<commit_message>
Evoluindo com o PA
</commit_message>
<xml_diff>
--- a/Template - Relatório do Projeto Aplicado v2.docx
+++ b/Template - Relatório do Projeto Aplicado v2.docx
@@ -1,6 +1,6 @@
 
 <file path=word/document.xml><?xml version="1.0" encoding="utf-8"?>
-<w:document xmlns:wpc="http://schemas.microsoft.com/office/word/2010/wordprocessingCanvas" xmlns:cx="http://schemas.microsoft.com/office/drawing/2014/chartex" xmlns:cx1="http://schemas.microsoft.com/office/drawing/2015/9/8/chartex" xmlns:cx2="http://schemas.microsoft.com/office/drawing/2015/10/21/chartex" xmlns:cx3="http://schemas.microsoft.com/office/drawing/2016/5/9/chartex" xmlns:cx4="http://schemas.microsoft.com/office/drawing/2016/5/10/chartex" xmlns:cx5="http://schemas.microsoft.com/office/drawing/2016/5/11/chartex" xmlns:cx6="http://schemas.microsoft.com/office/drawing/2016/5/12/chartex" xmlns:cx7="http://schemas.microsoft.com/office/drawing/2016/5/13/chartex" xmlns:cx8="http://schemas.microsoft.com/office/drawing/2016/5/14/chartex" xmlns:mc="http://schemas.openxmlformats.org/markup-compatibility/2006" xmlns:aink="http://schemas.microsoft.com/office/drawing/2016/ink" xmlns:am3d="http://schemas.microsoft.com/office/drawing/2017/model3d" xmlns:o="urn:schemas-microsoft-com:office:office" xmlns:r="http://schemas.openxmlformats.org/officeDocument/2006/relationships" xmlns:m="http://schemas.openxmlformats.org/officeDocument/2006/math" xmlns:v="urn:schemas-microsoft-com:vml" xmlns:wp14="http://schemas.microsoft.com/office/word/2010/wordprocessingDrawing" xmlns:wp="http://schemas.openxmlformats.org/drawingml/2006/wordprocessingDrawing" xmlns:w10="urn:schemas-microsoft-com:office:word" xmlns:w="http://schemas.openxmlformats.org/wordprocessingml/2006/main" xmlns:w14="http://schemas.microsoft.com/office/word/2010/wordml" xmlns:w15="http://schemas.microsoft.com/office/word/2012/wordml" xmlns:w16cid="http://schemas.microsoft.com/office/word/2016/wordml/cid" xmlns:w16se="http://schemas.microsoft.com/office/word/2015/wordml/symex" xmlns:wpg="http://schemas.microsoft.com/office/word/2010/wordprocessingGroup" xmlns:wpi="http://schemas.microsoft.com/office/word/2010/wordprocessingInk" xmlns:wne="http://schemas.microsoft.com/office/word/2006/wordml" xmlns:wps="http://schemas.microsoft.com/office/word/2010/wordprocessingShape" mc:Ignorable="w14 w15 w16se w16cid wp14">
+<w:document xmlns:wpc="http://schemas.microsoft.com/office/word/2010/wordprocessingCanvas" xmlns:cx="http://schemas.microsoft.com/office/drawing/2014/chartex" xmlns:cx1="http://schemas.microsoft.com/office/drawing/2015/9/8/chartex" xmlns:cx2="http://schemas.microsoft.com/office/drawing/2015/10/21/chartex" xmlns:cx3="http://schemas.microsoft.com/office/drawing/2016/5/9/chartex" xmlns:cx4="http://schemas.microsoft.com/office/drawing/2016/5/10/chartex" xmlns:cx5="http://schemas.microsoft.com/office/drawing/2016/5/11/chartex" xmlns:cx6="http://schemas.microsoft.com/office/drawing/2016/5/12/chartex" xmlns:cx7="http://schemas.microsoft.com/office/drawing/2016/5/13/chartex" xmlns:cx8="http://schemas.microsoft.com/office/drawing/2016/5/14/chartex" xmlns:mc="http://schemas.openxmlformats.org/markup-compatibility/2006" xmlns:aink="http://schemas.microsoft.com/office/drawing/2016/ink" xmlns:am3d="http://schemas.microsoft.com/office/drawing/2017/model3d" xmlns:o="urn:schemas-microsoft-com:office:office" xmlns:oel="http://schemas.microsoft.com/office/2019/extlst" xmlns:r="http://schemas.openxmlformats.org/officeDocument/2006/relationships" xmlns:m="http://schemas.openxmlformats.org/officeDocument/2006/math" xmlns:v="urn:schemas-microsoft-com:vml" xmlns:wp14="http://schemas.microsoft.com/office/word/2010/wordprocessingDrawing" xmlns:wp="http://schemas.openxmlformats.org/drawingml/2006/wordprocessingDrawing" xmlns:w10="urn:schemas-microsoft-com:office:word" xmlns:w="http://schemas.openxmlformats.org/wordprocessingml/2006/main" xmlns:w14="http://schemas.microsoft.com/office/word/2010/wordml" xmlns:w15="http://schemas.microsoft.com/office/word/2012/wordml" xmlns:w16cex="http://schemas.microsoft.com/office/word/2018/wordml/cex" xmlns:w16cid="http://schemas.microsoft.com/office/word/2016/wordml/cid" xmlns:w16="http://schemas.microsoft.com/office/word/2018/wordml" xmlns:w16sdtdh="http://schemas.microsoft.com/office/word/2020/wordml/sdtdatahash" xmlns:w16se="http://schemas.microsoft.com/office/word/2015/wordml/symex" xmlns:wpg="http://schemas.microsoft.com/office/word/2010/wordprocessingGroup" xmlns:wpi="http://schemas.microsoft.com/office/word/2010/wordprocessingInk" xmlns:wne="http://schemas.microsoft.com/office/word/2006/wordml" xmlns:wps="http://schemas.microsoft.com/office/word/2010/wordprocessingShape" mc:Ignorable="w14 w15 w16se w16cid w16 w16cex w16sdtdh wp14">
   <w:body>
     <w:p>
       <w:pPr>
@@ -1031,6 +1031,7 @@
           <w:docPartUnique/>
         </w:docPartObj>
       </w:sdtPr>
+      <w:sdtEndPr/>
       <w:sdtContent>
         <w:p>
           <w:pPr>
@@ -11640,15 +11641,7 @@
         <w:jc w:val="both"/>
       </w:pPr>
       <w:r>
-        <w:t xml:space="preserve">Código responsável por fazer a captura dos dados do </w:t>
-      </w:r>
-      <w:proofErr w:type="spellStart"/>
-      <w:r>
-        <w:t>Youtube</w:t>
-      </w:r>
-      <w:proofErr w:type="spellEnd"/>
-      <w:r>
-        <w:t>/</w:t>
+        <w:t>Código responsável por fazer a captura dos dados do Youtube/</w:t>
       </w:r>
       <w:proofErr w:type="spellStart"/>
       <w:r>
@@ -12801,42 +12794,34 @@
       </w:r>
       <w:proofErr w:type="spellStart"/>
       <w:r>
-        <w:t>datalake</w:t>
-      </w:r>
-      <w:proofErr w:type="spellEnd"/>
-      <w:r>
-        <w:t xml:space="preserve"> foi construindo no formato de pastas assim como demonstrado anteriormente no desenho da arquitetura, seguindo o padrão de pastas bronze, </w:t>
-      </w:r>
-      <w:proofErr w:type="spellStart"/>
-      <w:r>
-        <w:t>silver</w:t>
-      </w:r>
-      <w:proofErr w:type="spellEnd"/>
-      <w:r>
-        <w:t xml:space="preserve"> e </w:t>
-      </w:r>
-      <w:proofErr w:type="spellStart"/>
-      <w:r>
-        <w:t>gold</w:t>
-      </w:r>
-      <w:proofErr w:type="spellEnd"/>
-      <w:r>
-        <w:t>, onde serão armazenados os dados. Assim como o refinamento desses metais utilizados para a nomenclatura das pastas</w:t>
-      </w:r>
-      <w:r>
-        <w:t xml:space="preserve">, serão guardados os dados de acordo com o seu refinamento, bronze o dado bruto vindo direto do </w:t>
-      </w:r>
-      <w:proofErr w:type="spellStart"/>
-      <w:r>
         <w:rPr>
           <w:i/>
           <w:iCs/>
         </w:rPr>
-        <w:t>source</w:t>
+        <w:t>datalake</w:t>
       </w:r>
       <w:proofErr w:type="spellEnd"/>
       <w:r>
-        <w:t xml:space="preserve"> no formato </w:t>
+        <w:t xml:space="preserve"> foi construindo no formato de pastas assim como demonstrado anteriormente no desenho da arquitetura, seguindo o padrão de pastas bronze, </w:t>
+      </w:r>
+      <w:proofErr w:type="spellStart"/>
+      <w:r>
+        <w:t>silver</w:t>
+      </w:r>
+      <w:proofErr w:type="spellEnd"/>
+      <w:r>
+        <w:t xml:space="preserve"> e </w:t>
+      </w:r>
+      <w:proofErr w:type="spellStart"/>
+      <w:r>
+        <w:t>gold</w:t>
+      </w:r>
+      <w:proofErr w:type="spellEnd"/>
+      <w:r>
+        <w:t>, onde serão armazenados os dados. Assim como o refinamento desses metais utilizados para a nomenclatura das pastas</w:t>
+      </w:r>
+      <w:r>
+        <w:t xml:space="preserve">, serão guardados os dados de acordo com o seu refinamento, bronze o dado bruto vindo direto do </w:t>
       </w:r>
       <w:proofErr w:type="spellStart"/>
       <w:r>
@@ -12844,25 +12829,41 @@
           <w:i/>
           <w:iCs/>
         </w:rPr>
-        <w:t>json</w:t>
+        <w:t>source</w:t>
       </w:r>
       <w:proofErr w:type="spellEnd"/>
       <w:r>
-        <w:t xml:space="preserve">, </w:t>
+        <w:t xml:space="preserve"> no formato </w:t>
       </w:r>
       <w:proofErr w:type="spellStart"/>
-      <w:r>
-        <w:t>silver</w:t>
-      </w:r>
-      <w:proofErr w:type="spellEnd"/>
-      <w:r>
-        <w:t xml:space="preserve"> o dado estruturado e mais performático no formato </w:t>
-      </w:r>
       <w:r>
         <w:rPr>
           <w:i/>
           <w:iCs/>
         </w:rPr>
+        <w:t>json</w:t>
+      </w:r>
+      <w:proofErr w:type="spellEnd"/>
+      <w:r>
+        <w:t xml:space="preserve">, </w:t>
+      </w:r>
+      <w:proofErr w:type="spellStart"/>
+      <w:r>
+        <w:rPr>
+          <w:i/>
+          <w:iCs/>
+        </w:rPr>
+        <w:t>silver</w:t>
+      </w:r>
+      <w:proofErr w:type="spellEnd"/>
+      <w:r>
+        <w:t xml:space="preserve"> o dado estruturado e mais performático no formato </w:t>
+      </w:r>
+      <w:r>
+        <w:rPr>
+          <w:i/>
+          <w:iCs/>
+        </w:rPr>
         <w:t>parquet</w:t>
       </w:r>
       <w:r>
@@ -12870,6 +12871,10 @@
       </w:r>
       <w:proofErr w:type="spellStart"/>
       <w:r>
+        <w:rPr>
+          <w:i/>
+          <w:iCs/>
+        </w:rPr>
         <w:t>gold</w:t>
       </w:r>
       <w:proofErr w:type="spellEnd"/>
@@ -12934,13 +12939,7 @@
         <w:pStyle w:val="PargrafodaLista"/>
       </w:pPr>
       <w:r>
-        <w:t xml:space="preserve">Foi feita a construção de </w:t>
-      </w:r>
-      <w:r>
-        <w:t>uma modelo entidade</w:t>
-      </w:r>
-      <w:r>
-        <w:t xml:space="preserve"> relacionamento entre a mensagem que é captada pelo consumidor Kafka e o autor da mesma, esse modelo foi criado para que possamos abranger o escopo de análises e algoritmos de </w:t>
+        <w:t xml:space="preserve">Foi feita a construção de uma modelo entidade relacionamento entre a mensagem que é captada pelo consumidor Kafka e o autor da mesma, esse modelo foi criado para que possamos abranger o escopo de análises e algoritmos de </w:t>
       </w:r>
       <w:proofErr w:type="spellStart"/>
       <w:r>
@@ -12968,10 +12967,7 @@
       </w:r>
       <w:proofErr w:type="spellEnd"/>
       <w:r>
-        <w:t>.</w:t>
-      </w:r>
-      <w:r>
-        <w:t xml:space="preserve"> Novos modelos de entidades serão criados de acordo com a evolução do projeto e novas demandas de análises surgirem.</w:t>
+        <w:t>. Novos modelos de entidades serão criados de acordo com a evolução do projeto e novas demandas de análises surgirem.</w:t>
       </w:r>
     </w:p>
     <w:p>
@@ -13077,14 +13073,265 @@
           <w:szCs w:val="24"/>
         </w:rPr>
       </w:pPr>
-      <w:r>
+    </w:p>
+    <w:p>
+      <w:pPr>
+        <w:ind w:left="720"/>
+        <w:jc w:val="both"/>
+      </w:pPr>
+      <w:r>
+        <w:t>Foram desenvolvidos dois códigos para fazer a captação e armazenação dos dados, a</w:t>
+      </w:r>
+      <w:r>
+        <w:t xml:space="preserve"> necessidade para a construção destes scripts se dá ao fato de que para extrair os dados das </w:t>
+      </w:r>
+      <w:proofErr w:type="spellStart"/>
+      <w:r>
+        <w:rPr>
+          <w:i/>
+          <w:iCs/>
+        </w:rPr>
+        <w:t>lives</w:t>
+      </w:r>
+      <w:proofErr w:type="spellEnd"/>
+      <w:r>
+        <w:t xml:space="preserve"> está sendo utilizado uma biblioteca de nome </w:t>
+      </w:r>
+      <w:proofErr w:type="spellStart"/>
+      <w:r>
+        <w:rPr>
+          <w:i/>
+          <w:iCs/>
+        </w:rPr>
+        <w:t>pytchat</w:t>
+      </w:r>
+      <w:proofErr w:type="spellEnd"/>
+      <w:r>
+        <w:rPr>
+          <w:i/>
+          <w:iCs/>
+        </w:rPr>
+        <w:t xml:space="preserve"> </w:t>
+      </w:r>
+      <w:r>
+        <w:t xml:space="preserve">que faz a captação do dado em tempo real, e para manter a estrutura de </w:t>
+      </w:r>
+      <w:r>
+        <w:rPr>
+          <w:i/>
+          <w:iCs/>
+        </w:rPr>
+        <w:t>real-time</w:t>
+      </w:r>
+      <w:r>
+        <w:t xml:space="preserve"> ou parse </w:t>
+      </w:r>
+      <w:r>
+        <w:rPr>
+          <w:i/>
+          <w:iCs/>
+        </w:rPr>
+        <w:t>real-time</w:t>
+      </w:r>
+      <w:r>
+        <w:t xml:space="preserve"> é preciso de um Producer, que lê o dado e o disponibiliza em um tópico do Kafka em diferentes formatos, mas para esse projeto está sendo disponibilizado como </w:t>
+      </w:r>
+      <w:proofErr w:type="spellStart"/>
+      <w:r>
+        <w:rPr>
+          <w:i/>
+          <w:iCs/>
+        </w:rPr>
+        <w:t>json</w:t>
+      </w:r>
+      <w:proofErr w:type="spellEnd"/>
+      <w:r>
+        <w:t xml:space="preserve"> e é preciso também de um </w:t>
+      </w:r>
+      <w:proofErr w:type="spellStart"/>
+      <w:r>
+        <w:t>Consumer</w:t>
+      </w:r>
+      <w:proofErr w:type="spellEnd"/>
+      <w:r>
+        <w:t xml:space="preserve"> que lê essa dado do tópico</w:t>
+      </w:r>
+      <w:r>
+        <w:t xml:space="preserve"> e faz o armazenamento desse dado no </w:t>
+      </w:r>
+      <w:proofErr w:type="spellStart"/>
+      <w:r>
+        <w:rPr>
+          <w:i/>
+          <w:iCs/>
+        </w:rPr>
+        <w:t>datalake</w:t>
+      </w:r>
+      <w:proofErr w:type="spellEnd"/>
+      <w:r>
+        <w:t xml:space="preserve"> ou diretamente no banco de dados.</w:t>
+      </w:r>
+      <w:r>
+        <w:t xml:space="preserve"> Esses códigos também possuem funcionalidades auxiliares dentro deles para que tudo funciona de forma correta.</w:t>
+      </w:r>
+      <w:r>
+        <w:t xml:space="preserve"> Essa estrutura de captação do dado utilizando Kafka traz um grande benefício que é a premissa da própria ferramenta de garantir que todos os dados que sejam lidos pelo Producer sejam entregues ao </w:t>
+      </w:r>
+      <w:proofErr w:type="spellStart"/>
+      <w:r>
+        <w:t>Consumer</w:t>
+      </w:r>
+      <w:proofErr w:type="spellEnd"/>
+      <w:r>
+        <w:t xml:space="preserve">, então é um grande passo á evolução da vazão de dados, garantindo que todo dado seja entregue e lido do tópico. Outro benefício é </w:t>
+      </w:r>
+      <w:r>
+        <w:t xml:space="preserve">que a possibilidade de subir diversos tópicos em paralelo com diversos </w:t>
+      </w:r>
+      <w:proofErr w:type="spellStart"/>
+      <w:r>
+        <w:rPr>
+          <w:i/>
+          <w:iCs/>
+        </w:rPr>
+        <w:t>producers</w:t>
+      </w:r>
+      <w:proofErr w:type="spellEnd"/>
+      <w:r>
+        <w:t xml:space="preserve"> e seus respectivos </w:t>
+      </w:r>
+      <w:proofErr w:type="spellStart"/>
+      <w:r>
+        <w:rPr>
+          <w:i/>
+          <w:iCs/>
+        </w:rPr>
+        <w:t>consumers</w:t>
+      </w:r>
+      <w:proofErr w:type="spellEnd"/>
+      <w:r>
+        <w:t>, dado que foi utilizado orientação a objetos para construir os mesmos</w:t>
+      </w:r>
+      <w:r>
+        <w:t xml:space="preserve">, sendo assim podendo manter um alto volume de dados sendo enviado para o </w:t>
+      </w:r>
+      <w:proofErr w:type="spellStart"/>
+      <w:r>
+        <w:rPr>
+          <w:i/>
+          <w:iCs/>
+        </w:rPr>
+        <w:t>datalake</w:t>
+      </w:r>
+      <w:proofErr w:type="spellEnd"/>
+      <w:r>
+        <w:t>.</w:t>
+      </w:r>
+    </w:p>
+    <w:p>
+      <w:pPr>
+        <w:ind w:left="720"/>
+        <w:jc w:val="both"/>
+      </w:pPr>
+    </w:p>
+    <w:p>
+      <w:pPr>
+        <w:pStyle w:val="PargrafodaLista"/>
         <w:rPr>
           <w:b/>
           <w:bCs/>
           <w:sz w:val="24"/>
           <w:szCs w:val="24"/>
         </w:rPr>
+      </w:pPr>
+      <w:r>
+        <w:rPr>
+          <w:b/>
+          <w:bCs/>
+          <w:sz w:val="24"/>
+          <w:szCs w:val="24"/>
+        </w:rPr>
         <w:t>Construção Jobs:</w:t>
+      </w:r>
+    </w:p>
+    <w:p>
+      <w:pPr>
+        <w:pStyle w:val="PargrafodaLista"/>
+        <w:rPr>
+          <w:b/>
+          <w:bCs/>
+          <w:sz w:val="24"/>
+          <w:szCs w:val="24"/>
+        </w:rPr>
+      </w:pPr>
+    </w:p>
+    <w:p>
+      <w:pPr>
+        <w:pStyle w:val="PargrafodaLista"/>
+        <w:rPr>
+          <w:b/>
+          <w:bCs/>
+          <w:sz w:val="24"/>
+          <w:szCs w:val="24"/>
+        </w:rPr>
+      </w:pPr>
+      <w:r>
+        <w:t xml:space="preserve">Foi construído </w:t>
+      </w:r>
+      <w:proofErr w:type="spellStart"/>
+      <w:r>
+        <w:rPr>
+          <w:i/>
+          <w:iCs/>
+        </w:rPr>
+        <w:t>jobs</w:t>
+      </w:r>
+      <w:proofErr w:type="spellEnd"/>
+      <w:r>
+        <w:t xml:space="preserve"> para fazer a transformação do dado bruto no formato </w:t>
+      </w:r>
+      <w:proofErr w:type="spellStart"/>
+      <w:r>
+        <w:rPr>
+          <w:i/>
+          <w:iCs/>
+        </w:rPr>
+        <w:t>json</w:t>
+      </w:r>
+      <w:proofErr w:type="spellEnd"/>
+      <w:r>
+        <w:t xml:space="preserve"> para um formato mais estruturado, o </w:t>
+      </w:r>
+      <w:r>
+        <w:rPr>
+          <w:i/>
+          <w:iCs/>
+        </w:rPr>
+        <w:t>parquet</w:t>
+      </w:r>
+      <w:r>
+        <w:t xml:space="preserve">. Esse </w:t>
+      </w:r>
+      <w:proofErr w:type="spellStart"/>
+      <w:r>
+        <w:rPr>
+          <w:i/>
+          <w:iCs/>
+        </w:rPr>
+        <w:t>job</w:t>
+      </w:r>
+      <w:proofErr w:type="spellEnd"/>
+      <w:r>
+        <w:t xml:space="preserve"> é necessário para deixar o dado mais performático, agilizando os processos de análises e armazenamento em banco de dados, aumentando também a performance em </w:t>
+      </w:r>
+      <w:r>
+        <w:t>quaisquer requisitos</w:t>
+      </w:r>
+      <w:r>
+        <w:t xml:space="preserve"> que demande processamento de um grande volume de dados</w:t>
+      </w:r>
+      <w:r>
+        <w:t>.</w:t>
       </w:r>
     </w:p>
     <w:p>
@@ -13154,12 +13401,26 @@
     <w:p>
       <w:pPr>
         <w:pStyle w:val="PargrafodaLista"/>
+        <w:rPr>
+          <w:b/>
+          <w:bCs/>
+          <w:sz w:val="24"/>
+          <w:szCs w:val="24"/>
+        </w:rPr>
+      </w:pPr>
+    </w:p>
+    <w:p>
+      <w:pPr>
+        <w:pStyle w:val="PargrafodaLista"/>
       </w:pPr>
       <w:r>
         <w:t>Assim como no desenho da arquitetura postado anteriormente, foi replicado para o ambiente local.</w:t>
       </w:r>
-      <w:bookmarkStart w:id="30" w:name="_GoBack"/>
-      <w:bookmarkEnd w:id="30"/>
+    </w:p>
+    <w:p>
+      <w:pPr>
+        <w:pStyle w:val="PargrafodaLista"/>
+      </w:pPr>
     </w:p>
     <w:p>
       <w:pPr>
@@ -13216,14 +13477,6 @@
     <w:p>
       <w:pPr>
         <w:pStyle w:val="PargrafodaLista"/>
-      </w:pPr>
-      <w:r>
-        <w:t>Aqui em um exemplo de como está sendo armazenado o dado bruto.</w:t>
-      </w:r>
-    </w:p>
-    <w:p>
-      <w:pPr>
-        <w:pStyle w:val="PargrafodaLista"/>
         <w:jc w:val="center"/>
         <w:rPr>
           <w:b/>
@@ -13232,12 +13485,66 @@
           <w:szCs w:val="24"/>
         </w:rPr>
       </w:pPr>
+    </w:p>
+    <w:p>
+      <w:pPr>
+        <w:pStyle w:val="PargrafodaLista"/>
+        <w:jc w:val="center"/>
+        <w:rPr>
+          <w:b/>
+          <w:bCs/>
+          <w:sz w:val="24"/>
+          <w:szCs w:val="24"/>
+        </w:rPr>
+      </w:pPr>
+    </w:p>
+    <w:p>
+      <w:pPr>
+        <w:pStyle w:val="PargrafodaLista"/>
+        <w:jc w:val="center"/>
+        <w:rPr>
+          <w:b/>
+          <w:bCs/>
+          <w:sz w:val="24"/>
+          <w:szCs w:val="24"/>
+        </w:rPr>
+      </w:pPr>
+    </w:p>
+    <w:p>
+      <w:pPr>
+        <w:pStyle w:val="PargrafodaLista"/>
+      </w:pPr>
+    </w:p>
+    <w:p>
+      <w:pPr>
+        <w:pStyle w:val="PargrafodaLista"/>
+      </w:pPr>
+      <w:r>
+        <w:t>Aqui em um exemplo de como está sendo armazenado o dado bruto.</w:t>
+      </w:r>
+    </w:p>
+    <w:p>
+      <w:pPr>
+        <w:pStyle w:val="PargrafodaLista"/>
+      </w:pPr>
+    </w:p>
+    <w:p>
+      <w:pPr>
+        <w:pStyle w:val="PargrafodaLista"/>
+        <w:jc w:val="center"/>
+        <w:rPr>
+          <w:b/>
+          <w:bCs/>
+          <w:sz w:val="24"/>
+          <w:szCs w:val="24"/>
+        </w:rPr>
+      </w:pPr>
       <w:r>
         <w:rPr>
           <w:noProof/>
         </w:rPr>
         <w:drawing>
-          <wp:inline distT="0" distB="0" distL="0" distR="0" wp14:anchorId="37190327" wp14:editId="43C3C82D">
+          <wp:inline distT="0" distB="0" distL="0" distR="0" wp14:anchorId="37190327" wp14:editId="5504B9E9">
             <wp:extent cx="1183220" cy="1693628"/>
             <wp:effectExtent l="0" t="0" r="0" b="1905"/>
             <wp:docPr id="17" name="Imagem 17"/>
@@ -13260,7 +13567,7 @@
                   <pic:spPr>
                     <a:xfrm>
                       <a:off x="0" y="0"/>
-                      <a:ext cx="1189015" cy="1701923"/>
+                      <a:ext cx="1183220" cy="1693628"/>
                     </a:xfrm>
                     <a:prstGeom prst="rect">
                       <a:avLst/>
@@ -13272,6 +13579,18 @@
           </wp:inline>
         </w:drawing>
       </w:r>
+    </w:p>
+    <w:p>
+      <w:pPr>
+        <w:pStyle w:val="PargrafodaLista"/>
+        <w:jc w:val="center"/>
+        <w:rPr>
+          <w:b/>
+          <w:bCs/>
+          <w:sz w:val="24"/>
+          <w:szCs w:val="24"/>
+        </w:rPr>
+      </w:pPr>
     </w:p>
     <w:p>
       <w:pPr>
@@ -13378,20 +13697,8 @@
     <w:p>
       <w:pPr>
         <w:pStyle w:val="PargrafodaLista"/>
-        <w:rPr>
-          <w:b/>
-          <w:bCs/>
-          <w:sz w:val="24"/>
-          <w:szCs w:val="24"/>
-        </w:rPr>
-      </w:pPr>
-    </w:p>
-    <w:p>
-      <w:pPr>
-        <w:pStyle w:val="PargrafodaLista"/>
-      </w:pPr>
-      <w:r>
-        <w:lastRenderedPageBreak/>
+      </w:pPr>
+      <w:r>
         <w:t xml:space="preserve">Tabela bruta a onde os analistas poderão acompanhar o dado em </w:t>
       </w:r>
       <w:r>
@@ -13422,6 +13729,7 @@
         <w:rPr>
           <w:noProof/>
         </w:rPr>
+        <w:lastRenderedPageBreak/>
         <w:drawing>
           <wp:inline distT="0" distB="0" distL="0" distR="0" wp14:anchorId="111134A1" wp14:editId="7F924BF4">
             <wp:extent cx="1383527" cy="2242024"/>
@@ -13462,6 +13770,24 @@
     <w:p>
       <w:pPr>
         <w:pStyle w:val="PargrafodaLista"/>
+        <w:jc w:val="center"/>
+      </w:pPr>
+    </w:p>
+    <w:p>
+      <w:pPr>
+        <w:pStyle w:val="PargrafodaLista"/>
+        <w:jc w:val="center"/>
+      </w:pPr>
+    </w:p>
+    <w:p>
+      <w:pPr>
+        <w:pStyle w:val="PargrafodaLista"/>
+        <w:jc w:val="center"/>
+      </w:pPr>
+    </w:p>
+    <w:p>
+      <w:pPr>
+        <w:pStyle w:val="PargrafodaLista"/>
         <w:rPr>
           <w:b/>
           <w:bCs/>
@@ -13487,8 +13813,21 @@
           <w:sz w:val="24"/>
           <w:szCs w:val="24"/>
         </w:rPr>
-        <w:t>Pipeline</w:t>
-      </w:r>
+        <w:t xml:space="preserve">Producer e </w:t>
+      </w:r>
+      <w:proofErr w:type="spellStart"/>
+      <w:r>
+        <w:rPr>
+          <w:b/>
+          <w:bCs/>
+          <w:i/>
+          <w:iCs/>
+          <w:sz w:val="24"/>
+          <w:szCs w:val="24"/>
+        </w:rPr>
+        <w:t>Consumer</w:t>
+      </w:r>
+      <w:proofErr w:type="spellEnd"/>
       <w:r>
         <w:rPr>
           <w:b/>
@@ -13509,14 +13848,220 @@
           <w:szCs w:val="24"/>
         </w:rPr>
       </w:pPr>
-      <w:r>
+    </w:p>
+    <w:p>
+      <w:pPr>
+        <w:pStyle w:val="PargrafodaLista"/>
+      </w:pPr>
+      <w:r>
+        <w:t xml:space="preserve">Código do Producer, responsável pela captação do dado das </w:t>
+      </w:r>
+      <w:proofErr w:type="spellStart"/>
+      <w:r>
+        <w:rPr>
+          <w:i/>
+          <w:iCs/>
+        </w:rPr>
+        <w:t>lives</w:t>
+      </w:r>
+      <w:proofErr w:type="spellEnd"/>
+      <w:r>
+        <w:t xml:space="preserve"> e disponibilização no tópico:</w:t>
+      </w:r>
+    </w:p>
+    <w:p>
+      <w:pPr>
+        <w:pStyle w:val="PargrafodaLista"/>
+      </w:pPr>
+    </w:p>
+    <w:p>
+      <w:pPr>
+        <w:pStyle w:val="PargrafodaLista"/>
+      </w:pPr>
+      <w:hyperlink r:id="rId35" w:history="1">
+        <w:r>
+          <w:rPr>
+            <w:rStyle w:val="Hyperlink"/>
+          </w:rPr>
+          <w:t>Link para o</w:t>
+        </w:r>
+        <w:r>
+          <w:rPr>
+            <w:rStyle w:val="Hyperlink"/>
+          </w:rPr>
+          <w:t xml:space="preserve"> </w:t>
+        </w:r>
+        <w:r>
+          <w:rPr>
+            <w:rStyle w:val="Hyperlink"/>
+          </w:rPr>
+          <w:t>Producer</w:t>
+        </w:r>
+      </w:hyperlink>
+    </w:p>
+    <w:p>
+      <w:pPr>
+        <w:pStyle w:val="PargrafodaLista"/>
+      </w:pPr>
+    </w:p>
+    <w:p>
+      <w:pPr>
+        <w:pStyle w:val="PargrafodaLista"/>
+      </w:pPr>
+      <w:r>
+        <w:t xml:space="preserve">Código do </w:t>
+      </w:r>
+      <w:proofErr w:type="spellStart"/>
+      <w:r>
+        <w:t>Consumer</w:t>
+      </w:r>
+      <w:proofErr w:type="spellEnd"/>
+      <w:r>
+        <w:t xml:space="preserve">, responsável pela </w:t>
+      </w:r>
+      <w:r>
+        <w:t>leitura</w:t>
+      </w:r>
+      <w:r>
+        <w:t xml:space="preserve"> do dado </w:t>
+      </w:r>
+      <w:r>
+        <w:t xml:space="preserve">no tópico </w:t>
+      </w:r>
+      <w:r>
+        <w:t xml:space="preserve">e </w:t>
+      </w:r>
+      <w:r>
+        <w:t>armazenação</w:t>
+      </w:r>
+      <w:r>
+        <w:t xml:space="preserve"> no </w:t>
+      </w:r>
+      <w:proofErr w:type="spellStart"/>
+      <w:r>
+        <w:rPr>
+          <w:i/>
+          <w:iCs/>
+        </w:rPr>
+        <w:t>datalake</w:t>
+      </w:r>
+      <w:proofErr w:type="spellEnd"/>
+      <w:r>
+        <w:t>:</w:t>
+      </w:r>
+    </w:p>
+    <w:p>
+      <w:pPr>
+        <w:pStyle w:val="PargrafodaLista"/>
+      </w:pPr>
+    </w:p>
+    <w:p>
+      <w:pPr>
+        <w:pStyle w:val="PargrafodaLista"/>
         <w:rPr>
           <w:b/>
           <w:bCs/>
           <w:sz w:val="24"/>
           <w:szCs w:val="24"/>
         </w:rPr>
+      </w:pPr>
+      <w:hyperlink r:id="rId36" w:history="1">
+        <w:r>
+          <w:rPr>
+            <w:rStyle w:val="Hyperlink"/>
+            <w:b/>
+            <w:bCs/>
+            <w:sz w:val="24"/>
+            <w:szCs w:val="24"/>
+          </w:rPr>
+          <w:t xml:space="preserve">Link para o </w:t>
+        </w:r>
+        <w:proofErr w:type="spellStart"/>
+        <w:r>
+          <w:rPr>
+            <w:rStyle w:val="Hyperlink"/>
+            <w:b/>
+            <w:bCs/>
+            <w:sz w:val="24"/>
+            <w:szCs w:val="24"/>
+          </w:rPr>
+          <w:t>Cons</w:t>
+        </w:r>
+        <w:r>
+          <w:rPr>
+            <w:rStyle w:val="Hyperlink"/>
+            <w:b/>
+            <w:bCs/>
+            <w:sz w:val="24"/>
+            <w:szCs w:val="24"/>
+          </w:rPr>
+          <w:t>u</w:t>
+        </w:r>
+        <w:r>
+          <w:rPr>
+            <w:rStyle w:val="Hyperlink"/>
+            <w:b/>
+            <w:bCs/>
+            <w:sz w:val="24"/>
+            <w:szCs w:val="24"/>
+          </w:rPr>
+          <w:t>mer</w:t>
+        </w:r>
+        <w:proofErr w:type="spellEnd"/>
+      </w:hyperlink>
+    </w:p>
+    <w:p>
+      <w:pPr>
+        <w:pStyle w:val="PargrafodaLista"/>
+        <w:rPr>
+          <w:b/>
+          <w:bCs/>
+          <w:sz w:val="24"/>
+          <w:szCs w:val="24"/>
+        </w:rPr>
+      </w:pPr>
+    </w:p>
+    <w:p>
+      <w:pPr>
+        <w:pStyle w:val="PargrafodaLista"/>
+        <w:rPr>
+          <w:b/>
+          <w:bCs/>
+          <w:sz w:val="24"/>
+          <w:szCs w:val="24"/>
+        </w:rPr>
+      </w:pPr>
+    </w:p>
+    <w:p>
+      <w:pPr>
+        <w:pStyle w:val="PargrafodaLista"/>
+        <w:tabs>
+          <w:tab w:val="left" w:pos="3143"/>
+        </w:tabs>
+        <w:rPr>
+          <w:b/>
+          <w:bCs/>
+          <w:sz w:val="24"/>
+          <w:szCs w:val="24"/>
+        </w:rPr>
+      </w:pPr>
+      <w:r>
+        <w:rPr>
+          <w:b/>
+          <w:bCs/>
+          <w:sz w:val="24"/>
+          <w:szCs w:val="24"/>
+        </w:rPr>
         <w:t>Construção Jobs:</w:t>
+      </w:r>
+      <w:r>
+        <w:rPr>
+          <w:b/>
+          <w:bCs/>
+          <w:sz w:val="24"/>
+          <w:szCs w:val="24"/>
+        </w:rPr>
+        <w:tab/>
       </w:r>
     </w:p>
     <w:p>
@@ -13539,14 +14084,14 @@
         <w:pStyle w:val="Ttulo3"/>
         <w:spacing w:line="360" w:lineRule="auto"/>
       </w:pPr>
-      <w:bookmarkStart w:id="31" w:name="_Toc101281532"/>
+      <w:bookmarkStart w:id="30" w:name="_Toc101281532"/>
       <w:r>
         <w:t xml:space="preserve">2.2.2 </w:t>
       </w:r>
       <w:r>
         <w:t>Experiências vivenciadas</w:t>
       </w:r>
-      <w:bookmarkEnd w:id="31"/>
+      <w:bookmarkEnd w:id="30"/>
       <w:r>
         <w:t xml:space="preserve"> </w:t>
       </w:r>
@@ -13562,7 +14107,7 @@
           <w:color w:val="1A1F20"/>
         </w:rPr>
       </w:pPr>
-      <w:bookmarkStart w:id="32" w:name="_Toc101281533"/>
+      <w:bookmarkStart w:id="31" w:name="_Toc101281533"/>
       <w:r>
         <w:rPr>
           <w:color w:val="1A1F20"/>
@@ -13570,7 +14115,7 @@
         <w:lastRenderedPageBreak/>
         <w:t>2.3 Sprint 3</w:t>
       </w:r>
-      <w:bookmarkEnd w:id="32"/>
+      <w:bookmarkEnd w:id="31"/>
     </w:p>
     <w:p>
       <w:pPr>
@@ -13593,11 +14138,11 @@
         <w:pStyle w:val="Ttulo3"/>
         <w:spacing w:line="360" w:lineRule="auto"/>
       </w:pPr>
-      <w:bookmarkStart w:id="33" w:name="_Toc101281534"/>
+      <w:bookmarkStart w:id="32" w:name="_Toc101281534"/>
       <w:r>
         <w:t>2.3.1 Solução</w:t>
       </w:r>
-      <w:bookmarkEnd w:id="33"/>
+      <w:bookmarkEnd w:id="32"/>
       <w:r>
         <w:t xml:space="preserve"> </w:t>
       </w:r>
@@ -13621,11 +14166,11 @@
         </w:numPr>
         <w:spacing w:line="360" w:lineRule="auto"/>
       </w:pPr>
-      <w:bookmarkStart w:id="34" w:name="_Toc101281535"/>
+      <w:bookmarkStart w:id="33" w:name="_Toc101281535"/>
       <w:r>
         <w:t>Evidência do planejamento:</w:t>
       </w:r>
-      <w:bookmarkEnd w:id="34"/>
+      <w:bookmarkEnd w:id="33"/>
     </w:p>
     <w:p>
       <w:pPr>
@@ -13636,11 +14181,11 @@
         </w:numPr>
         <w:spacing w:line="360" w:lineRule="auto"/>
       </w:pPr>
-      <w:bookmarkStart w:id="35" w:name="_Toc101281536"/>
+      <w:bookmarkStart w:id="34" w:name="_Toc101281536"/>
       <w:r>
         <w:t>Evidência da execução de cada requisito:</w:t>
       </w:r>
-      <w:bookmarkEnd w:id="35"/>
+      <w:bookmarkEnd w:id="34"/>
     </w:p>
     <w:p>
       <w:pPr>
@@ -13651,13 +14196,13 @@
         </w:numPr>
         <w:spacing w:line="360" w:lineRule="auto"/>
       </w:pPr>
-      <w:bookmarkStart w:id="36" w:name="_heading=h.h0200faw66br" w:colFirst="0" w:colLast="0"/>
-      <w:bookmarkStart w:id="37" w:name="_Toc101281537"/>
+      <w:bookmarkStart w:id="35" w:name="_heading=h.h0200faw66br" w:colFirst="0" w:colLast="0"/>
+      <w:bookmarkStart w:id="36" w:name="_Toc101281537"/>
+      <w:bookmarkEnd w:id="35"/>
+      <w:r>
+        <w:t>Evidência dos resultados:</w:t>
+      </w:r>
       <w:bookmarkEnd w:id="36"/>
-      <w:r>
-        <w:t>Evidência dos resultados:</w:t>
-      </w:r>
-      <w:bookmarkEnd w:id="37"/>
     </w:p>
     <w:p>
       <w:pPr>
@@ -13674,14 +14219,14 @@
         <w:pStyle w:val="Ttulo3"/>
         <w:spacing w:line="360" w:lineRule="auto"/>
       </w:pPr>
-      <w:bookmarkStart w:id="38" w:name="_Toc101281538"/>
+      <w:bookmarkStart w:id="37" w:name="_Toc101281538"/>
       <w:r>
         <w:t xml:space="preserve">2.3.2 </w:t>
       </w:r>
       <w:r>
         <w:t>Experiências vivenciadas</w:t>
       </w:r>
-      <w:bookmarkEnd w:id="38"/>
+      <w:bookmarkEnd w:id="37"/>
     </w:p>
     <w:p>
       <w:pPr>
@@ -13726,7 +14271,7 @@
           <w:szCs w:val="20"/>
         </w:rPr>
       </w:pPr>
-      <w:bookmarkStart w:id="39" w:name="_Toc101281539"/>
+      <w:bookmarkStart w:id="38" w:name="_Toc101281539"/>
       <w:r>
         <w:t>3.</w:t>
       </w:r>
@@ -13739,7 +14284,7 @@
       <w:r>
         <w:t>Considerações Finais</w:t>
       </w:r>
-      <w:bookmarkEnd w:id="39"/>
+      <w:bookmarkEnd w:id="38"/>
     </w:p>
     <w:p>
       <w:pPr>
@@ -13752,8 +14297,8 @@
           <w:szCs w:val="20"/>
         </w:rPr>
       </w:pPr>
-      <w:bookmarkStart w:id="40" w:name="_heading=h.3l18frh" w:colFirst="0" w:colLast="0"/>
-      <w:bookmarkEnd w:id="40"/>
+      <w:bookmarkStart w:id="39" w:name="_heading=h.3l18frh" w:colFirst="0" w:colLast="0"/>
+      <w:bookmarkEnd w:id="39"/>
     </w:p>
     <w:p>
       <w:pPr>
@@ -13766,14 +14311,14 @@
           <w:szCs w:val="20"/>
         </w:rPr>
       </w:pPr>
-      <w:bookmarkStart w:id="41" w:name="_Toc101281540"/>
+      <w:bookmarkStart w:id="40" w:name="_Toc101281540"/>
       <w:r>
         <w:rPr>
           <w:color w:val="1A1F20"/>
         </w:rPr>
         <w:t>3.1 Resultados</w:t>
       </w:r>
-      <w:bookmarkEnd w:id="41"/>
+      <w:bookmarkEnd w:id="40"/>
     </w:p>
     <w:p>
       <w:pPr>
@@ -13786,8 +14331,8 @@
           <w:szCs w:val="20"/>
         </w:rPr>
       </w:pPr>
-      <w:bookmarkStart w:id="42" w:name="_heading=h.4k668n3" w:colFirst="0" w:colLast="0"/>
-      <w:bookmarkEnd w:id="42"/>
+      <w:bookmarkStart w:id="41" w:name="_heading=h.4k668n3" w:colFirst="0" w:colLast="0"/>
+      <w:bookmarkEnd w:id="41"/>
     </w:p>
     <w:p>
       <w:pPr>
@@ -13844,8 +14389,8 @@
           <w:color w:val="1A1F20"/>
         </w:rPr>
       </w:pPr>
-      <w:bookmarkStart w:id="43" w:name="_heading=h.2zbgiuw" w:colFirst="0" w:colLast="0"/>
-      <w:bookmarkEnd w:id="43"/>
+      <w:bookmarkStart w:id="42" w:name="_heading=h.2zbgiuw" w:colFirst="0" w:colLast="0"/>
+      <w:bookmarkEnd w:id="42"/>
     </w:p>
     <w:p>
       <w:pPr>
@@ -13858,14 +14403,14 @@
           <w:szCs w:val="20"/>
         </w:rPr>
       </w:pPr>
-      <w:bookmarkStart w:id="44" w:name="_Toc101281541"/>
+      <w:bookmarkStart w:id="43" w:name="_Toc101281541"/>
       <w:r>
         <w:rPr>
           <w:color w:val="1A1F20"/>
         </w:rPr>
         <w:t>3.2 Contribuições</w:t>
       </w:r>
-      <w:bookmarkEnd w:id="44"/>
+      <w:bookmarkEnd w:id="43"/>
     </w:p>
     <w:p>
       <w:pPr>
@@ -13891,24 +14436,24 @@
           <w:color w:val="1A1F20"/>
         </w:rPr>
       </w:pPr>
-      <w:bookmarkStart w:id="45" w:name="_heading=h.3ygebqi" w:colFirst="0" w:colLast="0"/>
+      <w:bookmarkStart w:id="44" w:name="_heading=h.3ygebqi" w:colFirst="0" w:colLast="0"/>
+      <w:bookmarkEnd w:id="44"/>
+      <w:r>
+        <w:rPr>
+          <w:color w:val="1A1F20"/>
+        </w:rPr>
+        <w:t>Apresente quais foram as contribuições que o seu Projeto Aplicado trouxe para que o Desafio proposto fosse solucionado.</w:t>
+      </w:r>
+    </w:p>
+    <w:p>
+      <w:pPr>
+        <w:spacing w:line="360" w:lineRule="auto"/>
+        <w:rPr>
+          <w:color w:val="1A1F20"/>
+        </w:rPr>
+      </w:pPr>
+      <w:bookmarkStart w:id="45" w:name="_heading=h.1dl9e0y50e46" w:colFirst="0" w:colLast="0"/>
       <w:bookmarkEnd w:id="45"/>
-      <w:r>
-        <w:rPr>
-          <w:color w:val="1A1F20"/>
-        </w:rPr>
-        <w:t>Apresente quais foram as contribuições que o seu Projeto Aplicado trouxe para que o Desafio proposto fosse solucionado.</w:t>
-      </w:r>
-    </w:p>
-    <w:p>
-      <w:pPr>
-        <w:spacing w:line="360" w:lineRule="auto"/>
-        <w:rPr>
-          <w:color w:val="1A1F20"/>
-        </w:rPr>
-      </w:pPr>
-      <w:bookmarkStart w:id="46" w:name="_heading=h.1dl9e0y50e46" w:colFirst="0" w:colLast="0"/>
-      <w:bookmarkEnd w:id="46"/>
       <w:r>
         <w:rPr>
           <w:color w:val="1A1F20"/>
@@ -13925,8 +14470,8 @@
           <w:color w:val="1A1F20"/>
         </w:rPr>
       </w:pPr>
-      <w:bookmarkStart w:id="47" w:name="_heading=h.2dlolyb" w:colFirst="0" w:colLast="0"/>
-      <w:bookmarkEnd w:id="47"/>
+      <w:bookmarkStart w:id="46" w:name="_heading=h.2dlolyb" w:colFirst="0" w:colLast="0"/>
+      <w:bookmarkEnd w:id="46"/>
     </w:p>
     <w:p>
       <w:pPr>
@@ -13939,24 +14484,24 @@
           <w:szCs w:val="20"/>
         </w:rPr>
       </w:pPr>
-      <w:bookmarkStart w:id="48" w:name="_Toc101281542"/>
+      <w:bookmarkStart w:id="47" w:name="_Toc101281542"/>
       <w:r>
         <w:rPr>
           <w:color w:val="1A1F20"/>
         </w:rPr>
         <w:t>3.3 Próximos passos</w:t>
       </w:r>
+      <w:bookmarkEnd w:id="47"/>
+    </w:p>
+    <w:p>
+      <w:pPr>
+        <w:spacing w:line="360" w:lineRule="auto"/>
+        <w:rPr>
+          <w:color w:val="1A1F20"/>
+        </w:rPr>
+      </w:pPr>
+      <w:bookmarkStart w:id="48" w:name="_heading=h.3cqmetx" w:colFirst="0" w:colLast="0"/>
       <w:bookmarkEnd w:id="48"/>
-    </w:p>
-    <w:p>
-      <w:pPr>
-        <w:spacing w:line="360" w:lineRule="auto"/>
-        <w:rPr>
-          <w:color w:val="1A1F20"/>
-        </w:rPr>
-      </w:pPr>
-      <w:bookmarkStart w:id="49" w:name="_heading=h.3cqmetx" w:colFirst="0" w:colLast="0"/>
-      <w:bookmarkEnd w:id="49"/>
     </w:p>
     <w:p>
       <w:pPr>
@@ -13966,8 +14511,8 @@
           <w:color w:val="1A1F20"/>
         </w:rPr>
       </w:pPr>
-      <w:bookmarkStart w:id="50" w:name="_heading=h.1rvwp1q" w:colFirst="0" w:colLast="0"/>
-      <w:bookmarkEnd w:id="50"/>
+      <w:bookmarkStart w:id="49" w:name="_heading=h.1rvwp1q" w:colFirst="0" w:colLast="0"/>
+      <w:bookmarkEnd w:id="49"/>
       <w:r>
         <w:rPr>
           <w:color w:val="1A1F20"/>
@@ -13983,8 +14528,8 @@
           <w:szCs w:val="24"/>
         </w:rPr>
       </w:pPr>
-      <w:bookmarkStart w:id="51" w:name="_heading=h.4bvk7pj" w:colFirst="0" w:colLast="0"/>
-      <w:bookmarkEnd w:id="51"/>
+      <w:bookmarkStart w:id="50" w:name="_heading=h.4bvk7pj" w:colFirst="0" w:colLast="0"/>
+      <w:bookmarkEnd w:id="50"/>
     </w:p>
     <w:p>
       <w:pPr>
@@ -14062,6 +14607,7 @@
           <w:docPartUnique/>
         </w:docPartObj>
       </w:sdtPr>
+      <w:sdtEndPr/>
       <w:sdtContent>
         <w:p>
           <w:pPr>
@@ -14076,6 +14622,7 @@
             <w:id w:val="-573587230"/>
             <w:bibliography/>
           </w:sdtPr>
+          <w:sdtEndPr/>
           <w:sdtContent>
             <w:p>
               <w:pPr>
@@ -14148,10 +14695,10 @@
       </w:pPr>
     </w:p>
     <w:sectPr>
-      <w:headerReference w:type="even" r:id="rId35"/>
-      <w:headerReference w:type="default" r:id="rId36"/>
-      <w:footerReference w:type="default" r:id="rId37"/>
-      <w:headerReference w:type="first" r:id="rId38"/>
+      <w:headerReference w:type="even" r:id="rId37"/>
+      <w:headerReference w:type="default" r:id="rId38"/>
+      <w:footerReference w:type="default" r:id="rId39"/>
+      <w:headerReference w:type="first" r:id="rId40"/>
       <w:pgSz w:w="11906" w:h="16838"/>
       <w:pgMar w:top="1417" w:right="1701" w:bottom="1417" w:left="1701" w:header="709" w:footer="708" w:gutter="0"/>
       <w:cols w:space="720"/>
@@ -14161,7 +14708,7 @@
 </file>
 
 <file path=word/endnotes.xml><?xml version="1.0" encoding="utf-8"?>
-<w:endnotes xmlns:wpc="http://schemas.microsoft.com/office/word/2010/wordprocessingCanvas" xmlns:cx="http://schemas.microsoft.com/office/drawing/2014/chartex" xmlns:cx1="http://schemas.microsoft.com/office/drawing/2015/9/8/chartex" xmlns:cx2="http://schemas.microsoft.com/office/drawing/2015/10/21/chartex" xmlns:cx3="http://schemas.microsoft.com/office/drawing/2016/5/9/chartex" xmlns:cx4="http://schemas.microsoft.com/office/drawing/2016/5/10/chartex" xmlns:cx5="http://schemas.microsoft.com/office/drawing/2016/5/11/chartex" xmlns:cx6="http://schemas.microsoft.com/office/drawing/2016/5/12/chartex" xmlns:cx7="http://schemas.microsoft.com/office/drawing/2016/5/13/chartex" xmlns:cx8="http://schemas.microsoft.com/office/drawing/2016/5/14/chartex" xmlns:mc="http://schemas.openxmlformats.org/markup-compatibility/2006" xmlns:aink="http://schemas.microsoft.com/office/drawing/2016/ink" xmlns:am3d="http://schemas.microsoft.com/office/drawing/2017/model3d" xmlns:o="urn:schemas-microsoft-com:office:office" xmlns:r="http://schemas.openxmlformats.org/officeDocument/2006/relationships" xmlns:m="http://schemas.openxmlformats.org/officeDocument/2006/math" xmlns:v="urn:schemas-microsoft-com:vml" xmlns:wp14="http://schemas.microsoft.com/office/word/2010/wordprocessingDrawing" xmlns:wp="http://schemas.openxmlformats.org/drawingml/2006/wordprocessingDrawing" xmlns:w10="urn:schemas-microsoft-com:office:word" xmlns:w="http://schemas.openxmlformats.org/wordprocessingml/2006/main" xmlns:w14="http://schemas.microsoft.com/office/word/2010/wordml" xmlns:w15="http://schemas.microsoft.com/office/word/2012/wordml" xmlns:w16cid="http://schemas.microsoft.com/office/word/2016/wordml/cid" xmlns:w16se="http://schemas.microsoft.com/office/word/2015/wordml/symex" xmlns:wpg="http://schemas.microsoft.com/office/word/2010/wordprocessingGroup" xmlns:wpi="http://schemas.microsoft.com/office/word/2010/wordprocessingInk" xmlns:wne="http://schemas.microsoft.com/office/word/2006/wordml" xmlns:wps="http://schemas.microsoft.com/office/word/2010/wordprocessingShape" mc:Ignorable="w14 w15 w16se w16cid wp14">
+<w:endnotes xmlns:wpc="http://schemas.microsoft.com/office/word/2010/wordprocessingCanvas" xmlns:cx="http://schemas.microsoft.com/office/drawing/2014/chartex" xmlns:cx1="http://schemas.microsoft.com/office/drawing/2015/9/8/chartex" xmlns:cx2="http://schemas.microsoft.com/office/drawing/2015/10/21/chartex" xmlns:cx3="http://schemas.microsoft.com/office/drawing/2016/5/9/chartex" xmlns:cx4="http://schemas.microsoft.com/office/drawing/2016/5/10/chartex" xmlns:cx5="http://schemas.microsoft.com/office/drawing/2016/5/11/chartex" xmlns:cx6="http://schemas.microsoft.com/office/drawing/2016/5/12/chartex" xmlns:cx7="http://schemas.microsoft.com/office/drawing/2016/5/13/chartex" xmlns:cx8="http://schemas.microsoft.com/office/drawing/2016/5/14/chartex" xmlns:mc="http://schemas.openxmlformats.org/markup-compatibility/2006" xmlns:aink="http://schemas.microsoft.com/office/drawing/2016/ink" xmlns:am3d="http://schemas.microsoft.com/office/drawing/2017/model3d" xmlns:o="urn:schemas-microsoft-com:office:office" xmlns:oel="http://schemas.microsoft.com/office/2019/extlst" xmlns:r="http://schemas.openxmlformats.org/officeDocument/2006/relationships" xmlns:m="http://schemas.openxmlformats.org/officeDocument/2006/math" xmlns:v="urn:schemas-microsoft-com:vml" xmlns:wp14="http://schemas.microsoft.com/office/word/2010/wordprocessingDrawing" xmlns:wp="http://schemas.openxmlformats.org/drawingml/2006/wordprocessingDrawing" xmlns:w10="urn:schemas-microsoft-com:office:word" xmlns:w="http://schemas.openxmlformats.org/wordprocessingml/2006/main" xmlns:w14="http://schemas.microsoft.com/office/word/2010/wordml" xmlns:w15="http://schemas.microsoft.com/office/word/2012/wordml" xmlns:w16cex="http://schemas.microsoft.com/office/word/2018/wordml/cex" xmlns:w16cid="http://schemas.microsoft.com/office/word/2016/wordml/cid" xmlns:w16="http://schemas.microsoft.com/office/word/2018/wordml" xmlns:w16sdtdh="http://schemas.microsoft.com/office/word/2020/wordml/sdtdatahash" xmlns:w16se="http://schemas.microsoft.com/office/word/2015/wordml/symex" xmlns:wpg="http://schemas.microsoft.com/office/word/2010/wordprocessingGroup" xmlns:wpi="http://schemas.microsoft.com/office/word/2010/wordprocessingInk" xmlns:wne="http://schemas.microsoft.com/office/word/2006/wordml" xmlns:wps="http://schemas.microsoft.com/office/word/2010/wordprocessingShape" mc:Ignorable="w14 w15 w16se w16cid w16 w16cex w16sdtdh wp14">
   <w:endnote w:type="separator" w:id="-1">
     <w:p>
       <w:pPr>
@@ -14186,7 +14733,7 @@
 </file>
 
 <file path=word/footer1.xml><?xml version="1.0" encoding="utf-8"?>
-<w:ftr xmlns:wpc="http://schemas.microsoft.com/office/word/2010/wordprocessingCanvas" xmlns:cx="http://schemas.microsoft.com/office/drawing/2014/chartex" xmlns:cx1="http://schemas.microsoft.com/office/drawing/2015/9/8/chartex" xmlns:cx2="http://schemas.microsoft.com/office/drawing/2015/10/21/chartex" xmlns:cx3="http://schemas.microsoft.com/office/drawing/2016/5/9/chartex" xmlns:cx4="http://schemas.microsoft.com/office/drawing/2016/5/10/chartex" xmlns:cx5="http://schemas.microsoft.com/office/drawing/2016/5/11/chartex" xmlns:cx6="http://schemas.microsoft.com/office/drawing/2016/5/12/chartex" xmlns:cx7="http://schemas.microsoft.com/office/drawing/2016/5/13/chartex" xmlns:cx8="http://schemas.microsoft.com/office/drawing/2016/5/14/chartex" xmlns:mc="http://schemas.openxmlformats.org/markup-compatibility/2006" xmlns:aink="http://schemas.microsoft.com/office/drawing/2016/ink" xmlns:am3d="http://schemas.microsoft.com/office/drawing/2017/model3d" xmlns:o="urn:schemas-microsoft-com:office:office" xmlns:r="http://schemas.openxmlformats.org/officeDocument/2006/relationships" xmlns:m="http://schemas.openxmlformats.org/officeDocument/2006/math" xmlns:v="urn:schemas-microsoft-com:vml" xmlns:wp14="http://schemas.microsoft.com/office/word/2010/wordprocessingDrawing" xmlns:wp="http://schemas.openxmlformats.org/drawingml/2006/wordprocessingDrawing" xmlns:w10="urn:schemas-microsoft-com:office:word" xmlns:w="http://schemas.openxmlformats.org/wordprocessingml/2006/main" xmlns:w14="http://schemas.microsoft.com/office/word/2010/wordml" xmlns:w15="http://schemas.microsoft.com/office/word/2012/wordml" xmlns:w16cid="http://schemas.microsoft.com/office/word/2016/wordml/cid" xmlns:w16se="http://schemas.microsoft.com/office/word/2015/wordml/symex" xmlns:wpg="http://schemas.microsoft.com/office/word/2010/wordprocessingGroup" xmlns:wpi="http://schemas.microsoft.com/office/word/2010/wordprocessingInk" xmlns:wne="http://schemas.microsoft.com/office/word/2006/wordml" xmlns:wps="http://schemas.microsoft.com/office/word/2010/wordprocessingShape" mc:Ignorable="w14 w15 w16se w16cid wp14">
+<w:ftr xmlns:wpc="http://schemas.microsoft.com/office/word/2010/wordprocessingCanvas" xmlns:cx="http://schemas.microsoft.com/office/drawing/2014/chartex" xmlns:cx1="http://schemas.microsoft.com/office/drawing/2015/9/8/chartex" xmlns:cx2="http://schemas.microsoft.com/office/drawing/2015/10/21/chartex" xmlns:cx3="http://schemas.microsoft.com/office/drawing/2016/5/9/chartex" xmlns:cx4="http://schemas.microsoft.com/office/drawing/2016/5/10/chartex" xmlns:cx5="http://schemas.microsoft.com/office/drawing/2016/5/11/chartex" xmlns:cx6="http://schemas.microsoft.com/office/drawing/2016/5/12/chartex" xmlns:cx7="http://schemas.microsoft.com/office/drawing/2016/5/13/chartex" xmlns:cx8="http://schemas.microsoft.com/office/drawing/2016/5/14/chartex" xmlns:mc="http://schemas.openxmlformats.org/markup-compatibility/2006" xmlns:aink="http://schemas.microsoft.com/office/drawing/2016/ink" xmlns:am3d="http://schemas.microsoft.com/office/drawing/2017/model3d" xmlns:o="urn:schemas-microsoft-com:office:office" xmlns:oel="http://schemas.microsoft.com/office/2019/extlst" xmlns:r="http://schemas.openxmlformats.org/officeDocument/2006/relationships" xmlns:m="http://schemas.openxmlformats.org/officeDocument/2006/math" xmlns:v="urn:schemas-microsoft-com:vml" xmlns:wp14="http://schemas.microsoft.com/office/word/2010/wordprocessingDrawing" xmlns:wp="http://schemas.openxmlformats.org/drawingml/2006/wordprocessingDrawing" xmlns:w10="urn:schemas-microsoft-com:office:word" xmlns:w="http://schemas.openxmlformats.org/wordprocessingml/2006/main" xmlns:w14="http://schemas.microsoft.com/office/word/2010/wordml" xmlns:w15="http://schemas.microsoft.com/office/word/2012/wordml" xmlns:w16cex="http://schemas.microsoft.com/office/word/2018/wordml/cex" xmlns:w16cid="http://schemas.microsoft.com/office/word/2016/wordml/cid" xmlns:w16="http://schemas.microsoft.com/office/word/2018/wordml" xmlns:w16sdtdh="http://schemas.microsoft.com/office/word/2020/wordml/sdtdatahash" xmlns:w16se="http://schemas.microsoft.com/office/word/2015/wordml/symex" xmlns:wpg="http://schemas.microsoft.com/office/word/2010/wordprocessingGroup" xmlns:wpi="http://schemas.microsoft.com/office/word/2010/wordprocessingInk" xmlns:wne="http://schemas.microsoft.com/office/word/2006/wordml" xmlns:wps="http://schemas.microsoft.com/office/word/2010/wordprocessingShape" mc:Ignorable="w14 w15 w16se w16cid w16 w16cex w16sdtdh wp14">
   <w:p>
     <w:pPr>
       <w:pBdr>
@@ -14211,7 +14758,7 @@
 </file>
 
 <file path=word/footer2.xml><?xml version="1.0" encoding="utf-8"?>
-<w:ftr xmlns:wpc="http://schemas.microsoft.com/office/word/2010/wordprocessingCanvas" xmlns:cx="http://schemas.microsoft.com/office/drawing/2014/chartex" xmlns:cx1="http://schemas.microsoft.com/office/drawing/2015/9/8/chartex" xmlns:cx2="http://schemas.microsoft.com/office/drawing/2015/10/21/chartex" xmlns:cx3="http://schemas.microsoft.com/office/drawing/2016/5/9/chartex" xmlns:cx4="http://schemas.microsoft.com/office/drawing/2016/5/10/chartex" xmlns:cx5="http://schemas.microsoft.com/office/drawing/2016/5/11/chartex" xmlns:cx6="http://schemas.microsoft.com/office/drawing/2016/5/12/chartex" xmlns:cx7="http://schemas.microsoft.com/office/drawing/2016/5/13/chartex" xmlns:cx8="http://schemas.microsoft.com/office/drawing/2016/5/14/chartex" xmlns:mc="http://schemas.openxmlformats.org/markup-compatibility/2006" xmlns:aink="http://schemas.microsoft.com/office/drawing/2016/ink" xmlns:am3d="http://schemas.microsoft.com/office/drawing/2017/model3d" xmlns:o="urn:schemas-microsoft-com:office:office" xmlns:r="http://schemas.openxmlformats.org/officeDocument/2006/relationships" xmlns:m="http://schemas.openxmlformats.org/officeDocument/2006/math" xmlns:v="urn:schemas-microsoft-com:vml" xmlns:wp14="http://schemas.microsoft.com/office/word/2010/wordprocessingDrawing" xmlns:wp="http://schemas.openxmlformats.org/drawingml/2006/wordprocessingDrawing" xmlns:w10="urn:schemas-microsoft-com:office:word" xmlns:w="http://schemas.openxmlformats.org/wordprocessingml/2006/main" xmlns:w14="http://schemas.microsoft.com/office/word/2010/wordml" xmlns:w15="http://schemas.microsoft.com/office/word/2012/wordml" xmlns:w16cid="http://schemas.microsoft.com/office/word/2016/wordml/cid" xmlns:w16se="http://schemas.microsoft.com/office/word/2015/wordml/symex" xmlns:wpg="http://schemas.microsoft.com/office/word/2010/wordprocessingGroup" xmlns:wpi="http://schemas.microsoft.com/office/word/2010/wordprocessingInk" xmlns:wne="http://schemas.microsoft.com/office/word/2006/wordml" xmlns:wps="http://schemas.microsoft.com/office/word/2010/wordprocessingShape" mc:Ignorable="w14 w15 w16se w16cid wp14">
+<w:ftr xmlns:wpc="http://schemas.microsoft.com/office/word/2010/wordprocessingCanvas" xmlns:cx="http://schemas.microsoft.com/office/drawing/2014/chartex" xmlns:cx1="http://schemas.microsoft.com/office/drawing/2015/9/8/chartex" xmlns:cx2="http://schemas.microsoft.com/office/drawing/2015/10/21/chartex" xmlns:cx3="http://schemas.microsoft.com/office/drawing/2016/5/9/chartex" xmlns:cx4="http://schemas.microsoft.com/office/drawing/2016/5/10/chartex" xmlns:cx5="http://schemas.microsoft.com/office/drawing/2016/5/11/chartex" xmlns:cx6="http://schemas.microsoft.com/office/drawing/2016/5/12/chartex" xmlns:cx7="http://schemas.microsoft.com/office/drawing/2016/5/13/chartex" xmlns:cx8="http://schemas.microsoft.com/office/drawing/2016/5/14/chartex" xmlns:mc="http://schemas.openxmlformats.org/markup-compatibility/2006" xmlns:aink="http://schemas.microsoft.com/office/drawing/2016/ink" xmlns:am3d="http://schemas.microsoft.com/office/drawing/2017/model3d" xmlns:o="urn:schemas-microsoft-com:office:office" xmlns:oel="http://schemas.microsoft.com/office/2019/extlst" xmlns:r="http://schemas.openxmlformats.org/officeDocument/2006/relationships" xmlns:m="http://schemas.openxmlformats.org/officeDocument/2006/math" xmlns:v="urn:schemas-microsoft-com:vml" xmlns:wp14="http://schemas.microsoft.com/office/word/2010/wordprocessingDrawing" xmlns:wp="http://schemas.openxmlformats.org/drawingml/2006/wordprocessingDrawing" xmlns:w10="urn:schemas-microsoft-com:office:word" xmlns:w="http://schemas.openxmlformats.org/wordprocessingml/2006/main" xmlns:w14="http://schemas.microsoft.com/office/word/2010/wordml" xmlns:w15="http://schemas.microsoft.com/office/word/2012/wordml" xmlns:w16cex="http://schemas.microsoft.com/office/word/2018/wordml/cex" xmlns:w16cid="http://schemas.microsoft.com/office/word/2016/wordml/cid" xmlns:w16="http://schemas.microsoft.com/office/word/2018/wordml" xmlns:w16sdtdh="http://schemas.microsoft.com/office/word/2020/wordml/sdtdatahash" xmlns:w16se="http://schemas.microsoft.com/office/word/2015/wordml/symex" xmlns:wpg="http://schemas.microsoft.com/office/word/2010/wordprocessingGroup" xmlns:wpi="http://schemas.microsoft.com/office/word/2010/wordprocessingInk" xmlns:wne="http://schemas.microsoft.com/office/word/2006/wordml" xmlns:wps="http://schemas.microsoft.com/office/word/2010/wordprocessingShape" mc:Ignorable="w14 w15 w16se w16cid w16 w16cex w16sdtdh wp14">
   <w:p>
     <w:pPr>
       <w:pBdr>
@@ -14284,7 +14831,7 @@
 </file>
 
 <file path=word/footer3.xml><?xml version="1.0" encoding="utf-8"?>
-<w:ftr xmlns:wpc="http://schemas.microsoft.com/office/word/2010/wordprocessingCanvas" xmlns:cx="http://schemas.microsoft.com/office/drawing/2014/chartex" xmlns:cx1="http://schemas.microsoft.com/office/drawing/2015/9/8/chartex" xmlns:cx2="http://schemas.microsoft.com/office/drawing/2015/10/21/chartex" xmlns:cx3="http://schemas.microsoft.com/office/drawing/2016/5/9/chartex" xmlns:cx4="http://schemas.microsoft.com/office/drawing/2016/5/10/chartex" xmlns:cx5="http://schemas.microsoft.com/office/drawing/2016/5/11/chartex" xmlns:cx6="http://schemas.microsoft.com/office/drawing/2016/5/12/chartex" xmlns:cx7="http://schemas.microsoft.com/office/drawing/2016/5/13/chartex" xmlns:cx8="http://schemas.microsoft.com/office/drawing/2016/5/14/chartex" xmlns:mc="http://schemas.openxmlformats.org/markup-compatibility/2006" xmlns:aink="http://schemas.microsoft.com/office/drawing/2016/ink" xmlns:am3d="http://schemas.microsoft.com/office/drawing/2017/model3d" xmlns:o="urn:schemas-microsoft-com:office:office" xmlns:r="http://schemas.openxmlformats.org/officeDocument/2006/relationships" xmlns:m="http://schemas.openxmlformats.org/officeDocument/2006/math" xmlns:v="urn:schemas-microsoft-com:vml" xmlns:wp14="http://schemas.microsoft.com/office/word/2010/wordprocessingDrawing" xmlns:wp="http://schemas.openxmlformats.org/drawingml/2006/wordprocessingDrawing" xmlns:w10="urn:schemas-microsoft-com:office:word" xmlns:w="http://schemas.openxmlformats.org/wordprocessingml/2006/main" xmlns:w14="http://schemas.microsoft.com/office/word/2010/wordml" xmlns:w15="http://schemas.microsoft.com/office/word/2012/wordml" xmlns:w16cid="http://schemas.microsoft.com/office/word/2016/wordml/cid" xmlns:w16se="http://schemas.microsoft.com/office/word/2015/wordml/symex" xmlns:wpg="http://schemas.microsoft.com/office/word/2010/wordprocessingGroup" xmlns:wpi="http://schemas.microsoft.com/office/word/2010/wordprocessingInk" xmlns:wne="http://schemas.microsoft.com/office/word/2006/wordml" xmlns:wps="http://schemas.microsoft.com/office/word/2010/wordprocessingShape" mc:Ignorable="w14 w15 w16se w16cid wp14">
+<w:ftr xmlns:wpc="http://schemas.microsoft.com/office/word/2010/wordprocessingCanvas" xmlns:cx="http://schemas.microsoft.com/office/drawing/2014/chartex" xmlns:cx1="http://schemas.microsoft.com/office/drawing/2015/9/8/chartex" xmlns:cx2="http://schemas.microsoft.com/office/drawing/2015/10/21/chartex" xmlns:cx3="http://schemas.microsoft.com/office/drawing/2016/5/9/chartex" xmlns:cx4="http://schemas.microsoft.com/office/drawing/2016/5/10/chartex" xmlns:cx5="http://schemas.microsoft.com/office/drawing/2016/5/11/chartex" xmlns:cx6="http://schemas.microsoft.com/office/drawing/2016/5/12/chartex" xmlns:cx7="http://schemas.microsoft.com/office/drawing/2016/5/13/chartex" xmlns:cx8="http://schemas.microsoft.com/office/drawing/2016/5/14/chartex" xmlns:mc="http://schemas.openxmlformats.org/markup-compatibility/2006" xmlns:aink="http://schemas.microsoft.com/office/drawing/2016/ink" xmlns:am3d="http://schemas.microsoft.com/office/drawing/2017/model3d" xmlns:o="urn:schemas-microsoft-com:office:office" xmlns:oel="http://schemas.microsoft.com/office/2019/extlst" xmlns:r="http://schemas.openxmlformats.org/officeDocument/2006/relationships" xmlns:m="http://schemas.openxmlformats.org/officeDocument/2006/math" xmlns:v="urn:schemas-microsoft-com:vml" xmlns:wp14="http://schemas.microsoft.com/office/word/2010/wordprocessingDrawing" xmlns:wp="http://schemas.openxmlformats.org/drawingml/2006/wordprocessingDrawing" xmlns:w10="urn:schemas-microsoft-com:office:word" xmlns:w="http://schemas.openxmlformats.org/wordprocessingml/2006/main" xmlns:w14="http://schemas.microsoft.com/office/word/2010/wordml" xmlns:w15="http://schemas.microsoft.com/office/word/2012/wordml" xmlns:w16cex="http://schemas.microsoft.com/office/word/2018/wordml/cex" xmlns:w16cid="http://schemas.microsoft.com/office/word/2016/wordml/cid" xmlns:w16="http://schemas.microsoft.com/office/word/2018/wordml" xmlns:w16sdtdh="http://schemas.microsoft.com/office/word/2020/wordml/sdtdatahash" xmlns:w16se="http://schemas.microsoft.com/office/word/2015/wordml/symex" xmlns:wpg="http://schemas.microsoft.com/office/word/2010/wordprocessingGroup" xmlns:wpi="http://schemas.microsoft.com/office/word/2010/wordprocessingInk" xmlns:wne="http://schemas.microsoft.com/office/word/2006/wordml" xmlns:wps="http://schemas.microsoft.com/office/word/2010/wordprocessingShape" mc:Ignorable="w14 w15 w16se w16cid w16 w16cex w16sdtdh wp14">
   <w:p>
     <w:pPr>
       <w:pBdr>
@@ -14309,7 +14856,7 @@
 </file>
 
 <file path=word/footer4.xml><?xml version="1.0" encoding="utf-8"?>
-<w:ftr xmlns:wpc="http://schemas.microsoft.com/office/word/2010/wordprocessingCanvas" xmlns:cx="http://schemas.microsoft.com/office/drawing/2014/chartex" xmlns:cx1="http://schemas.microsoft.com/office/drawing/2015/9/8/chartex" xmlns:cx2="http://schemas.microsoft.com/office/drawing/2015/10/21/chartex" xmlns:cx3="http://schemas.microsoft.com/office/drawing/2016/5/9/chartex" xmlns:cx4="http://schemas.microsoft.com/office/drawing/2016/5/10/chartex" xmlns:cx5="http://schemas.microsoft.com/office/drawing/2016/5/11/chartex" xmlns:cx6="http://schemas.microsoft.com/office/drawing/2016/5/12/chartex" xmlns:cx7="http://schemas.microsoft.com/office/drawing/2016/5/13/chartex" xmlns:cx8="http://schemas.microsoft.com/office/drawing/2016/5/14/chartex" xmlns:mc="http://schemas.openxmlformats.org/markup-compatibility/2006" xmlns:aink="http://schemas.microsoft.com/office/drawing/2016/ink" xmlns:am3d="http://schemas.microsoft.com/office/drawing/2017/model3d" xmlns:o="urn:schemas-microsoft-com:office:office" xmlns:r="http://schemas.openxmlformats.org/officeDocument/2006/relationships" xmlns:m="http://schemas.openxmlformats.org/officeDocument/2006/math" xmlns:v="urn:schemas-microsoft-com:vml" xmlns:wp14="http://schemas.microsoft.com/office/word/2010/wordprocessingDrawing" xmlns:wp="http://schemas.openxmlformats.org/drawingml/2006/wordprocessingDrawing" xmlns:w10="urn:schemas-microsoft-com:office:word" xmlns:w="http://schemas.openxmlformats.org/wordprocessingml/2006/main" xmlns:w14="http://schemas.microsoft.com/office/word/2010/wordml" xmlns:w15="http://schemas.microsoft.com/office/word/2012/wordml" xmlns:w16cid="http://schemas.microsoft.com/office/word/2016/wordml/cid" xmlns:w16se="http://schemas.microsoft.com/office/word/2015/wordml/symex" xmlns:wpg="http://schemas.microsoft.com/office/word/2010/wordprocessingGroup" xmlns:wpi="http://schemas.microsoft.com/office/word/2010/wordprocessingInk" xmlns:wne="http://schemas.microsoft.com/office/word/2006/wordml" xmlns:wps="http://schemas.microsoft.com/office/word/2010/wordprocessingShape" mc:Ignorable="w14 w15 w16se w16cid wp14">
+<w:ftr xmlns:wpc="http://schemas.microsoft.com/office/word/2010/wordprocessingCanvas" xmlns:cx="http://schemas.microsoft.com/office/drawing/2014/chartex" xmlns:cx1="http://schemas.microsoft.com/office/drawing/2015/9/8/chartex" xmlns:cx2="http://schemas.microsoft.com/office/drawing/2015/10/21/chartex" xmlns:cx3="http://schemas.microsoft.com/office/drawing/2016/5/9/chartex" xmlns:cx4="http://schemas.microsoft.com/office/drawing/2016/5/10/chartex" xmlns:cx5="http://schemas.microsoft.com/office/drawing/2016/5/11/chartex" xmlns:cx6="http://schemas.microsoft.com/office/drawing/2016/5/12/chartex" xmlns:cx7="http://schemas.microsoft.com/office/drawing/2016/5/13/chartex" xmlns:cx8="http://schemas.microsoft.com/office/drawing/2016/5/14/chartex" xmlns:mc="http://schemas.openxmlformats.org/markup-compatibility/2006" xmlns:aink="http://schemas.microsoft.com/office/drawing/2016/ink" xmlns:am3d="http://schemas.microsoft.com/office/drawing/2017/model3d" xmlns:o="urn:schemas-microsoft-com:office:office" xmlns:oel="http://schemas.microsoft.com/office/2019/extlst" xmlns:r="http://schemas.openxmlformats.org/officeDocument/2006/relationships" xmlns:m="http://schemas.openxmlformats.org/officeDocument/2006/math" xmlns:v="urn:schemas-microsoft-com:vml" xmlns:wp14="http://schemas.microsoft.com/office/word/2010/wordprocessingDrawing" xmlns:wp="http://schemas.openxmlformats.org/drawingml/2006/wordprocessingDrawing" xmlns:w10="urn:schemas-microsoft-com:office:word" xmlns:w="http://schemas.openxmlformats.org/wordprocessingml/2006/main" xmlns:w14="http://schemas.microsoft.com/office/word/2010/wordml" xmlns:w15="http://schemas.microsoft.com/office/word/2012/wordml" xmlns:w16cex="http://schemas.microsoft.com/office/word/2018/wordml/cex" xmlns:w16cid="http://schemas.microsoft.com/office/word/2016/wordml/cid" xmlns:w16="http://schemas.microsoft.com/office/word/2018/wordml" xmlns:w16sdtdh="http://schemas.microsoft.com/office/word/2020/wordml/sdtdatahash" xmlns:w16se="http://schemas.microsoft.com/office/word/2015/wordml/symex" xmlns:wpg="http://schemas.microsoft.com/office/word/2010/wordprocessingGroup" xmlns:wpi="http://schemas.microsoft.com/office/word/2010/wordprocessingInk" xmlns:wne="http://schemas.microsoft.com/office/word/2006/wordml" xmlns:wps="http://schemas.microsoft.com/office/word/2010/wordprocessingShape" mc:Ignorable="w14 w15 w16se w16cid w16 w16cex w16sdtdh wp14">
   <w:p>
     <w:pPr>
       <w:pBdr>
@@ -14439,7 +14986,7 @@
 </file>
 
 <file path=word/footnotes.xml><?xml version="1.0" encoding="utf-8"?>
-<w:footnotes xmlns:wpc="http://schemas.microsoft.com/office/word/2010/wordprocessingCanvas" xmlns:cx="http://schemas.microsoft.com/office/drawing/2014/chartex" xmlns:cx1="http://schemas.microsoft.com/office/drawing/2015/9/8/chartex" xmlns:cx2="http://schemas.microsoft.com/office/drawing/2015/10/21/chartex" xmlns:cx3="http://schemas.microsoft.com/office/drawing/2016/5/9/chartex" xmlns:cx4="http://schemas.microsoft.com/office/drawing/2016/5/10/chartex" xmlns:cx5="http://schemas.microsoft.com/office/drawing/2016/5/11/chartex" xmlns:cx6="http://schemas.microsoft.com/office/drawing/2016/5/12/chartex" xmlns:cx7="http://schemas.microsoft.com/office/drawing/2016/5/13/chartex" xmlns:cx8="http://schemas.microsoft.com/office/drawing/2016/5/14/chartex" xmlns:mc="http://schemas.openxmlformats.org/markup-compatibility/2006" xmlns:aink="http://schemas.microsoft.com/office/drawing/2016/ink" xmlns:am3d="http://schemas.microsoft.com/office/drawing/2017/model3d" xmlns:o="urn:schemas-microsoft-com:office:office" xmlns:r="http://schemas.openxmlformats.org/officeDocument/2006/relationships" xmlns:m="http://schemas.openxmlformats.org/officeDocument/2006/math" xmlns:v="urn:schemas-microsoft-com:vml" xmlns:wp14="http://schemas.microsoft.com/office/word/2010/wordprocessingDrawing" xmlns:wp="http://schemas.openxmlformats.org/drawingml/2006/wordprocessingDrawing" xmlns:w10="urn:schemas-microsoft-com:office:word" xmlns:w="http://schemas.openxmlformats.org/wordprocessingml/2006/main" xmlns:w14="http://schemas.microsoft.com/office/word/2010/wordml" xmlns:w15="http://schemas.microsoft.com/office/word/2012/wordml" xmlns:w16cid="http://schemas.microsoft.com/office/word/2016/wordml/cid" xmlns:w16se="http://schemas.microsoft.com/office/word/2015/wordml/symex" xmlns:wpg="http://schemas.microsoft.com/office/word/2010/wordprocessingGroup" xmlns:wpi="http://schemas.microsoft.com/office/word/2010/wordprocessingInk" xmlns:wne="http://schemas.microsoft.com/office/word/2006/wordml" xmlns:wps="http://schemas.microsoft.com/office/word/2010/wordprocessingShape" mc:Ignorable="w14 w15 w16se w16cid wp14">
+<w:footnotes xmlns:wpc="http://schemas.microsoft.com/office/word/2010/wordprocessingCanvas" xmlns:cx="http://schemas.microsoft.com/office/drawing/2014/chartex" xmlns:cx1="http://schemas.microsoft.com/office/drawing/2015/9/8/chartex" xmlns:cx2="http://schemas.microsoft.com/office/drawing/2015/10/21/chartex" xmlns:cx3="http://schemas.microsoft.com/office/drawing/2016/5/9/chartex" xmlns:cx4="http://schemas.microsoft.com/office/drawing/2016/5/10/chartex" xmlns:cx5="http://schemas.microsoft.com/office/drawing/2016/5/11/chartex" xmlns:cx6="http://schemas.microsoft.com/office/drawing/2016/5/12/chartex" xmlns:cx7="http://schemas.microsoft.com/office/drawing/2016/5/13/chartex" xmlns:cx8="http://schemas.microsoft.com/office/drawing/2016/5/14/chartex" xmlns:mc="http://schemas.openxmlformats.org/markup-compatibility/2006" xmlns:aink="http://schemas.microsoft.com/office/drawing/2016/ink" xmlns:am3d="http://schemas.microsoft.com/office/drawing/2017/model3d" xmlns:o="urn:schemas-microsoft-com:office:office" xmlns:oel="http://schemas.microsoft.com/office/2019/extlst" xmlns:r="http://schemas.openxmlformats.org/officeDocument/2006/relationships" xmlns:m="http://schemas.openxmlformats.org/officeDocument/2006/math" xmlns:v="urn:schemas-microsoft-com:vml" xmlns:wp14="http://schemas.microsoft.com/office/word/2010/wordprocessingDrawing" xmlns:wp="http://schemas.openxmlformats.org/drawingml/2006/wordprocessingDrawing" xmlns:w10="urn:schemas-microsoft-com:office:word" xmlns:w="http://schemas.openxmlformats.org/wordprocessingml/2006/main" xmlns:w14="http://schemas.microsoft.com/office/word/2010/wordml" xmlns:w15="http://schemas.microsoft.com/office/word/2012/wordml" xmlns:w16cex="http://schemas.microsoft.com/office/word/2018/wordml/cex" xmlns:w16cid="http://schemas.microsoft.com/office/word/2016/wordml/cid" xmlns:w16="http://schemas.microsoft.com/office/word/2018/wordml" xmlns:w16sdtdh="http://schemas.microsoft.com/office/word/2020/wordml/sdtdatahash" xmlns:w16se="http://schemas.microsoft.com/office/word/2015/wordml/symex" xmlns:wpg="http://schemas.microsoft.com/office/word/2010/wordprocessingGroup" xmlns:wpi="http://schemas.microsoft.com/office/word/2010/wordprocessingInk" xmlns:wne="http://schemas.microsoft.com/office/word/2006/wordml" xmlns:wps="http://schemas.microsoft.com/office/word/2010/wordprocessingShape" mc:Ignorable="w14 w15 w16se w16cid w16 w16cex w16sdtdh wp14">
   <w:footnote w:type="separator" w:id="-1">
     <w:p>
       <w:pPr>
@@ -14464,7 +15011,7 @@
 </file>
 
 <file path=word/header1.xml><?xml version="1.0" encoding="utf-8"?>
-<w:hdr xmlns:wpc="http://schemas.microsoft.com/office/word/2010/wordprocessingCanvas" xmlns:cx="http://schemas.microsoft.com/office/drawing/2014/chartex" xmlns:cx1="http://schemas.microsoft.com/office/drawing/2015/9/8/chartex" xmlns:cx2="http://schemas.microsoft.com/office/drawing/2015/10/21/chartex" xmlns:cx3="http://schemas.microsoft.com/office/drawing/2016/5/9/chartex" xmlns:cx4="http://schemas.microsoft.com/office/drawing/2016/5/10/chartex" xmlns:cx5="http://schemas.microsoft.com/office/drawing/2016/5/11/chartex" xmlns:cx6="http://schemas.microsoft.com/office/drawing/2016/5/12/chartex" xmlns:cx7="http://schemas.microsoft.com/office/drawing/2016/5/13/chartex" xmlns:cx8="http://schemas.microsoft.com/office/drawing/2016/5/14/chartex" xmlns:mc="http://schemas.openxmlformats.org/markup-compatibility/2006" xmlns:aink="http://schemas.microsoft.com/office/drawing/2016/ink" xmlns:am3d="http://schemas.microsoft.com/office/drawing/2017/model3d" xmlns:o="urn:schemas-microsoft-com:office:office" xmlns:r="http://schemas.openxmlformats.org/officeDocument/2006/relationships" xmlns:m="http://schemas.openxmlformats.org/officeDocument/2006/math" xmlns:v="urn:schemas-microsoft-com:vml" xmlns:wp14="http://schemas.microsoft.com/office/word/2010/wordprocessingDrawing" xmlns:wp="http://schemas.openxmlformats.org/drawingml/2006/wordprocessingDrawing" xmlns:w10="urn:schemas-microsoft-com:office:word" xmlns:w="http://schemas.openxmlformats.org/wordprocessingml/2006/main" xmlns:w14="http://schemas.microsoft.com/office/word/2010/wordml" xmlns:w15="http://schemas.microsoft.com/office/word/2012/wordml" xmlns:w16cid="http://schemas.microsoft.com/office/word/2016/wordml/cid" xmlns:w16se="http://schemas.microsoft.com/office/word/2015/wordml/symex" xmlns:wpg="http://schemas.microsoft.com/office/word/2010/wordprocessingGroup" xmlns:wpi="http://schemas.microsoft.com/office/word/2010/wordprocessingInk" xmlns:wne="http://schemas.microsoft.com/office/word/2006/wordml" xmlns:wps="http://schemas.microsoft.com/office/word/2010/wordprocessingShape" mc:Ignorable="w14 w15 w16se w16cid wp14">
+<w:hdr xmlns:wpc="http://schemas.microsoft.com/office/word/2010/wordprocessingCanvas" xmlns:cx="http://schemas.microsoft.com/office/drawing/2014/chartex" xmlns:cx1="http://schemas.microsoft.com/office/drawing/2015/9/8/chartex" xmlns:cx2="http://schemas.microsoft.com/office/drawing/2015/10/21/chartex" xmlns:cx3="http://schemas.microsoft.com/office/drawing/2016/5/9/chartex" xmlns:cx4="http://schemas.microsoft.com/office/drawing/2016/5/10/chartex" xmlns:cx5="http://schemas.microsoft.com/office/drawing/2016/5/11/chartex" xmlns:cx6="http://schemas.microsoft.com/office/drawing/2016/5/12/chartex" xmlns:cx7="http://schemas.microsoft.com/office/drawing/2016/5/13/chartex" xmlns:cx8="http://schemas.microsoft.com/office/drawing/2016/5/14/chartex" xmlns:mc="http://schemas.openxmlformats.org/markup-compatibility/2006" xmlns:aink="http://schemas.microsoft.com/office/drawing/2016/ink" xmlns:am3d="http://schemas.microsoft.com/office/drawing/2017/model3d" xmlns:o="urn:schemas-microsoft-com:office:office" xmlns:oel="http://schemas.microsoft.com/office/2019/extlst" xmlns:r="http://schemas.openxmlformats.org/officeDocument/2006/relationships" xmlns:m="http://schemas.openxmlformats.org/officeDocument/2006/math" xmlns:v="urn:schemas-microsoft-com:vml" xmlns:wp14="http://schemas.microsoft.com/office/word/2010/wordprocessingDrawing" xmlns:wp="http://schemas.openxmlformats.org/drawingml/2006/wordprocessingDrawing" xmlns:w10="urn:schemas-microsoft-com:office:word" xmlns:w="http://schemas.openxmlformats.org/wordprocessingml/2006/main" xmlns:w14="http://schemas.microsoft.com/office/word/2010/wordml" xmlns:w15="http://schemas.microsoft.com/office/word/2012/wordml" xmlns:w16cex="http://schemas.microsoft.com/office/word/2018/wordml/cex" xmlns:w16cid="http://schemas.microsoft.com/office/word/2016/wordml/cid" xmlns:w16="http://schemas.microsoft.com/office/word/2018/wordml" xmlns:w16sdtdh="http://schemas.microsoft.com/office/word/2020/wordml/sdtdatahash" xmlns:w16se="http://schemas.microsoft.com/office/word/2015/wordml/symex" xmlns:wpg="http://schemas.microsoft.com/office/word/2010/wordprocessingGroup" xmlns:wpi="http://schemas.microsoft.com/office/word/2010/wordprocessingInk" xmlns:wne="http://schemas.microsoft.com/office/word/2006/wordml" xmlns:wps="http://schemas.microsoft.com/office/word/2010/wordprocessingShape" mc:Ignorable="w14 w15 w16se w16cid w16 w16cex w16sdtdh wp14">
   <w:p>
     <w:pPr>
       <w:pBdr>
@@ -14489,7 +15036,7 @@
 </file>
 
 <file path=word/header2.xml><?xml version="1.0" encoding="utf-8"?>
-<w:hdr xmlns:wpc="http://schemas.microsoft.com/office/word/2010/wordprocessingCanvas" xmlns:cx="http://schemas.microsoft.com/office/drawing/2014/chartex" xmlns:cx1="http://schemas.microsoft.com/office/drawing/2015/9/8/chartex" xmlns:cx2="http://schemas.microsoft.com/office/drawing/2015/10/21/chartex" xmlns:cx3="http://schemas.microsoft.com/office/drawing/2016/5/9/chartex" xmlns:cx4="http://schemas.microsoft.com/office/drawing/2016/5/10/chartex" xmlns:cx5="http://schemas.microsoft.com/office/drawing/2016/5/11/chartex" xmlns:cx6="http://schemas.microsoft.com/office/drawing/2016/5/12/chartex" xmlns:cx7="http://schemas.microsoft.com/office/drawing/2016/5/13/chartex" xmlns:cx8="http://schemas.microsoft.com/office/drawing/2016/5/14/chartex" xmlns:mc="http://schemas.openxmlformats.org/markup-compatibility/2006" xmlns:aink="http://schemas.microsoft.com/office/drawing/2016/ink" xmlns:am3d="http://schemas.microsoft.com/office/drawing/2017/model3d" xmlns:o="urn:schemas-microsoft-com:office:office" xmlns:r="http://schemas.openxmlformats.org/officeDocument/2006/relationships" xmlns:m="http://schemas.openxmlformats.org/officeDocument/2006/math" xmlns:v="urn:schemas-microsoft-com:vml" xmlns:wp14="http://schemas.microsoft.com/office/word/2010/wordprocessingDrawing" xmlns:wp="http://schemas.openxmlformats.org/drawingml/2006/wordprocessingDrawing" xmlns:w10="urn:schemas-microsoft-com:office:word" xmlns:w="http://schemas.openxmlformats.org/wordprocessingml/2006/main" xmlns:w14="http://schemas.microsoft.com/office/word/2010/wordml" xmlns:w15="http://schemas.microsoft.com/office/word/2012/wordml" xmlns:w16cid="http://schemas.microsoft.com/office/word/2016/wordml/cid" xmlns:w16se="http://schemas.microsoft.com/office/word/2015/wordml/symex" xmlns:wpg="http://schemas.microsoft.com/office/word/2010/wordprocessingGroup" xmlns:wpi="http://schemas.microsoft.com/office/word/2010/wordprocessingInk" xmlns:wne="http://schemas.microsoft.com/office/word/2006/wordml" xmlns:wps="http://schemas.microsoft.com/office/word/2010/wordprocessingShape" mc:Ignorable="w14 w15 w16se w16cid wp14">
+<w:hdr xmlns:wpc="http://schemas.microsoft.com/office/word/2010/wordprocessingCanvas" xmlns:cx="http://schemas.microsoft.com/office/drawing/2014/chartex" xmlns:cx1="http://schemas.microsoft.com/office/drawing/2015/9/8/chartex" xmlns:cx2="http://schemas.microsoft.com/office/drawing/2015/10/21/chartex" xmlns:cx3="http://schemas.microsoft.com/office/drawing/2016/5/9/chartex" xmlns:cx4="http://schemas.microsoft.com/office/drawing/2016/5/10/chartex" xmlns:cx5="http://schemas.microsoft.com/office/drawing/2016/5/11/chartex" xmlns:cx6="http://schemas.microsoft.com/office/drawing/2016/5/12/chartex" xmlns:cx7="http://schemas.microsoft.com/office/drawing/2016/5/13/chartex" xmlns:cx8="http://schemas.microsoft.com/office/drawing/2016/5/14/chartex" xmlns:mc="http://schemas.openxmlformats.org/markup-compatibility/2006" xmlns:aink="http://schemas.microsoft.com/office/drawing/2016/ink" xmlns:am3d="http://schemas.microsoft.com/office/drawing/2017/model3d" xmlns:o="urn:schemas-microsoft-com:office:office" xmlns:oel="http://schemas.microsoft.com/office/2019/extlst" xmlns:r="http://schemas.openxmlformats.org/officeDocument/2006/relationships" xmlns:m="http://schemas.openxmlformats.org/officeDocument/2006/math" xmlns:v="urn:schemas-microsoft-com:vml" xmlns:wp14="http://schemas.microsoft.com/office/word/2010/wordprocessingDrawing" xmlns:wp="http://schemas.openxmlformats.org/drawingml/2006/wordprocessingDrawing" xmlns:w10="urn:schemas-microsoft-com:office:word" xmlns:w="http://schemas.openxmlformats.org/wordprocessingml/2006/main" xmlns:w14="http://schemas.microsoft.com/office/word/2010/wordml" xmlns:w15="http://schemas.microsoft.com/office/word/2012/wordml" xmlns:w16cex="http://schemas.microsoft.com/office/word/2018/wordml/cex" xmlns:w16cid="http://schemas.microsoft.com/office/word/2016/wordml/cid" xmlns:w16="http://schemas.microsoft.com/office/word/2018/wordml" xmlns:w16sdtdh="http://schemas.microsoft.com/office/word/2020/wordml/sdtdatahash" xmlns:w16se="http://schemas.microsoft.com/office/word/2015/wordml/symex" xmlns:wpg="http://schemas.microsoft.com/office/word/2010/wordprocessingGroup" xmlns:wpi="http://schemas.microsoft.com/office/word/2010/wordprocessingInk" xmlns:wne="http://schemas.microsoft.com/office/word/2006/wordml" xmlns:wps="http://schemas.microsoft.com/office/word/2010/wordprocessingShape" mc:Ignorable="w14 w15 w16se w16cid w16 w16cex w16sdtdh wp14">
   <w:p>
     <w:pPr>
       <w:pBdr>
@@ -14605,7 +15152,7 @@
 </file>
 
 <file path=word/header3.xml><?xml version="1.0" encoding="utf-8"?>
-<w:hdr xmlns:wpc="http://schemas.microsoft.com/office/word/2010/wordprocessingCanvas" xmlns:cx="http://schemas.microsoft.com/office/drawing/2014/chartex" xmlns:cx1="http://schemas.microsoft.com/office/drawing/2015/9/8/chartex" xmlns:cx2="http://schemas.microsoft.com/office/drawing/2015/10/21/chartex" xmlns:cx3="http://schemas.microsoft.com/office/drawing/2016/5/9/chartex" xmlns:cx4="http://schemas.microsoft.com/office/drawing/2016/5/10/chartex" xmlns:cx5="http://schemas.microsoft.com/office/drawing/2016/5/11/chartex" xmlns:cx6="http://schemas.microsoft.com/office/drawing/2016/5/12/chartex" xmlns:cx7="http://schemas.microsoft.com/office/drawing/2016/5/13/chartex" xmlns:cx8="http://schemas.microsoft.com/office/drawing/2016/5/14/chartex" xmlns:mc="http://schemas.openxmlformats.org/markup-compatibility/2006" xmlns:aink="http://schemas.microsoft.com/office/drawing/2016/ink" xmlns:am3d="http://schemas.microsoft.com/office/drawing/2017/model3d" xmlns:o="urn:schemas-microsoft-com:office:office" xmlns:r="http://schemas.openxmlformats.org/officeDocument/2006/relationships" xmlns:m="http://schemas.openxmlformats.org/officeDocument/2006/math" xmlns:v="urn:schemas-microsoft-com:vml" xmlns:wp14="http://schemas.microsoft.com/office/word/2010/wordprocessingDrawing" xmlns:wp="http://schemas.openxmlformats.org/drawingml/2006/wordprocessingDrawing" xmlns:w10="urn:schemas-microsoft-com:office:word" xmlns:w="http://schemas.openxmlformats.org/wordprocessingml/2006/main" xmlns:w14="http://schemas.microsoft.com/office/word/2010/wordml" xmlns:w15="http://schemas.microsoft.com/office/word/2012/wordml" xmlns:w16cid="http://schemas.microsoft.com/office/word/2016/wordml/cid" xmlns:w16se="http://schemas.microsoft.com/office/word/2015/wordml/symex" xmlns:wpg="http://schemas.microsoft.com/office/word/2010/wordprocessingGroup" xmlns:wpi="http://schemas.microsoft.com/office/word/2010/wordprocessingInk" xmlns:wne="http://schemas.microsoft.com/office/word/2006/wordml" xmlns:wps="http://schemas.microsoft.com/office/word/2010/wordprocessingShape" mc:Ignorable="w14 w15 w16se w16cid wp14">
+<w:hdr xmlns:wpc="http://schemas.microsoft.com/office/word/2010/wordprocessingCanvas" xmlns:cx="http://schemas.microsoft.com/office/drawing/2014/chartex" xmlns:cx1="http://schemas.microsoft.com/office/drawing/2015/9/8/chartex" xmlns:cx2="http://schemas.microsoft.com/office/drawing/2015/10/21/chartex" xmlns:cx3="http://schemas.microsoft.com/office/drawing/2016/5/9/chartex" xmlns:cx4="http://schemas.microsoft.com/office/drawing/2016/5/10/chartex" xmlns:cx5="http://schemas.microsoft.com/office/drawing/2016/5/11/chartex" xmlns:cx6="http://schemas.microsoft.com/office/drawing/2016/5/12/chartex" xmlns:cx7="http://schemas.microsoft.com/office/drawing/2016/5/13/chartex" xmlns:cx8="http://schemas.microsoft.com/office/drawing/2016/5/14/chartex" xmlns:mc="http://schemas.openxmlformats.org/markup-compatibility/2006" xmlns:aink="http://schemas.microsoft.com/office/drawing/2016/ink" xmlns:am3d="http://schemas.microsoft.com/office/drawing/2017/model3d" xmlns:o="urn:schemas-microsoft-com:office:office" xmlns:oel="http://schemas.microsoft.com/office/2019/extlst" xmlns:r="http://schemas.openxmlformats.org/officeDocument/2006/relationships" xmlns:m="http://schemas.openxmlformats.org/officeDocument/2006/math" xmlns:v="urn:schemas-microsoft-com:vml" xmlns:wp14="http://schemas.microsoft.com/office/word/2010/wordprocessingDrawing" xmlns:wp="http://schemas.openxmlformats.org/drawingml/2006/wordprocessingDrawing" xmlns:w10="urn:schemas-microsoft-com:office:word" xmlns:w="http://schemas.openxmlformats.org/wordprocessingml/2006/main" xmlns:w14="http://schemas.microsoft.com/office/word/2010/wordml" xmlns:w15="http://schemas.microsoft.com/office/word/2012/wordml" xmlns:w16cex="http://schemas.microsoft.com/office/word/2018/wordml/cex" xmlns:w16cid="http://schemas.microsoft.com/office/word/2016/wordml/cid" xmlns:w16="http://schemas.microsoft.com/office/word/2018/wordml" xmlns:w16sdtdh="http://schemas.microsoft.com/office/word/2020/wordml/sdtdatahash" xmlns:w16se="http://schemas.microsoft.com/office/word/2015/wordml/symex" xmlns:wpg="http://schemas.microsoft.com/office/word/2010/wordprocessingGroup" xmlns:wpi="http://schemas.microsoft.com/office/word/2010/wordprocessingInk" xmlns:wne="http://schemas.microsoft.com/office/word/2006/wordml" xmlns:wps="http://schemas.microsoft.com/office/word/2010/wordprocessingShape" mc:Ignorable="w14 w15 w16se w16cid w16 w16cex w16sdtdh wp14">
   <w:p>
     <w:pPr>
       <w:pBdr>
@@ -14630,7 +15177,7 @@
 </file>
 
 <file path=word/header4.xml><?xml version="1.0" encoding="utf-8"?>
-<w:hdr xmlns:wpc="http://schemas.microsoft.com/office/word/2010/wordprocessingCanvas" xmlns:cx="http://schemas.microsoft.com/office/drawing/2014/chartex" xmlns:cx1="http://schemas.microsoft.com/office/drawing/2015/9/8/chartex" xmlns:cx2="http://schemas.microsoft.com/office/drawing/2015/10/21/chartex" xmlns:cx3="http://schemas.microsoft.com/office/drawing/2016/5/9/chartex" xmlns:cx4="http://schemas.microsoft.com/office/drawing/2016/5/10/chartex" xmlns:cx5="http://schemas.microsoft.com/office/drawing/2016/5/11/chartex" xmlns:cx6="http://schemas.microsoft.com/office/drawing/2016/5/12/chartex" xmlns:cx7="http://schemas.microsoft.com/office/drawing/2016/5/13/chartex" xmlns:cx8="http://schemas.microsoft.com/office/drawing/2016/5/14/chartex" xmlns:mc="http://schemas.openxmlformats.org/markup-compatibility/2006" xmlns:aink="http://schemas.microsoft.com/office/drawing/2016/ink" xmlns:am3d="http://schemas.microsoft.com/office/drawing/2017/model3d" xmlns:o="urn:schemas-microsoft-com:office:office" xmlns:r="http://schemas.openxmlformats.org/officeDocument/2006/relationships" xmlns:m="http://schemas.openxmlformats.org/officeDocument/2006/math" xmlns:v="urn:schemas-microsoft-com:vml" xmlns:wp14="http://schemas.microsoft.com/office/word/2010/wordprocessingDrawing" xmlns:wp="http://schemas.openxmlformats.org/drawingml/2006/wordprocessingDrawing" xmlns:w10="urn:schemas-microsoft-com:office:word" xmlns:w="http://schemas.openxmlformats.org/wordprocessingml/2006/main" xmlns:w14="http://schemas.microsoft.com/office/word/2010/wordml" xmlns:w15="http://schemas.microsoft.com/office/word/2012/wordml" xmlns:w16cid="http://schemas.microsoft.com/office/word/2016/wordml/cid" xmlns:w16se="http://schemas.microsoft.com/office/word/2015/wordml/symex" xmlns:wpg="http://schemas.microsoft.com/office/word/2010/wordprocessingGroup" xmlns:wpi="http://schemas.microsoft.com/office/word/2010/wordprocessingInk" xmlns:wne="http://schemas.microsoft.com/office/word/2006/wordml" xmlns:wps="http://schemas.microsoft.com/office/word/2010/wordprocessingShape" mc:Ignorable="w14 w15 w16se w16cid wp14">
+<w:hdr xmlns:wpc="http://schemas.microsoft.com/office/word/2010/wordprocessingCanvas" xmlns:cx="http://schemas.microsoft.com/office/drawing/2014/chartex" xmlns:cx1="http://schemas.microsoft.com/office/drawing/2015/9/8/chartex" xmlns:cx2="http://schemas.microsoft.com/office/drawing/2015/10/21/chartex" xmlns:cx3="http://schemas.microsoft.com/office/drawing/2016/5/9/chartex" xmlns:cx4="http://schemas.microsoft.com/office/drawing/2016/5/10/chartex" xmlns:cx5="http://schemas.microsoft.com/office/drawing/2016/5/11/chartex" xmlns:cx6="http://schemas.microsoft.com/office/drawing/2016/5/12/chartex" xmlns:cx7="http://schemas.microsoft.com/office/drawing/2016/5/13/chartex" xmlns:cx8="http://schemas.microsoft.com/office/drawing/2016/5/14/chartex" xmlns:mc="http://schemas.openxmlformats.org/markup-compatibility/2006" xmlns:aink="http://schemas.microsoft.com/office/drawing/2016/ink" xmlns:am3d="http://schemas.microsoft.com/office/drawing/2017/model3d" xmlns:o="urn:schemas-microsoft-com:office:office" xmlns:oel="http://schemas.microsoft.com/office/2019/extlst" xmlns:r="http://schemas.openxmlformats.org/officeDocument/2006/relationships" xmlns:m="http://schemas.openxmlformats.org/officeDocument/2006/math" xmlns:v="urn:schemas-microsoft-com:vml" xmlns:wp14="http://schemas.microsoft.com/office/word/2010/wordprocessingDrawing" xmlns:wp="http://schemas.openxmlformats.org/drawingml/2006/wordprocessingDrawing" xmlns:w10="urn:schemas-microsoft-com:office:word" xmlns:w="http://schemas.openxmlformats.org/wordprocessingml/2006/main" xmlns:w14="http://schemas.microsoft.com/office/word/2010/wordml" xmlns:w15="http://schemas.microsoft.com/office/word/2012/wordml" xmlns:w16cex="http://schemas.microsoft.com/office/word/2018/wordml/cex" xmlns:w16cid="http://schemas.microsoft.com/office/word/2016/wordml/cid" xmlns:w16="http://schemas.microsoft.com/office/word/2018/wordml" xmlns:w16sdtdh="http://schemas.microsoft.com/office/word/2020/wordml/sdtdatahash" xmlns:w16se="http://schemas.microsoft.com/office/word/2015/wordml/symex" xmlns:wpg="http://schemas.microsoft.com/office/word/2010/wordprocessingGroup" xmlns:wpi="http://schemas.microsoft.com/office/word/2010/wordprocessingInk" xmlns:wne="http://schemas.microsoft.com/office/word/2006/wordml" xmlns:wps="http://schemas.microsoft.com/office/word/2010/wordprocessingShape" mc:Ignorable="w14 w15 w16se w16cid w16 w16cex w16sdtdh wp14">
   <w:p>
     <w:pPr>
       <w:pBdr>
@@ -14655,7 +15202,7 @@
 </file>
 
 <file path=word/header5.xml><?xml version="1.0" encoding="utf-8"?>
-<w:hdr xmlns:wpc="http://schemas.microsoft.com/office/word/2010/wordprocessingCanvas" xmlns:cx="http://schemas.microsoft.com/office/drawing/2014/chartex" xmlns:cx1="http://schemas.microsoft.com/office/drawing/2015/9/8/chartex" xmlns:cx2="http://schemas.microsoft.com/office/drawing/2015/10/21/chartex" xmlns:cx3="http://schemas.microsoft.com/office/drawing/2016/5/9/chartex" xmlns:cx4="http://schemas.microsoft.com/office/drawing/2016/5/10/chartex" xmlns:cx5="http://schemas.microsoft.com/office/drawing/2016/5/11/chartex" xmlns:cx6="http://schemas.microsoft.com/office/drawing/2016/5/12/chartex" xmlns:cx7="http://schemas.microsoft.com/office/drawing/2016/5/13/chartex" xmlns:cx8="http://schemas.microsoft.com/office/drawing/2016/5/14/chartex" xmlns:mc="http://schemas.openxmlformats.org/markup-compatibility/2006" xmlns:aink="http://schemas.microsoft.com/office/drawing/2016/ink" xmlns:am3d="http://schemas.microsoft.com/office/drawing/2017/model3d" xmlns:o="urn:schemas-microsoft-com:office:office" xmlns:r="http://schemas.openxmlformats.org/officeDocument/2006/relationships" xmlns:m="http://schemas.openxmlformats.org/officeDocument/2006/math" xmlns:v="urn:schemas-microsoft-com:vml" xmlns:wp14="http://schemas.microsoft.com/office/word/2010/wordprocessingDrawing" xmlns:wp="http://schemas.openxmlformats.org/drawingml/2006/wordprocessingDrawing" xmlns:w10="urn:schemas-microsoft-com:office:word" xmlns:w="http://schemas.openxmlformats.org/wordprocessingml/2006/main" xmlns:w14="http://schemas.microsoft.com/office/word/2010/wordml" xmlns:w15="http://schemas.microsoft.com/office/word/2012/wordml" xmlns:w16cid="http://schemas.microsoft.com/office/word/2016/wordml/cid" xmlns:w16se="http://schemas.microsoft.com/office/word/2015/wordml/symex" xmlns:wpg="http://schemas.microsoft.com/office/word/2010/wordprocessingGroup" xmlns:wpi="http://schemas.microsoft.com/office/word/2010/wordprocessingInk" xmlns:wne="http://schemas.microsoft.com/office/word/2006/wordml" xmlns:wps="http://schemas.microsoft.com/office/word/2010/wordprocessingShape" mc:Ignorable="w14 w15 w16se w16cid wp14">
+<w:hdr xmlns:wpc="http://schemas.microsoft.com/office/word/2010/wordprocessingCanvas" xmlns:cx="http://schemas.microsoft.com/office/drawing/2014/chartex" xmlns:cx1="http://schemas.microsoft.com/office/drawing/2015/9/8/chartex" xmlns:cx2="http://schemas.microsoft.com/office/drawing/2015/10/21/chartex" xmlns:cx3="http://schemas.microsoft.com/office/drawing/2016/5/9/chartex" xmlns:cx4="http://schemas.microsoft.com/office/drawing/2016/5/10/chartex" xmlns:cx5="http://schemas.microsoft.com/office/drawing/2016/5/11/chartex" xmlns:cx6="http://schemas.microsoft.com/office/drawing/2016/5/12/chartex" xmlns:cx7="http://schemas.microsoft.com/office/drawing/2016/5/13/chartex" xmlns:cx8="http://schemas.microsoft.com/office/drawing/2016/5/14/chartex" xmlns:mc="http://schemas.openxmlformats.org/markup-compatibility/2006" xmlns:aink="http://schemas.microsoft.com/office/drawing/2016/ink" xmlns:am3d="http://schemas.microsoft.com/office/drawing/2017/model3d" xmlns:o="urn:schemas-microsoft-com:office:office" xmlns:oel="http://schemas.microsoft.com/office/2019/extlst" xmlns:r="http://schemas.openxmlformats.org/officeDocument/2006/relationships" xmlns:m="http://schemas.openxmlformats.org/officeDocument/2006/math" xmlns:v="urn:schemas-microsoft-com:vml" xmlns:wp14="http://schemas.microsoft.com/office/word/2010/wordprocessingDrawing" xmlns:wp="http://schemas.openxmlformats.org/drawingml/2006/wordprocessingDrawing" xmlns:w10="urn:schemas-microsoft-com:office:word" xmlns:w="http://schemas.openxmlformats.org/wordprocessingml/2006/main" xmlns:w14="http://schemas.microsoft.com/office/word/2010/wordml" xmlns:w15="http://schemas.microsoft.com/office/word/2012/wordml" xmlns:w16cex="http://schemas.microsoft.com/office/word/2018/wordml/cex" xmlns:w16cid="http://schemas.microsoft.com/office/word/2016/wordml/cid" xmlns:w16="http://schemas.microsoft.com/office/word/2018/wordml" xmlns:w16sdtdh="http://schemas.microsoft.com/office/word/2020/wordml/sdtdatahash" xmlns:w16se="http://schemas.microsoft.com/office/word/2015/wordml/symex" xmlns:wpg="http://schemas.microsoft.com/office/word/2010/wordprocessingGroup" xmlns:wpi="http://schemas.microsoft.com/office/word/2010/wordprocessingInk" xmlns:wne="http://schemas.microsoft.com/office/word/2006/wordml" xmlns:wps="http://schemas.microsoft.com/office/word/2010/wordprocessingShape" mc:Ignorable="w14 w15 w16se w16cid w16 w16cex w16sdtdh wp14">
   <w:p>
     <w:pPr>
       <w:pBdr>
@@ -14728,7 +15275,7 @@
 </file>
 
 <file path=word/header6.xml><?xml version="1.0" encoding="utf-8"?>
-<w:hdr xmlns:wpc="http://schemas.microsoft.com/office/word/2010/wordprocessingCanvas" xmlns:cx="http://schemas.microsoft.com/office/drawing/2014/chartex" xmlns:cx1="http://schemas.microsoft.com/office/drawing/2015/9/8/chartex" xmlns:cx2="http://schemas.microsoft.com/office/drawing/2015/10/21/chartex" xmlns:cx3="http://schemas.microsoft.com/office/drawing/2016/5/9/chartex" xmlns:cx4="http://schemas.microsoft.com/office/drawing/2016/5/10/chartex" xmlns:cx5="http://schemas.microsoft.com/office/drawing/2016/5/11/chartex" xmlns:cx6="http://schemas.microsoft.com/office/drawing/2016/5/12/chartex" xmlns:cx7="http://schemas.microsoft.com/office/drawing/2016/5/13/chartex" xmlns:cx8="http://schemas.microsoft.com/office/drawing/2016/5/14/chartex" xmlns:mc="http://schemas.openxmlformats.org/markup-compatibility/2006" xmlns:aink="http://schemas.microsoft.com/office/drawing/2016/ink" xmlns:am3d="http://schemas.microsoft.com/office/drawing/2017/model3d" xmlns:o="urn:schemas-microsoft-com:office:office" xmlns:r="http://schemas.openxmlformats.org/officeDocument/2006/relationships" xmlns:m="http://schemas.openxmlformats.org/officeDocument/2006/math" xmlns:v="urn:schemas-microsoft-com:vml" xmlns:wp14="http://schemas.microsoft.com/office/word/2010/wordprocessingDrawing" xmlns:wp="http://schemas.openxmlformats.org/drawingml/2006/wordprocessingDrawing" xmlns:w10="urn:schemas-microsoft-com:office:word" xmlns:w="http://schemas.openxmlformats.org/wordprocessingml/2006/main" xmlns:w14="http://schemas.microsoft.com/office/word/2010/wordml" xmlns:w15="http://schemas.microsoft.com/office/word/2012/wordml" xmlns:w16cid="http://schemas.microsoft.com/office/word/2016/wordml/cid" xmlns:w16se="http://schemas.microsoft.com/office/word/2015/wordml/symex" xmlns:wpg="http://schemas.microsoft.com/office/word/2010/wordprocessingGroup" xmlns:wpi="http://schemas.microsoft.com/office/word/2010/wordprocessingInk" xmlns:wne="http://schemas.microsoft.com/office/word/2006/wordml" xmlns:wps="http://schemas.microsoft.com/office/word/2010/wordprocessingShape" mc:Ignorable="w14 w15 w16se w16cid wp14">
+<w:hdr xmlns:wpc="http://schemas.microsoft.com/office/word/2010/wordprocessingCanvas" xmlns:cx="http://schemas.microsoft.com/office/drawing/2014/chartex" xmlns:cx1="http://schemas.microsoft.com/office/drawing/2015/9/8/chartex" xmlns:cx2="http://schemas.microsoft.com/office/drawing/2015/10/21/chartex" xmlns:cx3="http://schemas.microsoft.com/office/drawing/2016/5/9/chartex" xmlns:cx4="http://schemas.microsoft.com/office/drawing/2016/5/10/chartex" xmlns:cx5="http://schemas.microsoft.com/office/drawing/2016/5/11/chartex" xmlns:cx6="http://schemas.microsoft.com/office/drawing/2016/5/12/chartex" xmlns:cx7="http://schemas.microsoft.com/office/drawing/2016/5/13/chartex" xmlns:cx8="http://schemas.microsoft.com/office/drawing/2016/5/14/chartex" xmlns:mc="http://schemas.openxmlformats.org/markup-compatibility/2006" xmlns:aink="http://schemas.microsoft.com/office/drawing/2016/ink" xmlns:am3d="http://schemas.microsoft.com/office/drawing/2017/model3d" xmlns:o="urn:schemas-microsoft-com:office:office" xmlns:oel="http://schemas.microsoft.com/office/2019/extlst" xmlns:r="http://schemas.openxmlformats.org/officeDocument/2006/relationships" xmlns:m="http://schemas.openxmlformats.org/officeDocument/2006/math" xmlns:v="urn:schemas-microsoft-com:vml" xmlns:wp14="http://schemas.microsoft.com/office/word/2010/wordprocessingDrawing" xmlns:wp="http://schemas.openxmlformats.org/drawingml/2006/wordprocessingDrawing" xmlns:w10="urn:schemas-microsoft-com:office:word" xmlns:w="http://schemas.openxmlformats.org/wordprocessingml/2006/main" xmlns:w14="http://schemas.microsoft.com/office/word/2010/wordml" xmlns:w15="http://schemas.microsoft.com/office/word/2012/wordml" xmlns:w16cex="http://schemas.microsoft.com/office/word/2018/wordml/cex" xmlns:w16cid="http://schemas.microsoft.com/office/word/2016/wordml/cid" xmlns:w16="http://schemas.microsoft.com/office/word/2018/wordml" xmlns:w16sdtdh="http://schemas.microsoft.com/office/word/2020/wordml/sdtdatahash" xmlns:w16se="http://schemas.microsoft.com/office/word/2015/wordml/symex" xmlns:wpg="http://schemas.microsoft.com/office/word/2010/wordprocessingGroup" xmlns:wpi="http://schemas.microsoft.com/office/word/2010/wordprocessingInk" xmlns:wne="http://schemas.microsoft.com/office/word/2006/wordml" xmlns:wps="http://schemas.microsoft.com/office/word/2010/wordprocessingShape" mc:Ignorable="w14 w15 w16se w16cid w16 w16cex w16sdtdh wp14">
   <w:p>
     <w:pPr>
       <w:pBdr>
@@ -14801,7 +15348,7 @@
 </file>
 
 <file path=word/numbering.xml><?xml version="1.0" encoding="utf-8"?>
-<w:numbering xmlns:wpc="http://schemas.microsoft.com/office/word/2010/wordprocessingCanvas" xmlns:cx="http://schemas.microsoft.com/office/drawing/2014/chartex" xmlns:cx1="http://schemas.microsoft.com/office/drawing/2015/9/8/chartex" xmlns:cx2="http://schemas.microsoft.com/office/drawing/2015/10/21/chartex" xmlns:cx3="http://schemas.microsoft.com/office/drawing/2016/5/9/chartex" xmlns:cx4="http://schemas.microsoft.com/office/drawing/2016/5/10/chartex" xmlns:cx5="http://schemas.microsoft.com/office/drawing/2016/5/11/chartex" xmlns:cx6="http://schemas.microsoft.com/office/drawing/2016/5/12/chartex" xmlns:cx7="http://schemas.microsoft.com/office/drawing/2016/5/13/chartex" xmlns:cx8="http://schemas.microsoft.com/office/drawing/2016/5/14/chartex" xmlns:mc="http://schemas.openxmlformats.org/markup-compatibility/2006" xmlns:aink="http://schemas.microsoft.com/office/drawing/2016/ink" xmlns:am3d="http://schemas.microsoft.com/office/drawing/2017/model3d" xmlns:o="urn:schemas-microsoft-com:office:office" xmlns:r="http://schemas.openxmlformats.org/officeDocument/2006/relationships" xmlns:m="http://schemas.openxmlformats.org/officeDocument/2006/math" xmlns:v="urn:schemas-microsoft-com:vml" xmlns:wp14="http://schemas.microsoft.com/office/word/2010/wordprocessingDrawing" xmlns:wp="http://schemas.openxmlformats.org/drawingml/2006/wordprocessingDrawing" xmlns:w10="urn:schemas-microsoft-com:office:word" xmlns:w="http://schemas.openxmlformats.org/wordprocessingml/2006/main" xmlns:w14="http://schemas.microsoft.com/office/word/2010/wordml" xmlns:w15="http://schemas.microsoft.com/office/word/2012/wordml" xmlns:w16cid="http://schemas.microsoft.com/office/word/2016/wordml/cid" xmlns:w16se="http://schemas.microsoft.com/office/word/2015/wordml/symex" xmlns:wpg="http://schemas.microsoft.com/office/word/2010/wordprocessingGroup" xmlns:wpi="http://schemas.microsoft.com/office/word/2010/wordprocessingInk" xmlns:wne="http://schemas.microsoft.com/office/word/2006/wordml" xmlns:wps="http://schemas.microsoft.com/office/word/2010/wordprocessingShape" mc:Ignorable="w14 w15 w16se w16cid wp14">
+<w:numbering xmlns:wpc="http://schemas.microsoft.com/office/word/2010/wordprocessingCanvas" xmlns:cx="http://schemas.microsoft.com/office/drawing/2014/chartex" xmlns:cx1="http://schemas.microsoft.com/office/drawing/2015/9/8/chartex" xmlns:cx2="http://schemas.microsoft.com/office/drawing/2015/10/21/chartex" xmlns:cx3="http://schemas.microsoft.com/office/drawing/2016/5/9/chartex" xmlns:cx4="http://schemas.microsoft.com/office/drawing/2016/5/10/chartex" xmlns:cx5="http://schemas.microsoft.com/office/drawing/2016/5/11/chartex" xmlns:cx6="http://schemas.microsoft.com/office/drawing/2016/5/12/chartex" xmlns:cx7="http://schemas.microsoft.com/office/drawing/2016/5/13/chartex" xmlns:cx8="http://schemas.microsoft.com/office/drawing/2016/5/14/chartex" xmlns:mc="http://schemas.openxmlformats.org/markup-compatibility/2006" xmlns:aink="http://schemas.microsoft.com/office/drawing/2016/ink" xmlns:am3d="http://schemas.microsoft.com/office/drawing/2017/model3d" xmlns:o="urn:schemas-microsoft-com:office:office" xmlns:oel="http://schemas.microsoft.com/office/2019/extlst" xmlns:r="http://schemas.openxmlformats.org/officeDocument/2006/relationships" xmlns:m="http://schemas.openxmlformats.org/officeDocument/2006/math" xmlns:v="urn:schemas-microsoft-com:vml" xmlns:wp14="http://schemas.microsoft.com/office/word/2010/wordprocessingDrawing" xmlns:wp="http://schemas.openxmlformats.org/drawingml/2006/wordprocessingDrawing" xmlns:w10="urn:schemas-microsoft-com:office:word" xmlns:w="http://schemas.openxmlformats.org/wordprocessingml/2006/main" xmlns:w14="http://schemas.microsoft.com/office/word/2010/wordml" xmlns:w15="http://schemas.microsoft.com/office/word/2012/wordml" xmlns:w16cex="http://schemas.microsoft.com/office/word/2018/wordml/cex" xmlns:w16cid="http://schemas.microsoft.com/office/word/2016/wordml/cid" xmlns:w16="http://schemas.microsoft.com/office/word/2018/wordml" xmlns:w16sdtdh="http://schemas.microsoft.com/office/word/2020/wordml/sdtdatahash" xmlns:w16se="http://schemas.microsoft.com/office/word/2015/wordml/symex" xmlns:wpg="http://schemas.microsoft.com/office/word/2010/wordprocessingGroup" xmlns:wpi="http://schemas.microsoft.com/office/word/2010/wordprocessingInk" xmlns:wne="http://schemas.microsoft.com/office/word/2006/wordml" xmlns:wps="http://schemas.microsoft.com/office/word/2010/wordprocessingShape" mc:Ignorable="w14 w15 w16se w16cid w16 w16cex w16sdtdh wp14">
   <w:abstractNum w:abstractNumId="0" w15:restartNumberingAfterBreak="0">
     <w:nsid w:val="0A0C29B3"/>
     <w:multiLevelType w:val="multilevel"/>
@@ -16020,44 +16567,44 @@
       </w:rPr>
     </w:lvl>
   </w:abstractNum>
-  <w:num w:numId="1">
+  <w:num w:numId="1" w16cid:durableId="537817801">
     <w:abstractNumId w:val="6"/>
   </w:num>
-  <w:num w:numId="2">
+  <w:num w:numId="2" w16cid:durableId="1662660389">
     <w:abstractNumId w:val="10"/>
   </w:num>
-  <w:num w:numId="3">
+  <w:num w:numId="3" w16cid:durableId="87240880">
     <w:abstractNumId w:val="8"/>
   </w:num>
-  <w:num w:numId="4">
+  <w:num w:numId="4" w16cid:durableId="395517117">
     <w:abstractNumId w:val="5"/>
   </w:num>
-  <w:num w:numId="5">
+  <w:num w:numId="5" w16cid:durableId="1580017181">
     <w:abstractNumId w:val="0"/>
   </w:num>
-  <w:num w:numId="6">
+  <w:num w:numId="6" w16cid:durableId="1974673505">
     <w:abstractNumId w:val="9"/>
   </w:num>
-  <w:num w:numId="7">
+  <w:num w:numId="7" w16cid:durableId="964382775">
     <w:abstractNumId w:val="2"/>
   </w:num>
-  <w:num w:numId="8">
+  <w:num w:numId="8" w16cid:durableId="685208143">
     <w:abstractNumId w:val="7"/>
   </w:num>
-  <w:num w:numId="9">
+  <w:num w:numId="9" w16cid:durableId="708455189">
     <w:abstractNumId w:val="3"/>
   </w:num>
-  <w:num w:numId="10">
+  <w:num w:numId="10" w16cid:durableId="1839613546">
     <w:abstractNumId w:val="4"/>
   </w:num>
-  <w:num w:numId="11">
+  <w:num w:numId="11" w16cid:durableId="1960258288">
     <w:abstractNumId w:val="1"/>
   </w:num>
 </w:numbering>
 </file>
 
 <file path=word/styles.xml><?xml version="1.0" encoding="utf-8"?>
-<w:styles xmlns:mc="http://schemas.openxmlformats.org/markup-compatibility/2006" xmlns:r="http://schemas.openxmlformats.org/officeDocument/2006/relationships" xmlns:w="http://schemas.openxmlformats.org/wordprocessingml/2006/main" xmlns:w14="http://schemas.microsoft.com/office/word/2010/wordml" xmlns:w15="http://schemas.microsoft.com/office/word/2012/wordml" xmlns:w16cid="http://schemas.microsoft.com/office/word/2016/wordml/cid" xmlns:w16se="http://schemas.microsoft.com/office/word/2015/wordml/symex" mc:Ignorable="w14 w15 w16se w16cid">
+<w:styles xmlns:mc="http://schemas.openxmlformats.org/markup-compatibility/2006" xmlns:r="http://schemas.openxmlformats.org/officeDocument/2006/relationships" xmlns:w="http://schemas.openxmlformats.org/wordprocessingml/2006/main" xmlns:w14="http://schemas.microsoft.com/office/word/2010/wordml" xmlns:w15="http://schemas.microsoft.com/office/word/2012/wordml" xmlns:w16cex="http://schemas.microsoft.com/office/word/2018/wordml/cex" xmlns:w16cid="http://schemas.microsoft.com/office/word/2016/wordml/cid" xmlns:w16="http://schemas.microsoft.com/office/word/2018/wordml" xmlns:w16sdtdh="http://schemas.microsoft.com/office/word/2020/wordml/sdtdatahash" xmlns:w16se="http://schemas.microsoft.com/office/word/2015/wordml/symex" mc:Ignorable="w14 w15 w16se w16cid w16 w16cex w16sdtdh">
   <w:docDefaults>
     <w:rPrDefault>
       <w:rPr>
@@ -17171,6 +17718,30 @@
     <w:unhideWhenUsed/>
     <w:rsid w:val="00156978"/>
   </w:style>
+  <w:style w:type="character" w:styleId="MenoPendente">
+    <w:name w:val="Unresolved Mention"/>
+    <w:basedOn w:val="Fontepargpadro"/>
+    <w:uiPriority w:val="99"/>
+    <w:semiHidden/>
+    <w:unhideWhenUsed/>
+    <w:rsid w:val="006503F2"/>
+    <w:rPr>
+      <w:color w:val="605E5C"/>
+      <w:shd w:val="clear" w:color="auto" w:fill="E1DFDD"/>
+    </w:rPr>
+  </w:style>
+  <w:style w:type="character" w:styleId="HiperlinkVisitado">
+    <w:name w:val="FollowedHyperlink"/>
+    <w:basedOn w:val="Fontepargpadro"/>
+    <w:uiPriority w:val="99"/>
+    <w:semiHidden/>
+    <w:unhideWhenUsed/>
+    <w:rsid w:val="00136B55"/>
+    <w:rPr>
+      <w:color w:val="6B48FF" w:themeColor="followedHyperlink"/>
+      <w:u w:val="single"/>
+    </w:rPr>
+  </w:style>
 </w:styles>
 </file>
 
@@ -17436,12 +18007,6 @@
 </file>
 
 <file path=customXml/item1.xml><?xml version="1.0" encoding="utf-8"?>
-<go:gDocsCustomXmlDataStorage xmlns:go="http://customooxmlschemas.google.com/" xmlns:r="http://schemas.openxmlformats.org/officeDocument/2006/relationships">
-  <go:docsCustomData xmlns:go="http://customooxmlschemas.google.com/" roundtripDataSignature="AMtx7mhV5t2U39b5jAOBdon6bprOHU7d+Q==">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</go:docsCustomData>
-</go:gDocsCustomXmlDataStorage>
-</file>
-
-<file path=customXml/item2.xml><?xml version="1.0" encoding="utf-8"?>
 <b:Sources xmlns:b="http://schemas.openxmlformats.org/officeDocument/2006/bibliography" xmlns="http://schemas.openxmlformats.org/officeDocument/2006/bibliography" SelectedStyle="\APASixthEditionOfficeOnline.xsl" StyleName="APA" Version="6">
   <b:Source>
     <b:Tag>Mar22</b:Tag>
@@ -17468,19 +18033,25 @@
 </b:Sources>
 </file>
 
+<file path=customXml/item2.xml><?xml version="1.0" encoding="utf-8"?>
+<go:gDocsCustomXmlDataStorage xmlns:go="http://customooxmlschemas.google.com/" xmlns:r="http://schemas.openxmlformats.org/officeDocument/2006/relationships">
+  <go:docsCustomData xmlns:go="http://customooxmlschemas.google.com/" roundtripDataSignature="AMtx7mhV5t2U39b5jAOBdon6bprOHU7d+Q==">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</go:docsCustomData>
+</go:gDocsCustomXmlDataStorage>
+</file>
+
 <file path=customXml/itemProps1.xml><?xml version="1.0" encoding="utf-8"?>
+<ds:datastoreItem xmlns:ds="http://schemas.openxmlformats.org/officeDocument/2006/customXml" ds:itemID="{ED59B6BA-AF18-4D13-88FE-DEE40CD057F6}">
+  <ds:schemaRefs>
+    <ds:schemaRef ds:uri="http://schemas.openxmlformats.org/officeDocument/2006/bibliography"/>
+  </ds:schemaRefs>
+</ds:datastoreItem>
+</file>
+
+<file path=customXml/itemProps2.xml><?xml version="1.0" encoding="utf-8"?>
 <ds:datastoreItem xmlns:ds="http://schemas.openxmlformats.org/officeDocument/2006/customXml" ds:itemID="{11111111-1234-1234-1234-123412341234}">
   <ds:schemaRefs>
     <ds:schemaRef ds:uri="http://customooxmlschemas.google.com/"/>
     <ds:schemaRef ds:uri="http://schemas.openxmlformats.org/officeDocument/2006/relationships"/>
   </ds:schemaRefs>
 </ds:datastoreItem>
-</file>
-
-<file path=customXml/itemProps2.xml><?xml version="1.0" encoding="utf-8"?>
-<ds:datastoreItem xmlns:ds="http://schemas.openxmlformats.org/officeDocument/2006/customXml" ds:itemID="{ED59B6BA-AF18-4D13-88FE-DEE40CD057F6}">
-  <ds:schemaRefs>
-    <ds:schemaRef ds:uri="http://schemas.openxmlformats.org/officeDocument/2006/bibliography"/>
-  </ds:schemaRefs>
-</ds:datastoreItem>
 </file>
</xml_diff>

<commit_message>
Evoluindo com o PA, finalizando sprint 2
</commit_message>
<xml_diff>
--- a/Template - Relatório do Projeto Aplicado v2.docx
+++ b/Template - Relatório do Projeto Aplicado v2.docx
@@ -1,6 +1,6 @@
 
 <file path=word/document.xml><?xml version="1.0" encoding="utf-8"?>
-<w:document xmlns:wpc="http://schemas.microsoft.com/office/word/2010/wordprocessingCanvas" xmlns:cx="http://schemas.microsoft.com/office/drawing/2014/chartex" xmlns:cx1="http://schemas.microsoft.com/office/drawing/2015/9/8/chartex" xmlns:cx2="http://schemas.microsoft.com/office/drawing/2015/10/21/chartex" xmlns:cx3="http://schemas.microsoft.com/office/drawing/2016/5/9/chartex" xmlns:cx4="http://schemas.microsoft.com/office/drawing/2016/5/10/chartex" xmlns:cx5="http://schemas.microsoft.com/office/drawing/2016/5/11/chartex" xmlns:cx6="http://schemas.microsoft.com/office/drawing/2016/5/12/chartex" xmlns:cx7="http://schemas.microsoft.com/office/drawing/2016/5/13/chartex" xmlns:cx8="http://schemas.microsoft.com/office/drawing/2016/5/14/chartex" xmlns:mc="http://schemas.openxmlformats.org/markup-compatibility/2006" xmlns:aink="http://schemas.microsoft.com/office/drawing/2016/ink" xmlns:am3d="http://schemas.microsoft.com/office/drawing/2017/model3d" xmlns:o="urn:schemas-microsoft-com:office:office" xmlns:oel="http://schemas.microsoft.com/office/2019/extlst" xmlns:r="http://schemas.openxmlformats.org/officeDocument/2006/relationships" xmlns:m="http://schemas.openxmlformats.org/officeDocument/2006/math" xmlns:v="urn:schemas-microsoft-com:vml" xmlns:wp14="http://schemas.microsoft.com/office/word/2010/wordprocessingDrawing" xmlns:wp="http://schemas.openxmlformats.org/drawingml/2006/wordprocessingDrawing" xmlns:w10="urn:schemas-microsoft-com:office:word" xmlns:w="http://schemas.openxmlformats.org/wordprocessingml/2006/main" xmlns:w14="http://schemas.microsoft.com/office/word/2010/wordml" xmlns:w15="http://schemas.microsoft.com/office/word/2012/wordml" xmlns:w16cex="http://schemas.microsoft.com/office/word/2018/wordml/cex" xmlns:w16cid="http://schemas.microsoft.com/office/word/2016/wordml/cid" xmlns:w16="http://schemas.microsoft.com/office/word/2018/wordml" xmlns:w16sdtdh="http://schemas.microsoft.com/office/word/2020/wordml/sdtdatahash" xmlns:w16se="http://schemas.microsoft.com/office/word/2015/wordml/symex" xmlns:wpg="http://schemas.microsoft.com/office/word/2010/wordprocessingGroup" xmlns:wpi="http://schemas.microsoft.com/office/word/2010/wordprocessingInk" xmlns:wne="http://schemas.microsoft.com/office/word/2006/wordml" xmlns:wps="http://schemas.microsoft.com/office/word/2010/wordprocessingShape" mc:Ignorable="w14 w15 w16se w16cid w16 w16cex w16sdtdh wp14">
+<w:document xmlns:wpc="http://schemas.microsoft.com/office/word/2010/wordprocessingCanvas" xmlns:cx="http://schemas.microsoft.com/office/drawing/2014/chartex" xmlns:cx1="http://schemas.microsoft.com/office/drawing/2015/9/8/chartex" xmlns:cx2="http://schemas.microsoft.com/office/drawing/2015/10/21/chartex" xmlns:cx3="http://schemas.microsoft.com/office/drawing/2016/5/9/chartex" xmlns:cx4="http://schemas.microsoft.com/office/drawing/2016/5/10/chartex" xmlns:cx5="http://schemas.microsoft.com/office/drawing/2016/5/11/chartex" xmlns:cx6="http://schemas.microsoft.com/office/drawing/2016/5/12/chartex" xmlns:cx7="http://schemas.microsoft.com/office/drawing/2016/5/13/chartex" xmlns:cx8="http://schemas.microsoft.com/office/drawing/2016/5/14/chartex" xmlns:mc="http://schemas.openxmlformats.org/markup-compatibility/2006" xmlns:aink="http://schemas.microsoft.com/office/drawing/2016/ink" xmlns:am3d="http://schemas.microsoft.com/office/drawing/2017/model3d" xmlns:o="urn:schemas-microsoft-com:office:office" xmlns:r="http://schemas.openxmlformats.org/officeDocument/2006/relationships" xmlns:m="http://schemas.openxmlformats.org/officeDocument/2006/math" xmlns:v="urn:schemas-microsoft-com:vml" xmlns:wp14="http://schemas.microsoft.com/office/word/2010/wordprocessingDrawing" xmlns:wp="http://schemas.openxmlformats.org/drawingml/2006/wordprocessingDrawing" xmlns:w10="urn:schemas-microsoft-com:office:word" xmlns:w="http://schemas.openxmlformats.org/wordprocessingml/2006/main" xmlns:w14="http://schemas.microsoft.com/office/word/2010/wordml" xmlns:w15="http://schemas.microsoft.com/office/word/2012/wordml" xmlns:w16cid="http://schemas.microsoft.com/office/word/2016/wordml/cid" xmlns:w16se="http://schemas.microsoft.com/office/word/2015/wordml/symex" xmlns:wpg="http://schemas.microsoft.com/office/word/2010/wordprocessingGroup" xmlns:wpi="http://schemas.microsoft.com/office/word/2010/wordprocessingInk" xmlns:wne="http://schemas.microsoft.com/office/word/2006/wordml" xmlns:wps="http://schemas.microsoft.com/office/word/2010/wordprocessingShape" mc:Ignorable="w14 w15 w16se w16cid wp14">
   <w:body>
     <w:p>
       <w:pPr>
@@ -1031,7 +1031,6 @@
           <w:docPartUnique/>
         </w:docPartObj>
       </w:sdtPr>
-      <w:sdtEndPr/>
       <w:sdtContent>
         <w:p>
           <w:pPr>
@@ -9348,10 +9347,10 @@
           <w:noProof/>
         </w:rPr>
         <w:drawing>
-          <wp:inline distT="0" distB="0" distL="0" distR="0" wp14:anchorId="0E5005FA" wp14:editId="0A344729">
-            <wp:extent cx="5400040" cy="4404360"/>
-            <wp:effectExtent l="0" t="0" r="0" b="0"/>
-            <wp:docPr id="3" name="Imagem 3"/>
+          <wp:inline distT="0" distB="0" distL="0" distR="0" wp14:anchorId="436219E2" wp14:editId="14EC1388">
+            <wp:extent cx="5400040" cy="4454525"/>
+            <wp:effectExtent l="0" t="0" r="0" b="3175"/>
+            <wp:docPr id="8" name="Imagem 8"/>
             <wp:cNvGraphicFramePr>
               <a:graphicFrameLocks xmlns:a="http://schemas.openxmlformats.org/drawingml/2006/main" noChangeAspect="1"/>
             </wp:cNvGraphicFramePr>
@@ -9371,7 +9370,7 @@
                   <pic:spPr>
                     <a:xfrm>
                       <a:off x="0" y="0"/>
-                      <a:ext cx="5400040" cy="4404360"/>
+                      <a:ext cx="5400040" cy="4454525"/>
                     </a:xfrm>
                     <a:prstGeom prst="rect">
                       <a:avLst/>
@@ -11641,7 +11640,15 @@
         <w:jc w:val="both"/>
       </w:pPr>
       <w:r>
-        <w:t>Código responsável por fazer a captura dos dados do Youtube/</w:t>
+        <w:t xml:space="preserve">Código responsável por fazer a captura dos dados do </w:t>
+      </w:r>
+      <w:proofErr w:type="spellStart"/>
+      <w:r>
+        <w:t>Youtube</w:t>
+      </w:r>
+      <w:proofErr w:type="spellEnd"/>
+      <w:r>
+        <w:t>/</w:t>
       </w:r>
       <w:proofErr w:type="spellStart"/>
       <w:r>
@@ -12725,6 +12732,11 @@
     </w:p>
     <w:p>
       <w:pPr>
+        <w:ind w:left="720"/>
+      </w:pPr>
+    </w:p>
+    <w:p>
+      <w:pPr>
         <w:pStyle w:val="Ttulo4"/>
         <w:numPr>
           <w:ilvl w:val="0"/>
@@ -12975,12 +12987,9 @@
         <w:pStyle w:val="PargrafodaLista"/>
       </w:pPr>
       <w:r>
+        <w:lastRenderedPageBreak/>
         <w:br/>
-        <w:t xml:space="preserve">Além da criação da tabela onde serão armazenadas mensagens brutas em parse real-time que passam pelo tópico. A demanda dessa tabela é para que </w:t>
-      </w:r>
-      <w:r>
-        <w:lastRenderedPageBreak/>
-        <w:t xml:space="preserve">os analistas possam acompanhar o dado previamente e dele extrair </w:t>
+        <w:t xml:space="preserve">Além da criação da tabela onde serão armazenadas mensagens brutas em parse real-time que passam pelo tópico. A demanda dessa tabela é para que os analistas possam acompanhar o dado previamente e dele extrair </w:t>
       </w:r>
       <w:r>
         <w:rPr>
@@ -13150,21 +13159,27 @@
       </w:r>
       <w:proofErr w:type="spellStart"/>
       <w:r>
-        <w:t>Consumer</w:t>
-      </w:r>
-      <w:proofErr w:type="spellEnd"/>
-      <w:r>
-        <w:t xml:space="preserve"> que lê essa dado do tópico</w:t>
-      </w:r>
-      <w:r>
-        <w:t xml:space="preserve"> e faz o armazenamento desse dado no </w:t>
-      </w:r>
-      <w:proofErr w:type="spellStart"/>
-      <w:r>
-        <w:rPr>
+        <w:rPr>
+          <w:b/>
+          <w:bCs/>
           <w:i/>
           <w:iCs/>
         </w:rPr>
+        <w:t>Consumer</w:t>
+      </w:r>
+      <w:proofErr w:type="spellEnd"/>
+      <w:r>
+        <w:t xml:space="preserve"> que lê essa dado do tópico</w:t>
+      </w:r>
+      <w:r>
+        <w:t xml:space="preserve"> e faz o armazenamento desse dado no </w:t>
+      </w:r>
+      <w:proofErr w:type="spellStart"/>
+      <w:r>
+        <w:rPr>
+          <w:i/>
+          <w:iCs/>
+        </w:rPr>
         <w:t>datalake</w:t>
       </w:r>
       <w:proofErr w:type="spellEnd"/>
@@ -13179,6 +13194,12 @@
       </w:r>
       <w:proofErr w:type="spellStart"/>
       <w:r>
+        <w:rPr>
+          <w:b/>
+          <w:bCs/>
+          <w:i/>
+          <w:iCs/>
+        </w:rPr>
         <w:t>Consumer</w:t>
       </w:r>
       <w:proofErr w:type="spellEnd"/>
@@ -13278,15 +13299,24 @@
       <w:r>
         <w:t xml:space="preserve">Foi construído </w:t>
       </w:r>
-      <w:proofErr w:type="spellStart"/>
-      <w:r>
-        <w:rPr>
+      <w:r>
+        <w:rPr>
+          <w:b/>
+          <w:bCs/>
           <w:i/>
           <w:iCs/>
         </w:rPr>
-        <w:t>jobs</w:t>
-      </w:r>
-      <w:proofErr w:type="spellEnd"/>
+        <w:t>J</w:t>
+      </w:r>
+      <w:r>
+        <w:rPr>
+          <w:b/>
+          <w:bCs/>
+          <w:i/>
+          <w:iCs/>
+        </w:rPr>
+        <w:t>obs</w:t>
+      </w:r>
       <w:r>
         <w:t xml:space="preserve"> para fazer a transformação do dado bruto no formato </w:t>
       </w:r>
@@ -13720,6 +13750,18 @@
     <w:p>
       <w:pPr>
         <w:pStyle w:val="PargrafodaLista"/>
+        <w:jc w:val="center"/>
+        <w:rPr>
+          <w:b/>
+          <w:bCs/>
+          <w:sz w:val="24"/>
+          <w:szCs w:val="24"/>
+        </w:rPr>
+      </w:pPr>
+    </w:p>
+    <w:p>
+      <w:pPr>
+        <w:pStyle w:val="PargrafodaLista"/>
       </w:pPr>
       <w:r>
         <w:t xml:space="preserve">Tabela bruta a onde os analistas poderão acompanhar o dado em </w:t>
@@ -13754,10 +13796,10 @@
         </w:rPr>
         <w:lastRenderedPageBreak/>
         <w:drawing>
-          <wp:inline distT="0" distB="0" distL="0" distR="0" wp14:anchorId="111134A1" wp14:editId="7F924BF4">
-            <wp:extent cx="1383527" cy="2242024"/>
-            <wp:effectExtent l="0" t="0" r="7620" b="6350"/>
-            <wp:docPr id="10" name="Imagem 10"/>
+          <wp:inline distT="0" distB="0" distL="0" distR="0" wp14:anchorId="220332ED" wp14:editId="797DA03E">
+            <wp:extent cx="1486673" cy="3377550"/>
+            <wp:effectExtent l="0" t="0" r="0" b="0"/>
+            <wp:docPr id="15" name="Imagem 15"/>
             <wp:cNvGraphicFramePr>
               <a:graphicFrameLocks xmlns:a="http://schemas.openxmlformats.org/drawingml/2006/main" noChangeAspect="1"/>
             </wp:cNvGraphicFramePr>
@@ -13777,7 +13819,7 @@
                   <pic:spPr>
                     <a:xfrm>
                       <a:off x="0" y="0"/>
-                      <a:ext cx="1406780" cy="2279705"/>
+                      <a:ext cx="1495053" cy="3396587"/>
                     </a:xfrm>
                     <a:prstGeom prst="rect">
                       <a:avLst/>
@@ -13789,6 +13831,8 @@
           </wp:inline>
         </w:drawing>
       </w:r>
+      <w:bookmarkStart w:id="30" w:name="_GoBack"/>
+      <w:bookmarkEnd w:id="30"/>
     </w:p>
     <w:p>
       <w:pPr>
@@ -13877,7 +13921,19 @@
         <w:pStyle w:val="PargrafodaLista"/>
       </w:pPr>
       <w:r>
-        <w:t xml:space="preserve">Código do Producer, responsável pela captação do dado das </w:t>
+        <w:t xml:space="preserve">Código do </w:t>
+      </w:r>
+      <w:r>
+        <w:rPr>
+          <w:b/>
+          <w:bCs/>
+          <w:i/>
+          <w:iCs/>
+        </w:rPr>
+        <w:t>Producer</w:t>
+      </w:r>
+      <w:r>
+        <w:t xml:space="preserve">, responsável pela captação do dado das </w:t>
       </w:r>
       <w:proofErr w:type="spellStart"/>
       <w:r>
@@ -13924,18 +13980,32 @@
       </w:r>
       <w:proofErr w:type="spellStart"/>
       <w:r>
-        <w:t>Consumer</w:t>
-      </w:r>
-      <w:proofErr w:type="spellEnd"/>
-      <w:r>
-        <w:t xml:space="preserve">, responsável pela leitura do dado no tópico e armazenação no </w:t>
-      </w:r>
-      <w:proofErr w:type="spellStart"/>
-      <w:r>
-        <w:rPr>
+        <w:rPr>
+          <w:b/>
+          <w:bCs/>
           <w:i/>
           <w:iCs/>
         </w:rPr>
+        <w:t>Consumer</w:t>
+      </w:r>
+      <w:proofErr w:type="spellEnd"/>
+      <w:r>
+        <w:t xml:space="preserve">, responsável pela leitura do dado no tópico e </w:t>
+      </w:r>
+      <w:proofErr w:type="spellStart"/>
+      <w:r>
+        <w:t>armazenação</w:t>
+      </w:r>
+      <w:proofErr w:type="spellEnd"/>
+      <w:r>
+        <w:t xml:space="preserve"> no </w:t>
+      </w:r>
+      <w:proofErr w:type="spellStart"/>
+      <w:r>
+        <w:rPr>
+          <w:i/>
+          <w:iCs/>
+        </w:rPr>
         <w:t>datalake</w:t>
       </w:r>
       <w:proofErr w:type="spellEnd"/>
@@ -13952,6 +14022,7 @@
       <w:pPr>
         <w:pStyle w:val="PargrafodaLista"/>
         <w:rPr>
+          <w:rStyle w:val="Hyperlink"/>
           <w:b/>
           <w:bCs/>
           <w:sz w:val="24"/>
@@ -13997,6 +14068,9 @@
     <w:p>
       <w:pPr>
         <w:pStyle w:val="PargrafodaLista"/>
+        <w:tabs>
+          <w:tab w:val="left" w:pos="3143"/>
+        </w:tabs>
         <w:rPr>
           <w:b/>
           <w:bCs/>
@@ -14004,6 +14078,15 @@
           <w:szCs w:val="24"/>
         </w:rPr>
       </w:pPr>
+      <w:r>
+        <w:rPr>
+          <w:b/>
+          <w:bCs/>
+          <w:sz w:val="24"/>
+          <w:szCs w:val="24"/>
+        </w:rPr>
+        <w:t>Construção Jobs:</w:t>
+      </w:r>
     </w:p>
     <w:p>
       <w:pPr>
@@ -14018,61 +14101,37 @@
           <w:szCs w:val="24"/>
         </w:rPr>
       </w:pPr>
+    </w:p>
+    <w:p>
+      <w:pPr>
+        <w:pStyle w:val="PargrafodaLista"/>
+      </w:pPr>
+      <w:bookmarkStart w:id="31" w:name="_Hlk108129551"/>
+      <w:r>
+        <w:t xml:space="preserve">Códigos </w:t>
+      </w:r>
+      <w:bookmarkEnd w:id="31"/>
+      <w:r>
+        <w:t xml:space="preserve">dos </w:t>
+      </w:r>
       <w:r>
         <w:rPr>
           <w:b/>
           <w:bCs/>
-          <w:sz w:val="24"/>
-          <w:szCs w:val="24"/>
-        </w:rPr>
-        <w:t>Construção Jobs:</w:t>
-      </w:r>
-    </w:p>
-    <w:p>
-      <w:pPr>
-        <w:pStyle w:val="PargrafodaLista"/>
-        <w:tabs>
-          <w:tab w:val="left" w:pos="3143"/>
-        </w:tabs>
-        <w:rPr>
-          <w:b/>
-          <w:bCs/>
-          <w:sz w:val="24"/>
-          <w:szCs w:val="24"/>
-        </w:rPr>
-      </w:pPr>
-    </w:p>
-    <w:p>
-      <w:pPr>
-        <w:pStyle w:val="PargrafodaLista"/>
-      </w:pPr>
-      <w:r>
-        <w:t>Código</w:t>
-      </w:r>
-      <w:r>
-        <w:t>s</w:t>
-      </w:r>
-      <w:r>
-        <w:t xml:space="preserve"> do</w:t>
-      </w:r>
-      <w:r>
-        <w:t>s</w:t>
-      </w:r>
-      <w:r>
-        <w:t xml:space="preserve"> </w:t>
-      </w:r>
-      <w:r>
-        <w:t>Jobs</w:t>
-      </w:r>
-      <w:r>
-        <w:t xml:space="preserve">, responsável pela captação do dado das </w:t>
-      </w:r>
-      <w:proofErr w:type="spellStart"/>
-      <w:r>
-        <w:rPr>
           <w:i/>
           <w:iCs/>
         </w:rPr>
+        <w:t>Jobs</w:t>
+      </w:r>
+      <w:r>
+        <w:t xml:space="preserve">, responsável pela captação do dado das </w:t>
+      </w:r>
+      <w:proofErr w:type="spellStart"/>
+      <w:r>
+        <w:rPr>
+          <w:i/>
+          <w:iCs/>
+        </w:rPr>
         <w:t>lives</w:t>
       </w:r>
       <w:proofErr w:type="spellEnd"/>
@@ -14081,6 +14140,10 @@
       </w:r>
       <w:proofErr w:type="spellStart"/>
       <w:r>
+        <w:rPr>
+          <w:i/>
+          <w:iCs/>
+        </w:rPr>
         <w:t>datalake</w:t>
       </w:r>
       <w:proofErr w:type="spellEnd"/>
@@ -14114,19 +14177,7 @@
           <w:rPr>
             <w:rStyle w:val="Hyperlink"/>
           </w:rPr>
-          <w:t>Link para os J</w:t>
-        </w:r>
-        <w:r>
-          <w:rPr>
-            <w:rStyle w:val="Hyperlink"/>
-          </w:rPr>
-          <w:t>o</w:t>
-        </w:r>
-        <w:r>
-          <w:rPr>
-            <w:rStyle w:val="Hyperlink"/>
-          </w:rPr>
-          <w:t>bs</w:t>
+          <w:t>Link para os Jobs</w:t>
         </w:r>
       </w:hyperlink>
     </w:p>
@@ -14155,34 +14206,126 @@
     </w:p>
     <w:p>
       <w:pPr>
-        <w:ind w:left="720"/>
-      </w:pPr>
-    </w:p>
-    <w:p>
-      <w:pPr>
-        <w:spacing w:line="360" w:lineRule="auto"/>
-      </w:pPr>
-    </w:p>
-    <w:p>
-      <w:pPr>
-        <w:spacing w:line="360" w:lineRule="auto"/>
-      </w:pPr>
-    </w:p>
-    <w:p>
-      <w:pPr>
         <w:pStyle w:val="Ttulo3"/>
         <w:spacing w:line="360" w:lineRule="auto"/>
       </w:pPr>
-      <w:bookmarkStart w:id="30" w:name="_Toc101281532"/>
-      <w:r>
+      <w:bookmarkStart w:id="32" w:name="_Toc101281532"/>
+      <w:r>
+        <w:lastRenderedPageBreak/>
         <w:t xml:space="preserve">2.2.2 </w:t>
       </w:r>
       <w:r>
         <w:t>Experiências vivenciadas</w:t>
       </w:r>
-      <w:bookmarkEnd w:id="30"/>
+      <w:bookmarkEnd w:id="32"/>
       <w:r>
         <w:t xml:space="preserve"> </w:t>
+      </w:r>
+    </w:p>
+    <w:p>
+      <w:pPr>
+        <w:pStyle w:val="Ttulo3"/>
+        <w:spacing w:line="360" w:lineRule="auto"/>
+      </w:pPr>
+      <w:r>
+        <w:tab/>
+      </w:r>
+    </w:p>
+    <w:p>
+      <w:pPr>
+        <w:pStyle w:val="Ttulo3"/>
+        <w:spacing w:line="360" w:lineRule="auto"/>
+        <w:jc w:val="both"/>
+        <w:rPr>
+          <w:color w:val="auto"/>
+        </w:rPr>
+      </w:pPr>
+      <w:r>
+        <w:rPr>
+          <w:color w:val="auto"/>
+        </w:rPr>
+        <w:t xml:space="preserve">Durante a evolução dessa etapa consegui evoluir bastante com o código do projeto, uma coisa que me chamou a atenção foi que nem tudo saiu como eu estava imaginando e eu tive que fazer alguns replanejamentos de lógica de código no desenvolvimento dos </w:t>
+      </w:r>
+      <w:r>
+        <w:rPr>
+          <w:b/>
+          <w:bCs/>
+          <w:i/>
+          <w:iCs/>
+          <w:color w:val="auto"/>
+        </w:rPr>
+        <w:t>Jobs</w:t>
+      </w:r>
+      <w:r>
+        <w:rPr>
+          <w:color w:val="auto"/>
+        </w:rPr>
+        <w:t xml:space="preserve">, </w:t>
+      </w:r>
+      <w:proofErr w:type="spellStart"/>
+      <w:r>
+        <w:rPr>
+          <w:b/>
+          <w:bCs/>
+          <w:i/>
+          <w:iCs/>
+          <w:color w:val="auto"/>
+        </w:rPr>
+        <w:t>Consumer</w:t>
+      </w:r>
+      <w:proofErr w:type="spellEnd"/>
+      <w:r>
+        <w:rPr>
+          <w:color w:val="auto"/>
+        </w:rPr>
+        <w:t xml:space="preserve"> e </w:t>
+      </w:r>
+      <w:r>
+        <w:rPr>
+          <w:b/>
+          <w:bCs/>
+          <w:i/>
+          <w:iCs/>
+          <w:color w:val="auto"/>
+        </w:rPr>
+        <w:t>Producer</w:t>
+      </w:r>
+      <w:r>
+        <w:rPr>
+          <w:color w:val="auto"/>
+        </w:rPr>
+        <w:t xml:space="preserve">. Isso me agregou como experiência que </w:t>
+      </w:r>
+      <w:r>
+        <w:rPr>
+          <w:color w:val="auto"/>
+        </w:rPr>
+        <w:t>imprevistos</w:t>
+      </w:r>
+      <w:r>
+        <w:rPr>
+          <w:color w:val="auto"/>
+        </w:rPr>
+        <w:t xml:space="preserve"> em um projeto podem acontecer, mas que se tudo se mantenha bem planejado é passível de adaptações sem afetar o prazo da entrega. Nesta fase apliquei metodologias de orientações a objetos que aumentaram o escopo evolutivo do projeto, facilitando na replicação de código e também permitindo a criação de diversos tópicos Kafka rodando em paralelo, fazendo com que seja trafegado alta quantidade de dados, essa ideia eu tive durante o desenvolvimento e foi uma das coisas que não estava planejadas a ser desenvolvida inicialmente.</w:t>
+      </w:r>
+    </w:p>
+    <w:p>
+      <w:pPr>
+        <w:pStyle w:val="Ttulo3"/>
+        <w:spacing w:line="360" w:lineRule="auto"/>
+        <w:jc w:val="both"/>
+      </w:pPr>
+      <w:r>
+        <w:rPr>
+          <w:color w:val="auto"/>
+        </w:rPr>
+        <w:t xml:space="preserve">Acredito que evolui bastante profissionalmente </w:t>
+      </w:r>
+      <w:r>
+        <w:rPr>
+          <w:color w:val="auto"/>
+        </w:rPr>
+        <w:t>ao decorrer dessa sprint pois de fato enfrentei problemas e os contornei com êxito dentro do prazo da entrega, mantendo o padrão de excelência aos códigos.</w:t>
       </w:r>
       <w:r>
         <w:br w:type="page"/>
@@ -14196,7 +14339,7 @@
           <w:color w:val="1A1F20"/>
         </w:rPr>
       </w:pPr>
-      <w:bookmarkStart w:id="31" w:name="_Toc101281533"/>
+      <w:bookmarkStart w:id="33" w:name="_Toc101281533"/>
       <w:r>
         <w:rPr>
           <w:color w:val="1A1F20"/>
@@ -14204,7 +14347,7 @@
         <w:lastRenderedPageBreak/>
         <w:t>2.3 Sprint 3</w:t>
       </w:r>
-      <w:bookmarkEnd w:id="31"/>
+      <w:bookmarkEnd w:id="33"/>
     </w:p>
     <w:p>
       <w:pPr>
@@ -14227,11 +14370,11 @@
         <w:pStyle w:val="Ttulo3"/>
         <w:spacing w:line="360" w:lineRule="auto"/>
       </w:pPr>
-      <w:bookmarkStart w:id="32" w:name="_Toc101281534"/>
+      <w:bookmarkStart w:id="34" w:name="_Toc101281534"/>
       <w:r>
         <w:t>2.3.1 Solução</w:t>
       </w:r>
-      <w:bookmarkEnd w:id="32"/>
+      <w:bookmarkEnd w:id="34"/>
       <w:r>
         <w:t xml:space="preserve"> </w:t>
       </w:r>
@@ -14255,11 +14398,11 @@
         </w:numPr>
         <w:spacing w:line="360" w:lineRule="auto"/>
       </w:pPr>
-      <w:bookmarkStart w:id="33" w:name="_Toc101281535"/>
+      <w:bookmarkStart w:id="35" w:name="_Toc101281535"/>
       <w:r>
         <w:t>Evidência do planejamento:</w:t>
       </w:r>
-      <w:bookmarkEnd w:id="33"/>
+      <w:bookmarkEnd w:id="35"/>
     </w:p>
     <w:p>
       <w:pPr>
@@ -14270,11 +14413,11 @@
         </w:numPr>
         <w:spacing w:line="360" w:lineRule="auto"/>
       </w:pPr>
-      <w:bookmarkStart w:id="34" w:name="_Toc101281536"/>
+      <w:bookmarkStart w:id="36" w:name="_Toc101281536"/>
       <w:r>
         <w:t>Evidência da execução de cada requisito:</w:t>
       </w:r>
-      <w:bookmarkEnd w:id="34"/>
+      <w:bookmarkEnd w:id="36"/>
     </w:p>
     <w:p>
       <w:pPr>
@@ -14285,13 +14428,13 @@
         </w:numPr>
         <w:spacing w:line="360" w:lineRule="auto"/>
       </w:pPr>
-      <w:bookmarkStart w:id="35" w:name="_heading=h.h0200faw66br" w:colFirst="0" w:colLast="0"/>
-      <w:bookmarkStart w:id="36" w:name="_Toc101281537"/>
-      <w:bookmarkEnd w:id="35"/>
+      <w:bookmarkStart w:id="37" w:name="_heading=h.h0200faw66br" w:colFirst="0" w:colLast="0"/>
+      <w:bookmarkStart w:id="38" w:name="_Toc101281537"/>
+      <w:bookmarkEnd w:id="37"/>
       <w:r>
         <w:t>Evidência dos resultados:</w:t>
       </w:r>
-      <w:bookmarkEnd w:id="36"/>
+      <w:bookmarkEnd w:id="38"/>
     </w:p>
     <w:p>
       <w:pPr>
@@ -14308,14 +14451,14 @@
         <w:pStyle w:val="Ttulo3"/>
         <w:spacing w:line="360" w:lineRule="auto"/>
       </w:pPr>
-      <w:bookmarkStart w:id="37" w:name="_Toc101281538"/>
+      <w:bookmarkStart w:id="39" w:name="_Toc101281538"/>
       <w:r>
         <w:t xml:space="preserve">2.3.2 </w:t>
       </w:r>
       <w:r>
         <w:t>Experiências vivenciadas</w:t>
       </w:r>
-      <w:bookmarkEnd w:id="37"/>
+      <w:bookmarkEnd w:id="39"/>
     </w:p>
     <w:p>
       <w:pPr>
@@ -14360,7 +14503,7 @@
           <w:szCs w:val="20"/>
         </w:rPr>
       </w:pPr>
-      <w:bookmarkStart w:id="38" w:name="_Toc101281539"/>
+      <w:bookmarkStart w:id="40" w:name="_Toc101281539"/>
       <w:r>
         <w:t>3.</w:t>
       </w:r>
@@ -14373,7 +14516,7 @@
       <w:r>
         <w:t>Considerações Finais</w:t>
       </w:r>
-      <w:bookmarkEnd w:id="38"/>
+      <w:bookmarkEnd w:id="40"/>
     </w:p>
     <w:p>
       <w:pPr>
@@ -14386,8 +14529,8 @@
           <w:szCs w:val="20"/>
         </w:rPr>
       </w:pPr>
-      <w:bookmarkStart w:id="39" w:name="_heading=h.3l18frh" w:colFirst="0" w:colLast="0"/>
-      <w:bookmarkEnd w:id="39"/>
+      <w:bookmarkStart w:id="41" w:name="_heading=h.3l18frh" w:colFirst="0" w:colLast="0"/>
+      <w:bookmarkEnd w:id="41"/>
     </w:p>
     <w:p>
       <w:pPr>
@@ -14400,14 +14543,14 @@
           <w:szCs w:val="20"/>
         </w:rPr>
       </w:pPr>
-      <w:bookmarkStart w:id="40" w:name="_Toc101281540"/>
+      <w:bookmarkStart w:id="42" w:name="_Toc101281540"/>
       <w:r>
         <w:rPr>
           <w:color w:val="1A1F20"/>
         </w:rPr>
         <w:t>3.1 Resultados</w:t>
       </w:r>
-      <w:bookmarkEnd w:id="40"/>
+      <w:bookmarkEnd w:id="42"/>
     </w:p>
     <w:p>
       <w:pPr>
@@ -14420,8 +14563,8 @@
           <w:szCs w:val="20"/>
         </w:rPr>
       </w:pPr>
-      <w:bookmarkStart w:id="41" w:name="_heading=h.4k668n3" w:colFirst="0" w:colLast="0"/>
-      <w:bookmarkEnd w:id="41"/>
+      <w:bookmarkStart w:id="43" w:name="_heading=h.4k668n3" w:colFirst="0" w:colLast="0"/>
+      <w:bookmarkEnd w:id="43"/>
     </w:p>
     <w:p>
       <w:pPr>
@@ -14478,8 +14621,8 @@
           <w:color w:val="1A1F20"/>
         </w:rPr>
       </w:pPr>
-      <w:bookmarkStart w:id="42" w:name="_heading=h.2zbgiuw" w:colFirst="0" w:colLast="0"/>
-      <w:bookmarkEnd w:id="42"/>
+      <w:bookmarkStart w:id="44" w:name="_heading=h.2zbgiuw" w:colFirst="0" w:colLast="0"/>
+      <w:bookmarkEnd w:id="44"/>
     </w:p>
     <w:p>
       <w:pPr>
@@ -14492,14 +14635,14 @@
           <w:szCs w:val="20"/>
         </w:rPr>
       </w:pPr>
-      <w:bookmarkStart w:id="43" w:name="_Toc101281541"/>
+      <w:bookmarkStart w:id="45" w:name="_Toc101281541"/>
       <w:r>
         <w:rPr>
           <w:color w:val="1A1F20"/>
         </w:rPr>
         <w:t>3.2 Contribuições</w:t>
       </w:r>
-      <w:bookmarkEnd w:id="43"/>
+      <w:bookmarkEnd w:id="45"/>
     </w:p>
     <w:p>
       <w:pPr>
@@ -14525,8 +14668,8 @@
           <w:color w:val="1A1F20"/>
         </w:rPr>
       </w:pPr>
-      <w:bookmarkStart w:id="44" w:name="_heading=h.3ygebqi" w:colFirst="0" w:colLast="0"/>
-      <w:bookmarkEnd w:id="44"/>
+      <w:bookmarkStart w:id="46" w:name="_heading=h.3ygebqi" w:colFirst="0" w:colLast="0"/>
+      <w:bookmarkEnd w:id="46"/>
       <w:r>
         <w:rPr>
           <w:color w:val="1A1F20"/>
@@ -14541,8 +14684,8 @@
           <w:color w:val="1A1F20"/>
         </w:rPr>
       </w:pPr>
-      <w:bookmarkStart w:id="45" w:name="_heading=h.1dl9e0y50e46" w:colFirst="0" w:colLast="0"/>
-      <w:bookmarkEnd w:id="45"/>
+      <w:bookmarkStart w:id="47" w:name="_heading=h.1dl9e0y50e46" w:colFirst="0" w:colLast="0"/>
+      <w:bookmarkEnd w:id="47"/>
       <w:r>
         <w:rPr>
           <w:color w:val="1A1F20"/>
@@ -14559,8 +14702,8 @@
           <w:color w:val="1A1F20"/>
         </w:rPr>
       </w:pPr>
-      <w:bookmarkStart w:id="46" w:name="_heading=h.2dlolyb" w:colFirst="0" w:colLast="0"/>
-      <w:bookmarkEnd w:id="46"/>
+      <w:bookmarkStart w:id="48" w:name="_heading=h.2dlolyb" w:colFirst="0" w:colLast="0"/>
+      <w:bookmarkEnd w:id="48"/>
     </w:p>
     <w:p>
       <w:pPr>
@@ -14573,14 +14716,14 @@
           <w:szCs w:val="20"/>
         </w:rPr>
       </w:pPr>
-      <w:bookmarkStart w:id="47" w:name="_Toc101281542"/>
+      <w:bookmarkStart w:id="49" w:name="_Toc101281542"/>
       <w:r>
         <w:rPr>
           <w:color w:val="1A1F20"/>
         </w:rPr>
         <w:t>3.3 Próximos passos</w:t>
       </w:r>
-      <w:bookmarkEnd w:id="47"/>
+      <w:bookmarkEnd w:id="49"/>
     </w:p>
     <w:p>
       <w:pPr>
@@ -14589,8 +14732,8 @@
           <w:color w:val="1A1F20"/>
         </w:rPr>
       </w:pPr>
-      <w:bookmarkStart w:id="48" w:name="_heading=h.3cqmetx" w:colFirst="0" w:colLast="0"/>
-      <w:bookmarkEnd w:id="48"/>
+      <w:bookmarkStart w:id="50" w:name="_heading=h.3cqmetx" w:colFirst="0" w:colLast="0"/>
+      <w:bookmarkEnd w:id="50"/>
     </w:p>
     <w:p>
       <w:pPr>
@@ -14600,8 +14743,8 @@
           <w:color w:val="1A1F20"/>
         </w:rPr>
       </w:pPr>
-      <w:bookmarkStart w:id="49" w:name="_heading=h.1rvwp1q" w:colFirst="0" w:colLast="0"/>
-      <w:bookmarkEnd w:id="49"/>
+      <w:bookmarkStart w:id="51" w:name="_heading=h.1rvwp1q" w:colFirst="0" w:colLast="0"/>
+      <w:bookmarkEnd w:id="51"/>
       <w:r>
         <w:rPr>
           <w:color w:val="1A1F20"/>
@@ -14617,8 +14760,8 @@
           <w:szCs w:val="24"/>
         </w:rPr>
       </w:pPr>
-      <w:bookmarkStart w:id="50" w:name="_heading=h.4bvk7pj" w:colFirst="0" w:colLast="0"/>
-      <w:bookmarkEnd w:id="50"/>
+      <w:bookmarkStart w:id="52" w:name="_heading=h.4bvk7pj" w:colFirst="0" w:colLast="0"/>
+      <w:bookmarkEnd w:id="52"/>
     </w:p>
     <w:p>
       <w:pPr>
@@ -14696,7 +14839,6 @@
           <w:docPartUnique/>
         </w:docPartObj>
       </w:sdtPr>
-      <w:sdtEndPr/>
       <w:sdtContent>
         <w:p>
           <w:pPr>
@@ -14711,7 +14853,6 @@
             <w:id w:val="-573587230"/>
             <w:bibliography/>
           </w:sdtPr>
-          <w:sdtEndPr/>
           <w:sdtContent>
             <w:p>
               <w:pPr>
@@ -14797,7 +14938,7 @@
 </file>
 
 <file path=word/endnotes.xml><?xml version="1.0" encoding="utf-8"?>
-<w:endnotes xmlns:wpc="http://schemas.microsoft.com/office/word/2010/wordprocessingCanvas" xmlns:cx="http://schemas.microsoft.com/office/drawing/2014/chartex" xmlns:cx1="http://schemas.microsoft.com/office/drawing/2015/9/8/chartex" xmlns:cx2="http://schemas.microsoft.com/office/drawing/2015/10/21/chartex" xmlns:cx3="http://schemas.microsoft.com/office/drawing/2016/5/9/chartex" xmlns:cx4="http://schemas.microsoft.com/office/drawing/2016/5/10/chartex" xmlns:cx5="http://schemas.microsoft.com/office/drawing/2016/5/11/chartex" xmlns:cx6="http://schemas.microsoft.com/office/drawing/2016/5/12/chartex" xmlns:cx7="http://schemas.microsoft.com/office/drawing/2016/5/13/chartex" xmlns:cx8="http://schemas.microsoft.com/office/drawing/2016/5/14/chartex" xmlns:mc="http://schemas.openxmlformats.org/markup-compatibility/2006" xmlns:aink="http://schemas.microsoft.com/office/drawing/2016/ink" xmlns:am3d="http://schemas.microsoft.com/office/drawing/2017/model3d" xmlns:o="urn:schemas-microsoft-com:office:office" xmlns:oel="http://schemas.microsoft.com/office/2019/extlst" xmlns:r="http://schemas.openxmlformats.org/officeDocument/2006/relationships" xmlns:m="http://schemas.openxmlformats.org/officeDocument/2006/math" xmlns:v="urn:schemas-microsoft-com:vml" xmlns:wp14="http://schemas.microsoft.com/office/word/2010/wordprocessingDrawing" xmlns:wp="http://schemas.openxmlformats.org/drawingml/2006/wordprocessingDrawing" xmlns:w10="urn:schemas-microsoft-com:office:word" xmlns:w="http://schemas.openxmlformats.org/wordprocessingml/2006/main" xmlns:w14="http://schemas.microsoft.com/office/word/2010/wordml" xmlns:w15="http://schemas.microsoft.com/office/word/2012/wordml" xmlns:w16cex="http://schemas.microsoft.com/office/word/2018/wordml/cex" xmlns:w16cid="http://schemas.microsoft.com/office/word/2016/wordml/cid" xmlns:w16="http://schemas.microsoft.com/office/word/2018/wordml" xmlns:w16sdtdh="http://schemas.microsoft.com/office/word/2020/wordml/sdtdatahash" xmlns:w16se="http://schemas.microsoft.com/office/word/2015/wordml/symex" xmlns:wpg="http://schemas.microsoft.com/office/word/2010/wordprocessingGroup" xmlns:wpi="http://schemas.microsoft.com/office/word/2010/wordprocessingInk" xmlns:wne="http://schemas.microsoft.com/office/word/2006/wordml" xmlns:wps="http://schemas.microsoft.com/office/word/2010/wordprocessingShape" mc:Ignorable="w14 w15 w16se w16cid w16 w16cex w16sdtdh wp14">
+<w:endnotes xmlns:wpc="http://schemas.microsoft.com/office/word/2010/wordprocessingCanvas" xmlns:cx="http://schemas.microsoft.com/office/drawing/2014/chartex" xmlns:cx1="http://schemas.microsoft.com/office/drawing/2015/9/8/chartex" xmlns:cx2="http://schemas.microsoft.com/office/drawing/2015/10/21/chartex" xmlns:cx3="http://schemas.microsoft.com/office/drawing/2016/5/9/chartex" xmlns:cx4="http://schemas.microsoft.com/office/drawing/2016/5/10/chartex" xmlns:cx5="http://schemas.microsoft.com/office/drawing/2016/5/11/chartex" xmlns:cx6="http://schemas.microsoft.com/office/drawing/2016/5/12/chartex" xmlns:cx7="http://schemas.microsoft.com/office/drawing/2016/5/13/chartex" xmlns:cx8="http://schemas.microsoft.com/office/drawing/2016/5/14/chartex" xmlns:mc="http://schemas.openxmlformats.org/markup-compatibility/2006" xmlns:aink="http://schemas.microsoft.com/office/drawing/2016/ink" xmlns:am3d="http://schemas.microsoft.com/office/drawing/2017/model3d" xmlns:o="urn:schemas-microsoft-com:office:office" xmlns:r="http://schemas.openxmlformats.org/officeDocument/2006/relationships" xmlns:m="http://schemas.openxmlformats.org/officeDocument/2006/math" xmlns:v="urn:schemas-microsoft-com:vml" xmlns:wp14="http://schemas.microsoft.com/office/word/2010/wordprocessingDrawing" xmlns:wp="http://schemas.openxmlformats.org/drawingml/2006/wordprocessingDrawing" xmlns:w10="urn:schemas-microsoft-com:office:word" xmlns:w="http://schemas.openxmlformats.org/wordprocessingml/2006/main" xmlns:w14="http://schemas.microsoft.com/office/word/2010/wordml" xmlns:w15="http://schemas.microsoft.com/office/word/2012/wordml" xmlns:w16cid="http://schemas.microsoft.com/office/word/2016/wordml/cid" xmlns:w16se="http://schemas.microsoft.com/office/word/2015/wordml/symex" xmlns:wpg="http://schemas.microsoft.com/office/word/2010/wordprocessingGroup" xmlns:wpi="http://schemas.microsoft.com/office/word/2010/wordprocessingInk" xmlns:wne="http://schemas.microsoft.com/office/word/2006/wordml" xmlns:wps="http://schemas.microsoft.com/office/word/2010/wordprocessingShape" mc:Ignorable="w14 w15 w16se w16cid wp14">
   <w:endnote w:type="separator" w:id="-1">
     <w:p>
       <w:pPr>
@@ -14822,7 +14963,7 @@
 </file>
 
 <file path=word/footer1.xml><?xml version="1.0" encoding="utf-8"?>
-<w:ftr xmlns:wpc="http://schemas.microsoft.com/office/word/2010/wordprocessingCanvas" xmlns:cx="http://schemas.microsoft.com/office/drawing/2014/chartex" xmlns:cx1="http://schemas.microsoft.com/office/drawing/2015/9/8/chartex" xmlns:cx2="http://schemas.microsoft.com/office/drawing/2015/10/21/chartex" xmlns:cx3="http://schemas.microsoft.com/office/drawing/2016/5/9/chartex" xmlns:cx4="http://schemas.microsoft.com/office/drawing/2016/5/10/chartex" xmlns:cx5="http://schemas.microsoft.com/office/drawing/2016/5/11/chartex" xmlns:cx6="http://schemas.microsoft.com/office/drawing/2016/5/12/chartex" xmlns:cx7="http://schemas.microsoft.com/office/drawing/2016/5/13/chartex" xmlns:cx8="http://schemas.microsoft.com/office/drawing/2016/5/14/chartex" xmlns:mc="http://schemas.openxmlformats.org/markup-compatibility/2006" xmlns:aink="http://schemas.microsoft.com/office/drawing/2016/ink" xmlns:am3d="http://schemas.microsoft.com/office/drawing/2017/model3d" xmlns:o="urn:schemas-microsoft-com:office:office" xmlns:oel="http://schemas.microsoft.com/office/2019/extlst" xmlns:r="http://schemas.openxmlformats.org/officeDocument/2006/relationships" xmlns:m="http://schemas.openxmlformats.org/officeDocument/2006/math" xmlns:v="urn:schemas-microsoft-com:vml" xmlns:wp14="http://schemas.microsoft.com/office/word/2010/wordprocessingDrawing" xmlns:wp="http://schemas.openxmlformats.org/drawingml/2006/wordprocessingDrawing" xmlns:w10="urn:schemas-microsoft-com:office:word" xmlns:w="http://schemas.openxmlformats.org/wordprocessingml/2006/main" xmlns:w14="http://schemas.microsoft.com/office/word/2010/wordml" xmlns:w15="http://schemas.microsoft.com/office/word/2012/wordml" xmlns:w16cex="http://schemas.microsoft.com/office/word/2018/wordml/cex" xmlns:w16cid="http://schemas.microsoft.com/office/word/2016/wordml/cid" xmlns:w16="http://schemas.microsoft.com/office/word/2018/wordml" xmlns:w16sdtdh="http://schemas.microsoft.com/office/word/2020/wordml/sdtdatahash" xmlns:w16se="http://schemas.microsoft.com/office/word/2015/wordml/symex" xmlns:wpg="http://schemas.microsoft.com/office/word/2010/wordprocessingGroup" xmlns:wpi="http://schemas.microsoft.com/office/word/2010/wordprocessingInk" xmlns:wne="http://schemas.microsoft.com/office/word/2006/wordml" xmlns:wps="http://schemas.microsoft.com/office/word/2010/wordprocessingShape" mc:Ignorable="w14 w15 w16se w16cid w16 w16cex w16sdtdh wp14">
+<w:ftr xmlns:wpc="http://schemas.microsoft.com/office/word/2010/wordprocessingCanvas" xmlns:cx="http://schemas.microsoft.com/office/drawing/2014/chartex" xmlns:cx1="http://schemas.microsoft.com/office/drawing/2015/9/8/chartex" xmlns:cx2="http://schemas.microsoft.com/office/drawing/2015/10/21/chartex" xmlns:cx3="http://schemas.microsoft.com/office/drawing/2016/5/9/chartex" xmlns:cx4="http://schemas.microsoft.com/office/drawing/2016/5/10/chartex" xmlns:cx5="http://schemas.microsoft.com/office/drawing/2016/5/11/chartex" xmlns:cx6="http://schemas.microsoft.com/office/drawing/2016/5/12/chartex" xmlns:cx7="http://schemas.microsoft.com/office/drawing/2016/5/13/chartex" xmlns:cx8="http://schemas.microsoft.com/office/drawing/2016/5/14/chartex" xmlns:mc="http://schemas.openxmlformats.org/markup-compatibility/2006" xmlns:aink="http://schemas.microsoft.com/office/drawing/2016/ink" xmlns:am3d="http://schemas.microsoft.com/office/drawing/2017/model3d" xmlns:o="urn:schemas-microsoft-com:office:office" xmlns:r="http://schemas.openxmlformats.org/officeDocument/2006/relationships" xmlns:m="http://schemas.openxmlformats.org/officeDocument/2006/math" xmlns:v="urn:schemas-microsoft-com:vml" xmlns:wp14="http://schemas.microsoft.com/office/word/2010/wordprocessingDrawing" xmlns:wp="http://schemas.openxmlformats.org/drawingml/2006/wordprocessingDrawing" xmlns:w10="urn:schemas-microsoft-com:office:word" xmlns:w="http://schemas.openxmlformats.org/wordprocessingml/2006/main" xmlns:w14="http://schemas.microsoft.com/office/word/2010/wordml" xmlns:w15="http://schemas.microsoft.com/office/word/2012/wordml" xmlns:w16cid="http://schemas.microsoft.com/office/word/2016/wordml/cid" xmlns:w16se="http://schemas.microsoft.com/office/word/2015/wordml/symex" xmlns:wpg="http://schemas.microsoft.com/office/word/2010/wordprocessingGroup" xmlns:wpi="http://schemas.microsoft.com/office/word/2010/wordprocessingInk" xmlns:wne="http://schemas.microsoft.com/office/word/2006/wordml" xmlns:wps="http://schemas.microsoft.com/office/word/2010/wordprocessingShape" mc:Ignorable="w14 w15 w16se w16cid wp14">
   <w:p>
     <w:pPr>
       <w:pBdr>
@@ -14847,7 +14988,7 @@
 </file>
 
 <file path=word/footer2.xml><?xml version="1.0" encoding="utf-8"?>
-<w:ftr xmlns:wpc="http://schemas.microsoft.com/office/word/2010/wordprocessingCanvas" xmlns:cx="http://schemas.microsoft.com/office/drawing/2014/chartex" xmlns:cx1="http://schemas.microsoft.com/office/drawing/2015/9/8/chartex" xmlns:cx2="http://schemas.microsoft.com/office/drawing/2015/10/21/chartex" xmlns:cx3="http://schemas.microsoft.com/office/drawing/2016/5/9/chartex" xmlns:cx4="http://schemas.microsoft.com/office/drawing/2016/5/10/chartex" xmlns:cx5="http://schemas.microsoft.com/office/drawing/2016/5/11/chartex" xmlns:cx6="http://schemas.microsoft.com/office/drawing/2016/5/12/chartex" xmlns:cx7="http://schemas.microsoft.com/office/drawing/2016/5/13/chartex" xmlns:cx8="http://schemas.microsoft.com/office/drawing/2016/5/14/chartex" xmlns:mc="http://schemas.openxmlformats.org/markup-compatibility/2006" xmlns:aink="http://schemas.microsoft.com/office/drawing/2016/ink" xmlns:am3d="http://schemas.microsoft.com/office/drawing/2017/model3d" xmlns:o="urn:schemas-microsoft-com:office:office" xmlns:oel="http://schemas.microsoft.com/office/2019/extlst" xmlns:r="http://schemas.openxmlformats.org/officeDocument/2006/relationships" xmlns:m="http://schemas.openxmlformats.org/officeDocument/2006/math" xmlns:v="urn:schemas-microsoft-com:vml" xmlns:wp14="http://schemas.microsoft.com/office/word/2010/wordprocessingDrawing" xmlns:wp="http://schemas.openxmlformats.org/drawingml/2006/wordprocessingDrawing" xmlns:w10="urn:schemas-microsoft-com:office:word" xmlns:w="http://schemas.openxmlformats.org/wordprocessingml/2006/main" xmlns:w14="http://schemas.microsoft.com/office/word/2010/wordml" xmlns:w15="http://schemas.microsoft.com/office/word/2012/wordml" xmlns:w16cex="http://schemas.microsoft.com/office/word/2018/wordml/cex" xmlns:w16cid="http://schemas.microsoft.com/office/word/2016/wordml/cid" xmlns:w16="http://schemas.microsoft.com/office/word/2018/wordml" xmlns:w16sdtdh="http://schemas.microsoft.com/office/word/2020/wordml/sdtdatahash" xmlns:w16se="http://schemas.microsoft.com/office/word/2015/wordml/symex" xmlns:wpg="http://schemas.microsoft.com/office/word/2010/wordprocessingGroup" xmlns:wpi="http://schemas.microsoft.com/office/word/2010/wordprocessingInk" xmlns:wne="http://schemas.microsoft.com/office/word/2006/wordml" xmlns:wps="http://schemas.microsoft.com/office/word/2010/wordprocessingShape" mc:Ignorable="w14 w15 w16se w16cid w16 w16cex w16sdtdh wp14">
+<w:ftr xmlns:wpc="http://schemas.microsoft.com/office/word/2010/wordprocessingCanvas" xmlns:cx="http://schemas.microsoft.com/office/drawing/2014/chartex" xmlns:cx1="http://schemas.microsoft.com/office/drawing/2015/9/8/chartex" xmlns:cx2="http://schemas.microsoft.com/office/drawing/2015/10/21/chartex" xmlns:cx3="http://schemas.microsoft.com/office/drawing/2016/5/9/chartex" xmlns:cx4="http://schemas.microsoft.com/office/drawing/2016/5/10/chartex" xmlns:cx5="http://schemas.microsoft.com/office/drawing/2016/5/11/chartex" xmlns:cx6="http://schemas.microsoft.com/office/drawing/2016/5/12/chartex" xmlns:cx7="http://schemas.microsoft.com/office/drawing/2016/5/13/chartex" xmlns:cx8="http://schemas.microsoft.com/office/drawing/2016/5/14/chartex" xmlns:mc="http://schemas.openxmlformats.org/markup-compatibility/2006" xmlns:aink="http://schemas.microsoft.com/office/drawing/2016/ink" xmlns:am3d="http://schemas.microsoft.com/office/drawing/2017/model3d" xmlns:o="urn:schemas-microsoft-com:office:office" xmlns:r="http://schemas.openxmlformats.org/officeDocument/2006/relationships" xmlns:m="http://schemas.openxmlformats.org/officeDocument/2006/math" xmlns:v="urn:schemas-microsoft-com:vml" xmlns:wp14="http://schemas.microsoft.com/office/word/2010/wordprocessingDrawing" xmlns:wp="http://schemas.openxmlformats.org/drawingml/2006/wordprocessingDrawing" xmlns:w10="urn:schemas-microsoft-com:office:word" xmlns:w="http://schemas.openxmlformats.org/wordprocessingml/2006/main" xmlns:w14="http://schemas.microsoft.com/office/word/2010/wordml" xmlns:w15="http://schemas.microsoft.com/office/word/2012/wordml" xmlns:w16cid="http://schemas.microsoft.com/office/word/2016/wordml/cid" xmlns:w16se="http://schemas.microsoft.com/office/word/2015/wordml/symex" xmlns:wpg="http://schemas.microsoft.com/office/word/2010/wordprocessingGroup" xmlns:wpi="http://schemas.microsoft.com/office/word/2010/wordprocessingInk" xmlns:wne="http://schemas.microsoft.com/office/word/2006/wordml" xmlns:wps="http://schemas.microsoft.com/office/word/2010/wordprocessingShape" mc:Ignorable="w14 w15 w16se w16cid wp14">
   <w:p>
     <w:pPr>
       <w:pBdr>
@@ -14920,7 +15061,7 @@
 </file>
 
 <file path=word/footer3.xml><?xml version="1.0" encoding="utf-8"?>
-<w:ftr xmlns:wpc="http://schemas.microsoft.com/office/word/2010/wordprocessingCanvas" xmlns:cx="http://schemas.microsoft.com/office/drawing/2014/chartex" xmlns:cx1="http://schemas.microsoft.com/office/drawing/2015/9/8/chartex" xmlns:cx2="http://schemas.microsoft.com/office/drawing/2015/10/21/chartex" xmlns:cx3="http://schemas.microsoft.com/office/drawing/2016/5/9/chartex" xmlns:cx4="http://schemas.microsoft.com/office/drawing/2016/5/10/chartex" xmlns:cx5="http://schemas.microsoft.com/office/drawing/2016/5/11/chartex" xmlns:cx6="http://schemas.microsoft.com/office/drawing/2016/5/12/chartex" xmlns:cx7="http://schemas.microsoft.com/office/drawing/2016/5/13/chartex" xmlns:cx8="http://schemas.microsoft.com/office/drawing/2016/5/14/chartex" xmlns:mc="http://schemas.openxmlformats.org/markup-compatibility/2006" xmlns:aink="http://schemas.microsoft.com/office/drawing/2016/ink" xmlns:am3d="http://schemas.microsoft.com/office/drawing/2017/model3d" xmlns:o="urn:schemas-microsoft-com:office:office" xmlns:oel="http://schemas.microsoft.com/office/2019/extlst" xmlns:r="http://schemas.openxmlformats.org/officeDocument/2006/relationships" xmlns:m="http://schemas.openxmlformats.org/officeDocument/2006/math" xmlns:v="urn:schemas-microsoft-com:vml" xmlns:wp14="http://schemas.microsoft.com/office/word/2010/wordprocessingDrawing" xmlns:wp="http://schemas.openxmlformats.org/drawingml/2006/wordprocessingDrawing" xmlns:w10="urn:schemas-microsoft-com:office:word" xmlns:w="http://schemas.openxmlformats.org/wordprocessingml/2006/main" xmlns:w14="http://schemas.microsoft.com/office/word/2010/wordml" xmlns:w15="http://schemas.microsoft.com/office/word/2012/wordml" xmlns:w16cex="http://schemas.microsoft.com/office/word/2018/wordml/cex" xmlns:w16cid="http://schemas.microsoft.com/office/word/2016/wordml/cid" xmlns:w16="http://schemas.microsoft.com/office/word/2018/wordml" xmlns:w16sdtdh="http://schemas.microsoft.com/office/word/2020/wordml/sdtdatahash" xmlns:w16se="http://schemas.microsoft.com/office/word/2015/wordml/symex" xmlns:wpg="http://schemas.microsoft.com/office/word/2010/wordprocessingGroup" xmlns:wpi="http://schemas.microsoft.com/office/word/2010/wordprocessingInk" xmlns:wne="http://schemas.microsoft.com/office/word/2006/wordml" xmlns:wps="http://schemas.microsoft.com/office/word/2010/wordprocessingShape" mc:Ignorable="w14 w15 w16se w16cid w16 w16cex w16sdtdh wp14">
+<w:ftr xmlns:wpc="http://schemas.microsoft.com/office/word/2010/wordprocessingCanvas" xmlns:cx="http://schemas.microsoft.com/office/drawing/2014/chartex" xmlns:cx1="http://schemas.microsoft.com/office/drawing/2015/9/8/chartex" xmlns:cx2="http://schemas.microsoft.com/office/drawing/2015/10/21/chartex" xmlns:cx3="http://schemas.microsoft.com/office/drawing/2016/5/9/chartex" xmlns:cx4="http://schemas.microsoft.com/office/drawing/2016/5/10/chartex" xmlns:cx5="http://schemas.microsoft.com/office/drawing/2016/5/11/chartex" xmlns:cx6="http://schemas.microsoft.com/office/drawing/2016/5/12/chartex" xmlns:cx7="http://schemas.microsoft.com/office/drawing/2016/5/13/chartex" xmlns:cx8="http://schemas.microsoft.com/office/drawing/2016/5/14/chartex" xmlns:mc="http://schemas.openxmlformats.org/markup-compatibility/2006" xmlns:aink="http://schemas.microsoft.com/office/drawing/2016/ink" xmlns:am3d="http://schemas.microsoft.com/office/drawing/2017/model3d" xmlns:o="urn:schemas-microsoft-com:office:office" xmlns:r="http://schemas.openxmlformats.org/officeDocument/2006/relationships" xmlns:m="http://schemas.openxmlformats.org/officeDocument/2006/math" xmlns:v="urn:schemas-microsoft-com:vml" xmlns:wp14="http://schemas.microsoft.com/office/word/2010/wordprocessingDrawing" xmlns:wp="http://schemas.openxmlformats.org/drawingml/2006/wordprocessingDrawing" xmlns:w10="urn:schemas-microsoft-com:office:word" xmlns:w="http://schemas.openxmlformats.org/wordprocessingml/2006/main" xmlns:w14="http://schemas.microsoft.com/office/word/2010/wordml" xmlns:w15="http://schemas.microsoft.com/office/word/2012/wordml" xmlns:w16cid="http://schemas.microsoft.com/office/word/2016/wordml/cid" xmlns:w16se="http://schemas.microsoft.com/office/word/2015/wordml/symex" xmlns:wpg="http://schemas.microsoft.com/office/word/2010/wordprocessingGroup" xmlns:wpi="http://schemas.microsoft.com/office/word/2010/wordprocessingInk" xmlns:wne="http://schemas.microsoft.com/office/word/2006/wordml" xmlns:wps="http://schemas.microsoft.com/office/word/2010/wordprocessingShape" mc:Ignorable="w14 w15 w16se w16cid wp14">
   <w:p>
     <w:pPr>
       <w:pBdr>
@@ -14945,7 +15086,7 @@
 </file>
 
 <file path=word/footer4.xml><?xml version="1.0" encoding="utf-8"?>
-<w:ftr xmlns:wpc="http://schemas.microsoft.com/office/word/2010/wordprocessingCanvas" xmlns:cx="http://schemas.microsoft.com/office/drawing/2014/chartex" xmlns:cx1="http://schemas.microsoft.com/office/drawing/2015/9/8/chartex" xmlns:cx2="http://schemas.microsoft.com/office/drawing/2015/10/21/chartex" xmlns:cx3="http://schemas.microsoft.com/office/drawing/2016/5/9/chartex" xmlns:cx4="http://schemas.microsoft.com/office/drawing/2016/5/10/chartex" xmlns:cx5="http://schemas.microsoft.com/office/drawing/2016/5/11/chartex" xmlns:cx6="http://schemas.microsoft.com/office/drawing/2016/5/12/chartex" xmlns:cx7="http://schemas.microsoft.com/office/drawing/2016/5/13/chartex" xmlns:cx8="http://schemas.microsoft.com/office/drawing/2016/5/14/chartex" xmlns:mc="http://schemas.openxmlformats.org/markup-compatibility/2006" xmlns:aink="http://schemas.microsoft.com/office/drawing/2016/ink" xmlns:am3d="http://schemas.microsoft.com/office/drawing/2017/model3d" xmlns:o="urn:schemas-microsoft-com:office:office" xmlns:oel="http://schemas.microsoft.com/office/2019/extlst" xmlns:r="http://schemas.openxmlformats.org/officeDocument/2006/relationships" xmlns:m="http://schemas.openxmlformats.org/officeDocument/2006/math" xmlns:v="urn:schemas-microsoft-com:vml" xmlns:wp14="http://schemas.microsoft.com/office/word/2010/wordprocessingDrawing" xmlns:wp="http://schemas.openxmlformats.org/drawingml/2006/wordprocessingDrawing" xmlns:w10="urn:schemas-microsoft-com:office:word" xmlns:w="http://schemas.openxmlformats.org/wordprocessingml/2006/main" xmlns:w14="http://schemas.microsoft.com/office/word/2010/wordml" xmlns:w15="http://schemas.microsoft.com/office/word/2012/wordml" xmlns:w16cex="http://schemas.microsoft.com/office/word/2018/wordml/cex" xmlns:w16cid="http://schemas.microsoft.com/office/word/2016/wordml/cid" xmlns:w16="http://schemas.microsoft.com/office/word/2018/wordml" xmlns:w16sdtdh="http://schemas.microsoft.com/office/word/2020/wordml/sdtdatahash" xmlns:w16se="http://schemas.microsoft.com/office/word/2015/wordml/symex" xmlns:wpg="http://schemas.microsoft.com/office/word/2010/wordprocessingGroup" xmlns:wpi="http://schemas.microsoft.com/office/word/2010/wordprocessingInk" xmlns:wne="http://schemas.microsoft.com/office/word/2006/wordml" xmlns:wps="http://schemas.microsoft.com/office/word/2010/wordprocessingShape" mc:Ignorable="w14 w15 w16se w16cid w16 w16cex w16sdtdh wp14">
+<w:ftr xmlns:wpc="http://schemas.microsoft.com/office/word/2010/wordprocessingCanvas" xmlns:cx="http://schemas.microsoft.com/office/drawing/2014/chartex" xmlns:cx1="http://schemas.microsoft.com/office/drawing/2015/9/8/chartex" xmlns:cx2="http://schemas.microsoft.com/office/drawing/2015/10/21/chartex" xmlns:cx3="http://schemas.microsoft.com/office/drawing/2016/5/9/chartex" xmlns:cx4="http://schemas.microsoft.com/office/drawing/2016/5/10/chartex" xmlns:cx5="http://schemas.microsoft.com/office/drawing/2016/5/11/chartex" xmlns:cx6="http://schemas.microsoft.com/office/drawing/2016/5/12/chartex" xmlns:cx7="http://schemas.microsoft.com/office/drawing/2016/5/13/chartex" xmlns:cx8="http://schemas.microsoft.com/office/drawing/2016/5/14/chartex" xmlns:mc="http://schemas.openxmlformats.org/markup-compatibility/2006" xmlns:aink="http://schemas.microsoft.com/office/drawing/2016/ink" xmlns:am3d="http://schemas.microsoft.com/office/drawing/2017/model3d" xmlns:o="urn:schemas-microsoft-com:office:office" xmlns:r="http://schemas.openxmlformats.org/officeDocument/2006/relationships" xmlns:m="http://schemas.openxmlformats.org/officeDocument/2006/math" xmlns:v="urn:schemas-microsoft-com:vml" xmlns:wp14="http://schemas.microsoft.com/office/word/2010/wordprocessingDrawing" xmlns:wp="http://schemas.openxmlformats.org/drawingml/2006/wordprocessingDrawing" xmlns:w10="urn:schemas-microsoft-com:office:word" xmlns:w="http://schemas.openxmlformats.org/wordprocessingml/2006/main" xmlns:w14="http://schemas.microsoft.com/office/word/2010/wordml" xmlns:w15="http://schemas.microsoft.com/office/word/2012/wordml" xmlns:w16cid="http://schemas.microsoft.com/office/word/2016/wordml/cid" xmlns:w16se="http://schemas.microsoft.com/office/word/2015/wordml/symex" xmlns:wpg="http://schemas.microsoft.com/office/word/2010/wordprocessingGroup" xmlns:wpi="http://schemas.microsoft.com/office/word/2010/wordprocessingInk" xmlns:wne="http://schemas.microsoft.com/office/word/2006/wordml" xmlns:wps="http://schemas.microsoft.com/office/word/2010/wordprocessingShape" mc:Ignorable="w14 w15 w16se w16cid wp14">
   <w:p>
     <w:pPr>
       <w:pBdr>
@@ -15075,7 +15216,7 @@
 </file>
 
 <file path=word/footnotes.xml><?xml version="1.0" encoding="utf-8"?>
-<w:footnotes xmlns:wpc="http://schemas.microsoft.com/office/word/2010/wordprocessingCanvas" xmlns:cx="http://schemas.microsoft.com/office/drawing/2014/chartex" xmlns:cx1="http://schemas.microsoft.com/office/drawing/2015/9/8/chartex" xmlns:cx2="http://schemas.microsoft.com/office/drawing/2015/10/21/chartex" xmlns:cx3="http://schemas.microsoft.com/office/drawing/2016/5/9/chartex" xmlns:cx4="http://schemas.microsoft.com/office/drawing/2016/5/10/chartex" xmlns:cx5="http://schemas.microsoft.com/office/drawing/2016/5/11/chartex" xmlns:cx6="http://schemas.microsoft.com/office/drawing/2016/5/12/chartex" xmlns:cx7="http://schemas.microsoft.com/office/drawing/2016/5/13/chartex" xmlns:cx8="http://schemas.microsoft.com/office/drawing/2016/5/14/chartex" xmlns:mc="http://schemas.openxmlformats.org/markup-compatibility/2006" xmlns:aink="http://schemas.microsoft.com/office/drawing/2016/ink" xmlns:am3d="http://schemas.microsoft.com/office/drawing/2017/model3d" xmlns:o="urn:schemas-microsoft-com:office:office" xmlns:oel="http://schemas.microsoft.com/office/2019/extlst" xmlns:r="http://schemas.openxmlformats.org/officeDocument/2006/relationships" xmlns:m="http://schemas.openxmlformats.org/officeDocument/2006/math" xmlns:v="urn:schemas-microsoft-com:vml" xmlns:wp14="http://schemas.microsoft.com/office/word/2010/wordprocessingDrawing" xmlns:wp="http://schemas.openxmlformats.org/drawingml/2006/wordprocessingDrawing" xmlns:w10="urn:schemas-microsoft-com:office:word" xmlns:w="http://schemas.openxmlformats.org/wordprocessingml/2006/main" xmlns:w14="http://schemas.microsoft.com/office/word/2010/wordml" xmlns:w15="http://schemas.microsoft.com/office/word/2012/wordml" xmlns:w16cex="http://schemas.microsoft.com/office/word/2018/wordml/cex" xmlns:w16cid="http://schemas.microsoft.com/office/word/2016/wordml/cid" xmlns:w16="http://schemas.microsoft.com/office/word/2018/wordml" xmlns:w16sdtdh="http://schemas.microsoft.com/office/word/2020/wordml/sdtdatahash" xmlns:w16se="http://schemas.microsoft.com/office/word/2015/wordml/symex" xmlns:wpg="http://schemas.microsoft.com/office/word/2010/wordprocessingGroup" xmlns:wpi="http://schemas.microsoft.com/office/word/2010/wordprocessingInk" xmlns:wne="http://schemas.microsoft.com/office/word/2006/wordml" xmlns:wps="http://schemas.microsoft.com/office/word/2010/wordprocessingShape" mc:Ignorable="w14 w15 w16se w16cid w16 w16cex w16sdtdh wp14">
+<w:footnotes xmlns:wpc="http://schemas.microsoft.com/office/word/2010/wordprocessingCanvas" xmlns:cx="http://schemas.microsoft.com/office/drawing/2014/chartex" xmlns:cx1="http://schemas.microsoft.com/office/drawing/2015/9/8/chartex" xmlns:cx2="http://schemas.microsoft.com/office/drawing/2015/10/21/chartex" xmlns:cx3="http://schemas.microsoft.com/office/drawing/2016/5/9/chartex" xmlns:cx4="http://schemas.microsoft.com/office/drawing/2016/5/10/chartex" xmlns:cx5="http://schemas.microsoft.com/office/drawing/2016/5/11/chartex" xmlns:cx6="http://schemas.microsoft.com/office/drawing/2016/5/12/chartex" xmlns:cx7="http://schemas.microsoft.com/office/drawing/2016/5/13/chartex" xmlns:cx8="http://schemas.microsoft.com/office/drawing/2016/5/14/chartex" xmlns:mc="http://schemas.openxmlformats.org/markup-compatibility/2006" xmlns:aink="http://schemas.microsoft.com/office/drawing/2016/ink" xmlns:am3d="http://schemas.microsoft.com/office/drawing/2017/model3d" xmlns:o="urn:schemas-microsoft-com:office:office" xmlns:r="http://schemas.openxmlformats.org/officeDocument/2006/relationships" xmlns:m="http://schemas.openxmlformats.org/officeDocument/2006/math" xmlns:v="urn:schemas-microsoft-com:vml" xmlns:wp14="http://schemas.microsoft.com/office/word/2010/wordprocessingDrawing" xmlns:wp="http://schemas.openxmlformats.org/drawingml/2006/wordprocessingDrawing" xmlns:w10="urn:schemas-microsoft-com:office:word" xmlns:w="http://schemas.openxmlformats.org/wordprocessingml/2006/main" xmlns:w14="http://schemas.microsoft.com/office/word/2010/wordml" xmlns:w15="http://schemas.microsoft.com/office/word/2012/wordml" xmlns:w16cid="http://schemas.microsoft.com/office/word/2016/wordml/cid" xmlns:w16se="http://schemas.microsoft.com/office/word/2015/wordml/symex" xmlns:wpg="http://schemas.microsoft.com/office/word/2010/wordprocessingGroup" xmlns:wpi="http://schemas.microsoft.com/office/word/2010/wordprocessingInk" xmlns:wne="http://schemas.microsoft.com/office/word/2006/wordml" xmlns:wps="http://schemas.microsoft.com/office/word/2010/wordprocessingShape" mc:Ignorable="w14 w15 w16se w16cid wp14">
   <w:footnote w:type="separator" w:id="-1">
     <w:p>
       <w:pPr>
@@ -15100,7 +15241,7 @@
 </file>
 
 <file path=word/header1.xml><?xml version="1.0" encoding="utf-8"?>
-<w:hdr xmlns:wpc="http://schemas.microsoft.com/office/word/2010/wordprocessingCanvas" xmlns:cx="http://schemas.microsoft.com/office/drawing/2014/chartex" xmlns:cx1="http://schemas.microsoft.com/office/drawing/2015/9/8/chartex" xmlns:cx2="http://schemas.microsoft.com/office/drawing/2015/10/21/chartex" xmlns:cx3="http://schemas.microsoft.com/office/drawing/2016/5/9/chartex" xmlns:cx4="http://schemas.microsoft.com/office/drawing/2016/5/10/chartex" xmlns:cx5="http://schemas.microsoft.com/office/drawing/2016/5/11/chartex" xmlns:cx6="http://schemas.microsoft.com/office/drawing/2016/5/12/chartex" xmlns:cx7="http://schemas.microsoft.com/office/drawing/2016/5/13/chartex" xmlns:cx8="http://schemas.microsoft.com/office/drawing/2016/5/14/chartex" xmlns:mc="http://schemas.openxmlformats.org/markup-compatibility/2006" xmlns:aink="http://schemas.microsoft.com/office/drawing/2016/ink" xmlns:am3d="http://schemas.microsoft.com/office/drawing/2017/model3d" xmlns:o="urn:schemas-microsoft-com:office:office" xmlns:oel="http://schemas.microsoft.com/office/2019/extlst" xmlns:r="http://schemas.openxmlformats.org/officeDocument/2006/relationships" xmlns:m="http://schemas.openxmlformats.org/officeDocument/2006/math" xmlns:v="urn:schemas-microsoft-com:vml" xmlns:wp14="http://schemas.microsoft.com/office/word/2010/wordprocessingDrawing" xmlns:wp="http://schemas.openxmlformats.org/drawingml/2006/wordprocessingDrawing" xmlns:w10="urn:schemas-microsoft-com:office:word" xmlns:w="http://schemas.openxmlformats.org/wordprocessingml/2006/main" xmlns:w14="http://schemas.microsoft.com/office/word/2010/wordml" xmlns:w15="http://schemas.microsoft.com/office/word/2012/wordml" xmlns:w16cex="http://schemas.microsoft.com/office/word/2018/wordml/cex" xmlns:w16cid="http://schemas.microsoft.com/office/word/2016/wordml/cid" xmlns:w16="http://schemas.microsoft.com/office/word/2018/wordml" xmlns:w16sdtdh="http://schemas.microsoft.com/office/word/2020/wordml/sdtdatahash" xmlns:w16se="http://schemas.microsoft.com/office/word/2015/wordml/symex" xmlns:wpg="http://schemas.microsoft.com/office/word/2010/wordprocessingGroup" xmlns:wpi="http://schemas.microsoft.com/office/word/2010/wordprocessingInk" xmlns:wne="http://schemas.microsoft.com/office/word/2006/wordml" xmlns:wps="http://schemas.microsoft.com/office/word/2010/wordprocessingShape" mc:Ignorable="w14 w15 w16se w16cid w16 w16cex w16sdtdh wp14">
+<w:hdr xmlns:wpc="http://schemas.microsoft.com/office/word/2010/wordprocessingCanvas" xmlns:cx="http://schemas.microsoft.com/office/drawing/2014/chartex" xmlns:cx1="http://schemas.microsoft.com/office/drawing/2015/9/8/chartex" xmlns:cx2="http://schemas.microsoft.com/office/drawing/2015/10/21/chartex" xmlns:cx3="http://schemas.microsoft.com/office/drawing/2016/5/9/chartex" xmlns:cx4="http://schemas.microsoft.com/office/drawing/2016/5/10/chartex" xmlns:cx5="http://schemas.microsoft.com/office/drawing/2016/5/11/chartex" xmlns:cx6="http://schemas.microsoft.com/office/drawing/2016/5/12/chartex" xmlns:cx7="http://schemas.microsoft.com/office/drawing/2016/5/13/chartex" xmlns:cx8="http://schemas.microsoft.com/office/drawing/2016/5/14/chartex" xmlns:mc="http://schemas.openxmlformats.org/markup-compatibility/2006" xmlns:aink="http://schemas.microsoft.com/office/drawing/2016/ink" xmlns:am3d="http://schemas.microsoft.com/office/drawing/2017/model3d" xmlns:o="urn:schemas-microsoft-com:office:office" xmlns:r="http://schemas.openxmlformats.org/officeDocument/2006/relationships" xmlns:m="http://schemas.openxmlformats.org/officeDocument/2006/math" xmlns:v="urn:schemas-microsoft-com:vml" xmlns:wp14="http://schemas.microsoft.com/office/word/2010/wordprocessingDrawing" xmlns:wp="http://schemas.openxmlformats.org/drawingml/2006/wordprocessingDrawing" xmlns:w10="urn:schemas-microsoft-com:office:word" xmlns:w="http://schemas.openxmlformats.org/wordprocessingml/2006/main" xmlns:w14="http://schemas.microsoft.com/office/word/2010/wordml" xmlns:w15="http://schemas.microsoft.com/office/word/2012/wordml" xmlns:w16cid="http://schemas.microsoft.com/office/word/2016/wordml/cid" xmlns:w16se="http://schemas.microsoft.com/office/word/2015/wordml/symex" xmlns:wpg="http://schemas.microsoft.com/office/word/2010/wordprocessingGroup" xmlns:wpi="http://schemas.microsoft.com/office/word/2010/wordprocessingInk" xmlns:wne="http://schemas.microsoft.com/office/word/2006/wordml" xmlns:wps="http://schemas.microsoft.com/office/word/2010/wordprocessingShape" mc:Ignorable="w14 w15 w16se w16cid wp14">
   <w:p>
     <w:pPr>
       <w:pBdr>
@@ -15125,7 +15266,7 @@
 </file>
 
 <file path=word/header2.xml><?xml version="1.0" encoding="utf-8"?>
-<w:hdr xmlns:wpc="http://schemas.microsoft.com/office/word/2010/wordprocessingCanvas" xmlns:cx="http://schemas.microsoft.com/office/drawing/2014/chartex" xmlns:cx1="http://schemas.microsoft.com/office/drawing/2015/9/8/chartex" xmlns:cx2="http://schemas.microsoft.com/office/drawing/2015/10/21/chartex" xmlns:cx3="http://schemas.microsoft.com/office/drawing/2016/5/9/chartex" xmlns:cx4="http://schemas.microsoft.com/office/drawing/2016/5/10/chartex" xmlns:cx5="http://schemas.microsoft.com/office/drawing/2016/5/11/chartex" xmlns:cx6="http://schemas.microsoft.com/office/drawing/2016/5/12/chartex" xmlns:cx7="http://schemas.microsoft.com/office/drawing/2016/5/13/chartex" xmlns:cx8="http://schemas.microsoft.com/office/drawing/2016/5/14/chartex" xmlns:mc="http://schemas.openxmlformats.org/markup-compatibility/2006" xmlns:aink="http://schemas.microsoft.com/office/drawing/2016/ink" xmlns:am3d="http://schemas.microsoft.com/office/drawing/2017/model3d" xmlns:o="urn:schemas-microsoft-com:office:office" xmlns:oel="http://schemas.microsoft.com/office/2019/extlst" xmlns:r="http://schemas.openxmlformats.org/officeDocument/2006/relationships" xmlns:m="http://schemas.openxmlformats.org/officeDocument/2006/math" xmlns:v="urn:schemas-microsoft-com:vml" xmlns:wp14="http://schemas.microsoft.com/office/word/2010/wordprocessingDrawing" xmlns:wp="http://schemas.openxmlformats.org/drawingml/2006/wordprocessingDrawing" xmlns:w10="urn:schemas-microsoft-com:office:word" xmlns:w="http://schemas.openxmlformats.org/wordprocessingml/2006/main" xmlns:w14="http://schemas.microsoft.com/office/word/2010/wordml" xmlns:w15="http://schemas.microsoft.com/office/word/2012/wordml" xmlns:w16cex="http://schemas.microsoft.com/office/word/2018/wordml/cex" xmlns:w16cid="http://schemas.microsoft.com/office/word/2016/wordml/cid" xmlns:w16="http://schemas.microsoft.com/office/word/2018/wordml" xmlns:w16sdtdh="http://schemas.microsoft.com/office/word/2020/wordml/sdtdatahash" xmlns:w16se="http://schemas.microsoft.com/office/word/2015/wordml/symex" xmlns:wpg="http://schemas.microsoft.com/office/word/2010/wordprocessingGroup" xmlns:wpi="http://schemas.microsoft.com/office/word/2010/wordprocessingInk" xmlns:wne="http://schemas.microsoft.com/office/word/2006/wordml" xmlns:wps="http://schemas.microsoft.com/office/word/2010/wordprocessingShape" mc:Ignorable="w14 w15 w16se w16cid w16 w16cex w16sdtdh wp14">
+<w:hdr xmlns:wpc="http://schemas.microsoft.com/office/word/2010/wordprocessingCanvas" xmlns:cx="http://schemas.microsoft.com/office/drawing/2014/chartex" xmlns:cx1="http://schemas.microsoft.com/office/drawing/2015/9/8/chartex" xmlns:cx2="http://schemas.microsoft.com/office/drawing/2015/10/21/chartex" xmlns:cx3="http://schemas.microsoft.com/office/drawing/2016/5/9/chartex" xmlns:cx4="http://schemas.microsoft.com/office/drawing/2016/5/10/chartex" xmlns:cx5="http://schemas.microsoft.com/office/drawing/2016/5/11/chartex" xmlns:cx6="http://schemas.microsoft.com/office/drawing/2016/5/12/chartex" xmlns:cx7="http://schemas.microsoft.com/office/drawing/2016/5/13/chartex" xmlns:cx8="http://schemas.microsoft.com/office/drawing/2016/5/14/chartex" xmlns:mc="http://schemas.openxmlformats.org/markup-compatibility/2006" xmlns:aink="http://schemas.microsoft.com/office/drawing/2016/ink" xmlns:am3d="http://schemas.microsoft.com/office/drawing/2017/model3d" xmlns:o="urn:schemas-microsoft-com:office:office" xmlns:r="http://schemas.openxmlformats.org/officeDocument/2006/relationships" xmlns:m="http://schemas.openxmlformats.org/officeDocument/2006/math" xmlns:v="urn:schemas-microsoft-com:vml" xmlns:wp14="http://schemas.microsoft.com/office/word/2010/wordprocessingDrawing" xmlns:wp="http://schemas.openxmlformats.org/drawingml/2006/wordprocessingDrawing" xmlns:w10="urn:schemas-microsoft-com:office:word" xmlns:w="http://schemas.openxmlformats.org/wordprocessingml/2006/main" xmlns:w14="http://schemas.microsoft.com/office/word/2010/wordml" xmlns:w15="http://schemas.microsoft.com/office/word/2012/wordml" xmlns:w16cid="http://schemas.microsoft.com/office/word/2016/wordml/cid" xmlns:w16se="http://schemas.microsoft.com/office/word/2015/wordml/symex" xmlns:wpg="http://schemas.microsoft.com/office/word/2010/wordprocessingGroup" xmlns:wpi="http://schemas.microsoft.com/office/word/2010/wordprocessingInk" xmlns:wne="http://schemas.microsoft.com/office/word/2006/wordml" xmlns:wps="http://schemas.microsoft.com/office/word/2010/wordprocessingShape" mc:Ignorable="w14 w15 w16se w16cid wp14">
   <w:p>
     <w:pPr>
       <w:pBdr>
@@ -15241,7 +15382,7 @@
 </file>
 
 <file path=word/header3.xml><?xml version="1.0" encoding="utf-8"?>
-<w:hdr xmlns:wpc="http://schemas.microsoft.com/office/word/2010/wordprocessingCanvas" xmlns:cx="http://schemas.microsoft.com/office/drawing/2014/chartex" xmlns:cx1="http://schemas.microsoft.com/office/drawing/2015/9/8/chartex" xmlns:cx2="http://schemas.microsoft.com/office/drawing/2015/10/21/chartex" xmlns:cx3="http://schemas.microsoft.com/office/drawing/2016/5/9/chartex" xmlns:cx4="http://schemas.microsoft.com/office/drawing/2016/5/10/chartex" xmlns:cx5="http://schemas.microsoft.com/office/drawing/2016/5/11/chartex" xmlns:cx6="http://schemas.microsoft.com/office/drawing/2016/5/12/chartex" xmlns:cx7="http://schemas.microsoft.com/office/drawing/2016/5/13/chartex" xmlns:cx8="http://schemas.microsoft.com/office/drawing/2016/5/14/chartex" xmlns:mc="http://schemas.openxmlformats.org/markup-compatibility/2006" xmlns:aink="http://schemas.microsoft.com/office/drawing/2016/ink" xmlns:am3d="http://schemas.microsoft.com/office/drawing/2017/model3d" xmlns:o="urn:schemas-microsoft-com:office:office" xmlns:oel="http://schemas.microsoft.com/office/2019/extlst" xmlns:r="http://schemas.openxmlformats.org/officeDocument/2006/relationships" xmlns:m="http://schemas.openxmlformats.org/officeDocument/2006/math" xmlns:v="urn:schemas-microsoft-com:vml" xmlns:wp14="http://schemas.microsoft.com/office/word/2010/wordprocessingDrawing" xmlns:wp="http://schemas.openxmlformats.org/drawingml/2006/wordprocessingDrawing" xmlns:w10="urn:schemas-microsoft-com:office:word" xmlns:w="http://schemas.openxmlformats.org/wordprocessingml/2006/main" xmlns:w14="http://schemas.microsoft.com/office/word/2010/wordml" xmlns:w15="http://schemas.microsoft.com/office/word/2012/wordml" xmlns:w16cex="http://schemas.microsoft.com/office/word/2018/wordml/cex" xmlns:w16cid="http://schemas.microsoft.com/office/word/2016/wordml/cid" xmlns:w16="http://schemas.microsoft.com/office/word/2018/wordml" xmlns:w16sdtdh="http://schemas.microsoft.com/office/word/2020/wordml/sdtdatahash" xmlns:w16se="http://schemas.microsoft.com/office/word/2015/wordml/symex" xmlns:wpg="http://schemas.microsoft.com/office/word/2010/wordprocessingGroup" xmlns:wpi="http://schemas.microsoft.com/office/word/2010/wordprocessingInk" xmlns:wne="http://schemas.microsoft.com/office/word/2006/wordml" xmlns:wps="http://schemas.microsoft.com/office/word/2010/wordprocessingShape" mc:Ignorable="w14 w15 w16se w16cid w16 w16cex w16sdtdh wp14">
+<w:hdr xmlns:wpc="http://schemas.microsoft.com/office/word/2010/wordprocessingCanvas" xmlns:cx="http://schemas.microsoft.com/office/drawing/2014/chartex" xmlns:cx1="http://schemas.microsoft.com/office/drawing/2015/9/8/chartex" xmlns:cx2="http://schemas.microsoft.com/office/drawing/2015/10/21/chartex" xmlns:cx3="http://schemas.microsoft.com/office/drawing/2016/5/9/chartex" xmlns:cx4="http://schemas.microsoft.com/office/drawing/2016/5/10/chartex" xmlns:cx5="http://schemas.microsoft.com/office/drawing/2016/5/11/chartex" xmlns:cx6="http://schemas.microsoft.com/office/drawing/2016/5/12/chartex" xmlns:cx7="http://schemas.microsoft.com/office/drawing/2016/5/13/chartex" xmlns:cx8="http://schemas.microsoft.com/office/drawing/2016/5/14/chartex" xmlns:mc="http://schemas.openxmlformats.org/markup-compatibility/2006" xmlns:aink="http://schemas.microsoft.com/office/drawing/2016/ink" xmlns:am3d="http://schemas.microsoft.com/office/drawing/2017/model3d" xmlns:o="urn:schemas-microsoft-com:office:office" xmlns:r="http://schemas.openxmlformats.org/officeDocument/2006/relationships" xmlns:m="http://schemas.openxmlformats.org/officeDocument/2006/math" xmlns:v="urn:schemas-microsoft-com:vml" xmlns:wp14="http://schemas.microsoft.com/office/word/2010/wordprocessingDrawing" xmlns:wp="http://schemas.openxmlformats.org/drawingml/2006/wordprocessingDrawing" xmlns:w10="urn:schemas-microsoft-com:office:word" xmlns:w="http://schemas.openxmlformats.org/wordprocessingml/2006/main" xmlns:w14="http://schemas.microsoft.com/office/word/2010/wordml" xmlns:w15="http://schemas.microsoft.com/office/word/2012/wordml" xmlns:w16cid="http://schemas.microsoft.com/office/word/2016/wordml/cid" xmlns:w16se="http://schemas.microsoft.com/office/word/2015/wordml/symex" xmlns:wpg="http://schemas.microsoft.com/office/word/2010/wordprocessingGroup" xmlns:wpi="http://schemas.microsoft.com/office/word/2010/wordprocessingInk" xmlns:wne="http://schemas.microsoft.com/office/word/2006/wordml" xmlns:wps="http://schemas.microsoft.com/office/word/2010/wordprocessingShape" mc:Ignorable="w14 w15 w16se w16cid wp14">
   <w:p>
     <w:pPr>
       <w:pBdr>
@@ -15266,7 +15407,7 @@
 </file>
 
 <file path=word/header4.xml><?xml version="1.0" encoding="utf-8"?>
-<w:hdr xmlns:wpc="http://schemas.microsoft.com/office/word/2010/wordprocessingCanvas" xmlns:cx="http://schemas.microsoft.com/office/drawing/2014/chartex" xmlns:cx1="http://schemas.microsoft.com/office/drawing/2015/9/8/chartex" xmlns:cx2="http://schemas.microsoft.com/office/drawing/2015/10/21/chartex" xmlns:cx3="http://schemas.microsoft.com/office/drawing/2016/5/9/chartex" xmlns:cx4="http://schemas.microsoft.com/office/drawing/2016/5/10/chartex" xmlns:cx5="http://schemas.microsoft.com/office/drawing/2016/5/11/chartex" xmlns:cx6="http://schemas.microsoft.com/office/drawing/2016/5/12/chartex" xmlns:cx7="http://schemas.microsoft.com/office/drawing/2016/5/13/chartex" xmlns:cx8="http://schemas.microsoft.com/office/drawing/2016/5/14/chartex" xmlns:mc="http://schemas.openxmlformats.org/markup-compatibility/2006" xmlns:aink="http://schemas.microsoft.com/office/drawing/2016/ink" xmlns:am3d="http://schemas.microsoft.com/office/drawing/2017/model3d" xmlns:o="urn:schemas-microsoft-com:office:office" xmlns:oel="http://schemas.microsoft.com/office/2019/extlst" xmlns:r="http://schemas.openxmlformats.org/officeDocument/2006/relationships" xmlns:m="http://schemas.openxmlformats.org/officeDocument/2006/math" xmlns:v="urn:schemas-microsoft-com:vml" xmlns:wp14="http://schemas.microsoft.com/office/word/2010/wordprocessingDrawing" xmlns:wp="http://schemas.openxmlformats.org/drawingml/2006/wordprocessingDrawing" xmlns:w10="urn:schemas-microsoft-com:office:word" xmlns:w="http://schemas.openxmlformats.org/wordprocessingml/2006/main" xmlns:w14="http://schemas.microsoft.com/office/word/2010/wordml" xmlns:w15="http://schemas.microsoft.com/office/word/2012/wordml" xmlns:w16cex="http://schemas.microsoft.com/office/word/2018/wordml/cex" xmlns:w16cid="http://schemas.microsoft.com/office/word/2016/wordml/cid" xmlns:w16="http://schemas.microsoft.com/office/word/2018/wordml" xmlns:w16sdtdh="http://schemas.microsoft.com/office/word/2020/wordml/sdtdatahash" xmlns:w16se="http://schemas.microsoft.com/office/word/2015/wordml/symex" xmlns:wpg="http://schemas.microsoft.com/office/word/2010/wordprocessingGroup" xmlns:wpi="http://schemas.microsoft.com/office/word/2010/wordprocessingInk" xmlns:wne="http://schemas.microsoft.com/office/word/2006/wordml" xmlns:wps="http://schemas.microsoft.com/office/word/2010/wordprocessingShape" mc:Ignorable="w14 w15 w16se w16cid w16 w16cex w16sdtdh wp14">
+<w:hdr xmlns:wpc="http://schemas.microsoft.com/office/word/2010/wordprocessingCanvas" xmlns:cx="http://schemas.microsoft.com/office/drawing/2014/chartex" xmlns:cx1="http://schemas.microsoft.com/office/drawing/2015/9/8/chartex" xmlns:cx2="http://schemas.microsoft.com/office/drawing/2015/10/21/chartex" xmlns:cx3="http://schemas.microsoft.com/office/drawing/2016/5/9/chartex" xmlns:cx4="http://schemas.microsoft.com/office/drawing/2016/5/10/chartex" xmlns:cx5="http://schemas.microsoft.com/office/drawing/2016/5/11/chartex" xmlns:cx6="http://schemas.microsoft.com/office/drawing/2016/5/12/chartex" xmlns:cx7="http://schemas.microsoft.com/office/drawing/2016/5/13/chartex" xmlns:cx8="http://schemas.microsoft.com/office/drawing/2016/5/14/chartex" xmlns:mc="http://schemas.openxmlformats.org/markup-compatibility/2006" xmlns:aink="http://schemas.microsoft.com/office/drawing/2016/ink" xmlns:am3d="http://schemas.microsoft.com/office/drawing/2017/model3d" xmlns:o="urn:schemas-microsoft-com:office:office" xmlns:r="http://schemas.openxmlformats.org/officeDocument/2006/relationships" xmlns:m="http://schemas.openxmlformats.org/officeDocument/2006/math" xmlns:v="urn:schemas-microsoft-com:vml" xmlns:wp14="http://schemas.microsoft.com/office/word/2010/wordprocessingDrawing" xmlns:wp="http://schemas.openxmlformats.org/drawingml/2006/wordprocessingDrawing" xmlns:w10="urn:schemas-microsoft-com:office:word" xmlns:w="http://schemas.openxmlformats.org/wordprocessingml/2006/main" xmlns:w14="http://schemas.microsoft.com/office/word/2010/wordml" xmlns:w15="http://schemas.microsoft.com/office/word/2012/wordml" xmlns:w16cid="http://schemas.microsoft.com/office/word/2016/wordml/cid" xmlns:w16se="http://schemas.microsoft.com/office/word/2015/wordml/symex" xmlns:wpg="http://schemas.microsoft.com/office/word/2010/wordprocessingGroup" xmlns:wpi="http://schemas.microsoft.com/office/word/2010/wordprocessingInk" xmlns:wne="http://schemas.microsoft.com/office/word/2006/wordml" xmlns:wps="http://schemas.microsoft.com/office/word/2010/wordprocessingShape" mc:Ignorable="w14 w15 w16se w16cid wp14">
   <w:p>
     <w:pPr>
       <w:pBdr>
@@ -15291,7 +15432,7 @@
 </file>
 
 <file path=word/header5.xml><?xml version="1.0" encoding="utf-8"?>
-<w:hdr xmlns:wpc="http://schemas.microsoft.com/office/word/2010/wordprocessingCanvas" xmlns:cx="http://schemas.microsoft.com/office/drawing/2014/chartex" xmlns:cx1="http://schemas.microsoft.com/office/drawing/2015/9/8/chartex" xmlns:cx2="http://schemas.microsoft.com/office/drawing/2015/10/21/chartex" xmlns:cx3="http://schemas.microsoft.com/office/drawing/2016/5/9/chartex" xmlns:cx4="http://schemas.microsoft.com/office/drawing/2016/5/10/chartex" xmlns:cx5="http://schemas.microsoft.com/office/drawing/2016/5/11/chartex" xmlns:cx6="http://schemas.microsoft.com/office/drawing/2016/5/12/chartex" xmlns:cx7="http://schemas.microsoft.com/office/drawing/2016/5/13/chartex" xmlns:cx8="http://schemas.microsoft.com/office/drawing/2016/5/14/chartex" xmlns:mc="http://schemas.openxmlformats.org/markup-compatibility/2006" xmlns:aink="http://schemas.microsoft.com/office/drawing/2016/ink" xmlns:am3d="http://schemas.microsoft.com/office/drawing/2017/model3d" xmlns:o="urn:schemas-microsoft-com:office:office" xmlns:oel="http://schemas.microsoft.com/office/2019/extlst" xmlns:r="http://schemas.openxmlformats.org/officeDocument/2006/relationships" xmlns:m="http://schemas.openxmlformats.org/officeDocument/2006/math" xmlns:v="urn:schemas-microsoft-com:vml" xmlns:wp14="http://schemas.microsoft.com/office/word/2010/wordprocessingDrawing" xmlns:wp="http://schemas.openxmlformats.org/drawingml/2006/wordprocessingDrawing" xmlns:w10="urn:schemas-microsoft-com:office:word" xmlns:w="http://schemas.openxmlformats.org/wordprocessingml/2006/main" xmlns:w14="http://schemas.microsoft.com/office/word/2010/wordml" xmlns:w15="http://schemas.microsoft.com/office/word/2012/wordml" xmlns:w16cex="http://schemas.microsoft.com/office/word/2018/wordml/cex" xmlns:w16cid="http://schemas.microsoft.com/office/word/2016/wordml/cid" xmlns:w16="http://schemas.microsoft.com/office/word/2018/wordml" xmlns:w16sdtdh="http://schemas.microsoft.com/office/word/2020/wordml/sdtdatahash" xmlns:w16se="http://schemas.microsoft.com/office/word/2015/wordml/symex" xmlns:wpg="http://schemas.microsoft.com/office/word/2010/wordprocessingGroup" xmlns:wpi="http://schemas.microsoft.com/office/word/2010/wordprocessingInk" xmlns:wne="http://schemas.microsoft.com/office/word/2006/wordml" xmlns:wps="http://schemas.microsoft.com/office/word/2010/wordprocessingShape" mc:Ignorable="w14 w15 w16se w16cid w16 w16cex w16sdtdh wp14">
+<w:hdr xmlns:wpc="http://schemas.microsoft.com/office/word/2010/wordprocessingCanvas" xmlns:cx="http://schemas.microsoft.com/office/drawing/2014/chartex" xmlns:cx1="http://schemas.microsoft.com/office/drawing/2015/9/8/chartex" xmlns:cx2="http://schemas.microsoft.com/office/drawing/2015/10/21/chartex" xmlns:cx3="http://schemas.microsoft.com/office/drawing/2016/5/9/chartex" xmlns:cx4="http://schemas.microsoft.com/office/drawing/2016/5/10/chartex" xmlns:cx5="http://schemas.microsoft.com/office/drawing/2016/5/11/chartex" xmlns:cx6="http://schemas.microsoft.com/office/drawing/2016/5/12/chartex" xmlns:cx7="http://schemas.microsoft.com/office/drawing/2016/5/13/chartex" xmlns:cx8="http://schemas.microsoft.com/office/drawing/2016/5/14/chartex" xmlns:mc="http://schemas.openxmlformats.org/markup-compatibility/2006" xmlns:aink="http://schemas.microsoft.com/office/drawing/2016/ink" xmlns:am3d="http://schemas.microsoft.com/office/drawing/2017/model3d" xmlns:o="urn:schemas-microsoft-com:office:office" xmlns:r="http://schemas.openxmlformats.org/officeDocument/2006/relationships" xmlns:m="http://schemas.openxmlformats.org/officeDocument/2006/math" xmlns:v="urn:schemas-microsoft-com:vml" xmlns:wp14="http://schemas.microsoft.com/office/word/2010/wordprocessingDrawing" xmlns:wp="http://schemas.openxmlformats.org/drawingml/2006/wordprocessingDrawing" xmlns:w10="urn:schemas-microsoft-com:office:word" xmlns:w="http://schemas.openxmlformats.org/wordprocessingml/2006/main" xmlns:w14="http://schemas.microsoft.com/office/word/2010/wordml" xmlns:w15="http://schemas.microsoft.com/office/word/2012/wordml" xmlns:w16cid="http://schemas.microsoft.com/office/word/2016/wordml/cid" xmlns:w16se="http://schemas.microsoft.com/office/word/2015/wordml/symex" xmlns:wpg="http://schemas.microsoft.com/office/word/2010/wordprocessingGroup" xmlns:wpi="http://schemas.microsoft.com/office/word/2010/wordprocessingInk" xmlns:wne="http://schemas.microsoft.com/office/word/2006/wordml" xmlns:wps="http://schemas.microsoft.com/office/word/2010/wordprocessingShape" mc:Ignorable="w14 w15 w16se w16cid wp14">
   <w:p>
     <w:pPr>
       <w:pBdr>
@@ -15364,7 +15505,7 @@
 </file>
 
 <file path=word/header6.xml><?xml version="1.0" encoding="utf-8"?>
-<w:hdr xmlns:wpc="http://schemas.microsoft.com/office/word/2010/wordprocessingCanvas" xmlns:cx="http://schemas.microsoft.com/office/drawing/2014/chartex" xmlns:cx1="http://schemas.microsoft.com/office/drawing/2015/9/8/chartex" xmlns:cx2="http://schemas.microsoft.com/office/drawing/2015/10/21/chartex" xmlns:cx3="http://schemas.microsoft.com/office/drawing/2016/5/9/chartex" xmlns:cx4="http://schemas.microsoft.com/office/drawing/2016/5/10/chartex" xmlns:cx5="http://schemas.microsoft.com/office/drawing/2016/5/11/chartex" xmlns:cx6="http://schemas.microsoft.com/office/drawing/2016/5/12/chartex" xmlns:cx7="http://schemas.microsoft.com/office/drawing/2016/5/13/chartex" xmlns:cx8="http://schemas.microsoft.com/office/drawing/2016/5/14/chartex" xmlns:mc="http://schemas.openxmlformats.org/markup-compatibility/2006" xmlns:aink="http://schemas.microsoft.com/office/drawing/2016/ink" xmlns:am3d="http://schemas.microsoft.com/office/drawing/2017/model3d" xmlns:o="urn:schemas-microsoft-com:office:office" xmlns:oel="http://schemas.microsoft.com/office/2019/extlst" xmlns:r="http://schemas.openxmlformats.org/officeDocument/2006/relationships" xmlns:m="http://schemas.openxmlformats.org/officeDocument/2006/math" xmlns:v="urn:schemas-microsoft-com:vml" xmlns:wp14="http://schemas.microsoft.com/office/word/2010/wordprocessingDrawing" xmlns:wp="http://schemas.openxmlformats.org/drawingml/2006/wordprocessingDrawing" xmlns:w10="urn:schemas-microsoft-com:office:word" xmlns:w="http://schemas.openxmlformats.org/wordprocessingml/2006/main" xmlns:w14="http://schemas.microsoft.com/office/word/2010/wordml" xmlns:w15="http://schemas.microsoft.com/office/word/2012/wordml" xmlns:w16cex="http://schemas.microsoft.com/office/word/2018/wordml/cex" xmlns:w16cid="http://schemas.microsoft.com/office/word/2016/wordml/cid" xmlns:w16="http://schemas.microsoft.com/office/word/2018/wordml" xmlns:w16sdtdh="http://schemas.microsoft.com/office/word/2020/wordml/sdtdatahash" xmlns:w16se="http://schemas.microsoft.com/office/word/2015/wordml/symex" xmlns:wpg="http://schemas.microsoft.com/office/word/2010/wordprocessingGroup" xmlns:wpi="http://schemas.microsoft.com/office/word/2010/wordprocessingInk" xmlns:wne="http://schemas.microsoft.com/office/word/2006/wordml" xmlns:wps="http://schemas.microsoft.com/office/word/2010/wordprocessingShape" mc:Ignorable="w14 w15 w16se w16cid w16 w16cex w16sdtdh wp14">
+<w:hdr xmlns:wpc="http://schemas.microsoft.com/office/word/2010/wordprocessingCanvas" xmlns:cx="http://schemas.microsoft.com/office/drawing/2014/chartex" xmlns:cx1="http://schemas.microsoft.com/office/drawing/2015/9/8/chartex" xmlns:cx2="http://schemas.microsoft.com/office/drawing/2015/10/21/chartex" xmlns:cx3="http://schemas.microsoft.com/office/drawing/2016/5/9/chartex" xmlns:cx4="http://schemas.microsoft.com/office/drawing/2016/5/10/chartex" xmlns:cx5="http://schemas.microsoft.com/office/drawing/2016/5/11/chartex" xmlns:cx6="http://schemas.microsoft.com/office/drawing/2016/5/12/chartex" xmlns:cx7="http://schemas.microsoft.com/office/drawing/2016/5/13/chartex" xmlns:cx8="http://schemas.microsoft.com/office/drawing/2016/5/14/chartex" xmlns:mc="http://schemas.openxmlformats.org/markup-compatibility/2006" xmlns:aink="http://schemas.microsoft.com/office/drawing/2016/ink" xmlns:am3d="http://schemas.microsoft.com/office/drawing/2017/model3d" xmlns:o="urn:schemas-microsoft-com:office:office" xmlns:r="http://schemas.openxmlformats.org/officeDocument/2006/relationships" xmlns:m="http://schemas.openxmlformats.org/officeDocument/2006/math" xmlns:v="urn:schemas-microsoft-com:vml" xmlns:wp14="http://schemas.microsoft.com/office/word/2010/wordprocessingDrawing" xmlns:wp="http://schemas.openxmlformats.org/drawingml/2006/wordprocessingDrawing" xmlns:w10="urn:schemas-microsoft-com:office:word" xmlns:w="http://schemas.openxmlformats.org/wordprocessingml/2006/main" xmlns:w14="http://schemas.microsoft.com/office/word/2010/wordml" xmlns:w15="http://schemas.microsoft.com/office/word/2012/wordml" xmlns:w16cid="http://schemas.microsoft.com/office/word/2016/wordml/cid" xmlns:w16se="http://schemas.microsoft.com/office/word/2015/wordml/symex" xmlns:wpg="http://schemas.microsoft.com/office/word/2010/wordprocessingGroup" xmlns:wpi="http://schemas.microsoft.com/office/word/2010/wordprocessingInk" xmlns:wne="http://schemas.microsoft.com/office/word/2006/wordml" xmlns:wps="http://schemas.microsoft.com/office/word/2010/wordprocessingShape" mc:Ignorable="w14 w15 w16se w16cid wp14">
   <w:p>
     <w:pPr>
       <w:pBdr>
@@ -15437,7 +15578,7 @@
 </file>
 
 <file path=word/numbering.xml><?xml version="1.0" encoding="utf-8"?>
-<w:numbering xmlns:wpc="http://schemas.microsoft.com/office/word/2010/wordprocessingCanvas" xmlns:cx="http://schemas.microsoft.com/office/drawing/2014/chartex" xmlns:cx1="http://schemas.microsoft.com/office/drawing/2015/9/8/chartex" xmlns:cx2="http://schemas.microsoft.com/office/drawing/2015/10/21/chartex" xmlns:cx3="http://schemas.microsoft.com/office/drawing/2016/5/9/chartex" xmlns:cx4="http://schemas.microsoft.com/office/drawing/2016/5/10/chartex" xmlns:cx5="http://schemas.microsoft.com/office/drawing/2016/5/11/chartex" xmlns:cx6="http://schemas.microsoft.com/office/drawing/2016/5/12/chartex" xmlns:cx7="http://schemas.microsoft.com/office/drawing/2016/5/13/chartex" xmlns:cx8="http://schemas.microsoft.com/office/drawing/2016/5/14/chartex" xmlns:mc="http://schemas.openxmlformats.org/markup-compatibility/2006" xmlns:aink="http://schemas.microsoft.com/office/drawing/2016/ink" xmlns:am3d="http://schemas.microsoft.com/office/drawing/2017/model3d" xmlns:o="urn:schemas-microsoft-com:office:office" xmlns:oel="http://schemas.microsoft.com/office/2019/extlst" xmlns:r="http://schemas.openxmlformats.org/officeDocument/2006/relationships" xmlns:m="http://schemas.openxmlformats.org/officeDocument/2006/math" xmlns:v="urn:schemas-microsoft-com:vml" xmlns:wp14="http://schemas.microsoft.com/office/word/2010/wordprocessingDrawing" xmlns:wp="http://schemas.openxmlformats.org/drawingml/2006/wordprocessingDrawing" xmlns:w10="urn:schemas-microsoft-com:office:word" xmlns:w="http://schemas.openxmlformats.org/wordprocessingml/2006/main" xmlns:w14="http://schemas.microsoft.com/office/word/2010/wordml" xmlns:w15="http://schemas.microsoft.com/office/word/2012/wordml" xmlns:w16cex="http://schemas.microsoft.com/office/word/2018/wordml/cex" xmlns:w16cid="http://schemas.microsoft.com/office/word/2016/wordml/cid" xmlns:w16="http://schemas.microsoft.com/office/word/2018/wordml" xmlns:w16sdtdh="http://schemas.microsoft.com/office/word/2020/wordml/sdtdatahash" xmlns:w16se="http://schemas.microsoft.com/office/word/2015/wordml/symex" xmlns:wpg="http://schemas.microsoft.com/office/word/2010/wordprocessingGroup" xmlns:wpi="http://schemas.microsoft.com/office/word/2010/wordprocessingInk" xmlns:wne="http://schemas.microsoft.com/office/word/2006/wordml" xmlns:wps="http://schemas.microsoft.com/office/word/2010/wordprocessingShape" mc:Ignorable="w14 w15 w16se w16cid w16 w16cex w16sdtdh wp14">
+<w:numbering xmlns:wpc="http://schemas.microsoft.com/office/word/2010/wordprocessingCanvas" xmlns:cx="http://schemas.microsoft.com/office/drawing/2014/chartex" xmlns:cx1="http://schemas.microsoft.com/office/drawing/2015/9/8/chartex" xmlns:cx2="http://schemas.microsoft.com/office/drawing/2015/10/21/chartex" xmlns:cx3="http://schemas.microsoft.com/office/drawing/2016/5/9/chartex" xmlns:cx4="http://schemas.microsoft.com/office/drawing/2016/5/10/chartex" xmlns:cx5="http://schemas.microsoft.com/office/drawing/2016/5/11/chartex" xmlns:cx6="http://schemas.microsoft.com/office/drawing/2016/5/12/chartex" xmlns:cx7="http://schemas.microsoft.com/office/drawing/2016/5/13/chartex" xmlns:cx8="http://schemas.microsoft.com/office/drawing/2016/5/14/chartex" xmlns:mc="http://schemas.openxmlformats.org/markup-compatibility/2006" xmlns:aink="http://schemas.microsoft.com/office/drawing/2016/ink" xmlns:am3d="http://schemas.microsoft.com/office/drawing/2017/model3d" xmlns:o="urn:schemas-microsoft-com:office:office" xmlns:r="http://schemas.openxmlformats.org/officeDocument/2006/relationships" xmlns:m="http://schemas.openxmlformats.org/officeDocument/2006/math" xmlns:v="urn:schemas-microsoft-com:vml" xmlns:wp14="http://schemas.microsoft.com/office/word/2010/wordprocessingDrawing" xmlns:wp="http://schemas.openxmlformats.org/drawingml/2006/wordprocessingDrawing" xmlns:w10="urn:schemas-microsoft-com:office:word" xmlns:w="http://schemas.openxmlformats.org/wordprocessingml/2006/main" xmlns:w14="http://schemas.microsoft.com/office/word/2010/wordml" xmlns:w15="http://schemas.microsoft.com/office/word/2012/wordml" xmlns:w16cid="http://schemas.microsoft.com/office/word/2016/wordml/cid" xmlns:w16se="http://schemas.microsoft.com/office/word/2015/wordml/symex" xmlns:wpg="http://schemas.microsoft.com/office/word/2010/wordprocessingGroup" xmlns:wpi="http://schemas.microsoft.com/office/word/2010/wordprocessingInk" xmlns:wne="http://schemas.microsoft.com/office/word/2006/wordml" xmlns:wps="http://schemas.microsoft.com/office/word/2010/wordprocessingShape" mc:Ignorable="w14 w15 w16se w16cid wp14">
   <w:abstractNum w:abstractNumId="0" w15:restartNumberingAfterBreak="0">
     <w:nsid w:val="0A0C29B3"/>
     <w:multiLevelType w:val="multilevel"/>
@@ -16656,44 +16797,44 @@
       </w:rPr>
     </w:lvl>
   </w:abstractNum>
-  <w:num w:numId="1" w16cid:durableId="537817801">
+  <w:num w:numId="1">
     <w:abstractNumId w:val="6"/>
   </w:num>
-  <w:num w:numId="2" w16cid:durableId="1662660389">
+  <w:num w:numId="2">
     <w:abstractNumId w:val="10"/>
   </w:num>
-  <w:num w:numId="3" w16cid:durableId="87240880">
+  <w:num w:numId="3">
     <w:abstractNumId w:val="8"/>
   </w:num>
-  <w:num w:numId="4" w16cid:durableId="395517117">
+  <w:num w:numId="4">
     <w:abstractNumId w:val="5"/>
   </w:num>
-  <w:num w:numId="5" w16cid:durableId="1580017181">
+  <w:num w:numId="5">
     <w:abstractNumId w:val="0"/>
   </w:num>
-  <w:num w:numId="6" w16cid:durableId="1974673505">
+  <w:num w:numId="6">
     <w:abstractNumId w:val="9"/>
   </w:num>
-  <w:num w:numId="7" w16cid:durableId="964382775">
+  <w:num w:numId="7">
     <w:abstractNumId w:val="2"/>
   </w:num>
-  <w:num w:numId="8" w16cid:durableId="685208143">
+  <w:num w:numId="8">
     <w:abstractNumId w:val="7"/>
   </w:num>
-  <w:num w:numId="9" w16cid:durableId="708455189">
+  <w:num w:numId="9">
     <w:abstractNumId w:val="3"/>
   </w:num>
-  <w:num w:numId="10" w16cid:durableId="1839613546">
+  <w:num w:numId="10">
     <w:abstractNumId w:val="4"/>
   </w:num>
-  <w:num w:numId="11" w16cid:durableId="1960258288">
+  <w:num w:numId="11">
     <w:abstractNumId w:val="1"/>
   </w:num>
 </w:numbering>
 </file>
 
 <file path=word/styles.xml><?xml version="1.0" encoding="utf-8"?>
-<w:styles xmlns:mc="http://schemas.openxmlformats.org/markup-compatibility/2006" xmlns:r="http://schemas.openxmlformats.org/officeDocument/2006/relationships" xmlns:w="http://schemas.openxmlformats.org/wordprocessingml/2006/main" xmlns:w14="http://schemas.microsoft.com/office/word/2010/wordml" xmlns:w15="http://schemas.microsoft.com/office/word/2012/wordml" xmlns:w16cex="http://schemas.microsoft.com/office/word/2018/wordml/cex" xmlns:w16cid="http://schemas.microsoft.com/office/word/2016/wordml/cid" xmlns:w16="http://schemas.microsoft.com/office/word/2018/wordml" xmlns:w16sdtdh="http://schemas.microsoft.com/office/word/2020/wordml/sdtdatahash" xmlns:w16se="http://schemas.microsoft.com/office/word/2015/wordml/symex" mc:Ignorable="w14 w15 w16se w16cid w16 w16cex w16sdtdh">
+<w:styles xmlns:mc="http://schemas.openxmlformats.org/markup-compatibility/2006" xmlns:r="http://schemas.openxmlformats.org/officeDocument/2006/relationships" xmlns:w="http://schemas.openxmlformats.org/wordprocessingml/2006/main" xmlns:w14="http://schemas.microsoft.com/office/word/2010/wordml" xmlns:w15="http://schemas.microsoft.com/office/word/2012/wordml" xmlns:w16cid="http://schemas.microsoft.com/office/word/2016/wordml/cid" xmlns:w16se="http://schemas.microsoft.com/office/word/2015/wordml/symex" mc:Ignorable="w14 w15 w16se w16cid">
   <w:docDefaults>
     <w:rPrDefault>
       <w:rPr>
@@ -18138,7 +18279,7 @@
 </file>
 
 <file path=customXml/itemProps2.xml><?xml version="1.0" encoding="utf-8"?>
-<ds:datastoreItem xmlns:ds="http://schemas.openxmlformats.org/officeDocument/2006/customXml" ds:itemID="{ED59B6BA-AF18-4D13-88FE-DEE40CD057F6}">
+<ds:datastoreItem xmlns:ds="http://schemas.openxmlformats.org/officeDocument/2006/customXml" ds:itemID="{E22E7A29-1EF6-4E21-B906-4091F6E977BF}">
   <ds:schemaRefs>
     <ds:schemaRef ds:uri="http://schemas.openxmlformats.org/officeDocument/2006/bibliography"/>
   </ds:schemaRefs>

</xml_diff>